<commit_message>
Small revision to text in Sage300SDK_WorkerProcessing.docx document.
</commit_message>
<xml_diff>
--- a/docs/development/Sage300SDK_WorkerProcessing.docx
+++ b/docs/development/Sage300SDK_WorkerProcessing.docx
@@ -1,6 +1,6 @@
 
 <file path=word/document.xml><?xml version="1.0" encoding="utf-8"?>
-<w:document xmlns:wpc="http://schemas.microsoft.com/office/word/2010/wordprocessingCanvas" xmlns:cx="http://schemas.microsoft.com/office/drawing/2014/chartex" xmlns:cx1="http://schemas.microsoft.com/office/drawing/2015/9/8/chartex" xmlns:cx2="http://schemas.microsoft.com/office/drawing/2015/10/21/chartex" xmlns:cx3="http://schemas.microsoft.com/office/drawing/2016/5/9/chartex" xmlns:cx4="http://schemas.microsoft.com/office/drawing/2016/5/10/chartex" xmlns:cx5="http://schemas.microsoft.com/office/drawing/2016/5/11/chartex" xmlns:cx6="http://schemas.microsoft.com/office/drawing/2016/5/12/chartex" xmlns:cx7="http://schemas.microsoft.com/office/drawing/2016/5/13/chartex" xmlns:cx8="http://schemas.microsoft.com/office/drawing/2016/5/14/chartex" xmlns:mc="http://schemas.openxmlformats.org/markup-compatibility/2006" xmlns:aink="http://schemas.microsoft.com/office/drawing/2016/ink" xmlns:am3d="http://schemas.microsoft.com/office/drawing/2017/model3d" xmlns:o="urn:schemas-microsoft-com:office:office" xmlns:r="http://schemas.openxmlformats.org/officeDocument/2006/relationships" xmlns:m="http://schemas.openxmlformats.org/officeDocument/2006/math" xmlns:v="urn:schemas-microsoft-com:vml" xmlns:wp14="http://schemas.microsoft.com/office/word/2010/wordprocessingDrawing" xmlns:wp="http://schemas.openxmlformats.org/drawingml/2006/wordprocessingDrawing" xmlns:w10="urn:schemas-microsoft-com:office:word" xmlns:w="http://schemas.openxmlformats.org/wordprocessingml/2006/main" xmlns:w14="http://schemas.microsoft.com/office/word/2010/wordml" xmlns:w15="http://schemas.microsoft.com/office/word/2012/wordml" xmlns:w16cid="http://schemas.microsoft.com/office/word/2016/wordml/cid" xmlns:w16se="http://schemas.microsoft.com/office/word/2015/wordml/symex" xmlns:wpg="http://schemas.microsoft.com/office/word/2010/wordprocessingGroup" xmlns:wpi="http://schemas.microsoft.com/office/word/2010/wordprocessingInk" xmlns:wne="http://schemas.microsoft.com/office/word/2006/wordml" xmlns:wps="http://schemas.microsoft.com/office/word/2010/wordprocessingShape" mc:Ignorable="w14 w15 w16se w16cid wp14">
+<w:document xmlns:wpc="http://schemas.microsoft.com/office/word/2010/wordprocessingCanvas" xmlns:cx="http://schemas.microsoft.com/office/drawing/2014/chartex" xmlns:cx1="http://schemas.microsoft.com/office/drawing/2015/9/8/chartex" xmlns:cx2="http://schemas.microsoft.com/office/drawing/2015/10/21/chartex" xmlns:cx3="http://schemas.microsoft.com/office/drawing/2016/5/9/chartex" xmlns:cx4="http://schemas.microsoft.com/office/drawing/2016/5/10/chartex" xmlns:cx5="http://schemas.microsoft.com/office/drawing/2016/5/11/chartex" xmlns:cx6="http://schemas.microsoft.com/office/drawing/2016/5/12/chartex" xmlns:cx7="http://schemas.microsoft.com/office/drawing/2016/5/13/chartex" xmlns:cx8="http://schemas.microsoft.com/office/drawing/2016/5/14/chartex" xmlns:mc="http://schemas.openxmlformats.org/markup-compatibility/2006" xmlns:aink="http://schemas.microsoft.com/office/drawing/2016/ink" xmlns:am3d="http://schemas.microsoft.com/office/drawing/2017/model3d" xmlns:o="urn:schemas-microsoft-com:office:office" xmlns:r="http://schemas.openxmlformats.org/officeDocument/2006/relationships" xmlns:m="http://schemas.openxmlformats.org/officeDocument/2006/math" xmlns:v="urn:schemas-microsoft-com:vml" xmlns:wp14="http://schemas.microsoft.com/office/word/2010/wordprocessingDrawing" xmlns:wp="http://schemas.openxmlformats.org/drawingml/2006/wordprocessingDrawing" xmlns:w10="urn:schemas-microsoft-com:office:word" xmlns:w="http://schemas.openxmlformats.org/wordprocessingml/2006/main" xmlns:w14="http://schemas.microsoft.com/office/word/2010/wordml" xmlns:w15="http://schemas.microsoft.com/office/word/2012/wordml" xmlns:w16cex="http://schemas.microsoft.com/office/word/2018/wordml/cex" xmlns:w16cid="http://schemas.microsoft.com/office/word/2016/wordml/cid" xmlns:w16="http://schemas.microsoft.com/office/word/2018/wordml" xmlns:w16se="http://schemas.microsoft.com/office/word/2015/wordml/symex" xmlns:wpg="http://schemas.microsoft.com/office/word/2010/wordprocessingGroup" xmlns:wpi="http://schemas.microsoft.com/office/word/2010/wordprocessingInk" xmlns:wne="http://schemas.microsoft.com/office/word/2006/wordml" xmlns:wps="http://schemas.microsoft.com/office/word/2010/wordprocessingShape" mc:Ignorable="w14 w15 w16se w16cid w16 w16cex wp14">
   <w:body>
     <w:p>
       <w:pPr>
@@ -45,13 +45,7 @@
         </w:sectPr>
       </w:pPr>
       <w:r>
-        <w:t>February</w:t>
-      </w:r>
-      <w:r>
-        <w:t xml:space="preserve"> 201</w:t>
-      </w:r>
-      <w:r>
-        <w:t>9</w:t>
+        <w:t>January 2021</w:t>
       </w:r>
     </w:p>
     <w:p>
@@ -72,6 +66,9 @@
       </w:r>
       <w:r>
         <w:t>9</w:t>
+      </w:r>
+      <w:r>
+        <w:t>-2021</w:t>
       </w:r>
       <w:r>
         <w:t xml:space="preserve"> The Sage Group plc or its licensors. All rights reserved.</w:t>
@@ -132,8 +129,6 @@
         <w:t>Contents</w:t>
       </w:r>
     </w:p>
-    <w:bookmarkStart w:id="0" w:name="_GoBack"/>
-    <w:bookmarkEnd w:id="0"/>
     <w:p>
       <w:pPr>
         <w:pStyle w:val="TOC1"/>
@@ -2482,12 +2477,12 @@
         <w:pStyle w:val="SAGEHeading1"/>
         <w:framePr w:h="1096" w:hRule="exact" w:wrap="around"/>
       </w:pPr>
-      <w:bookmarkStart w:id="1" w:name="_Toc790300"/>
+      <w:bookmarkStart w:id="0" w:name="_Toc790300"/>
       <w:r>
         <w:lastRenderedPageBreak/>
         <w:t>Introduction</w:t>
       </w:r>
-      <w:bookmarkEnd w:id="1"/>
+      <w:bookmarkEnd w:id="0"/>
       <w:r>
         <w:fldChar w:fldCharType="begin"/>
       </w:r>
@@ -2551,7 +2546,7 @@
         <w:pStyle w:val="SAGEHeading1"/>
         <w:framePr w:h="1231" w:hRule="exact" w:wrap="around"/>
       </w:pPr>
-      <w:bookmarkStart w:id="2" w:name="_Toc790301"/>
+      <w:bookmarkStart w:id="1" w:name="_Toc790301"/>
       <w:r>
         <w:lastRenderedPageBreak/>
         <w:t>Process</w:t>
@@ -2559,17 +2554,17 @@
       <w:r>
         <w:t xml:space="preserve"> Overview</w:t>
       </w:r>
-      <w:bookmarkEnd w:id="2"/>
+      <w:bookmarkEnd w:id="1"/>
     </w:p>
     <w:p>
       <w:pPr>
         <w:pStyle w:val="SAGEHeading2"/>
       </w:pPr>
-      <w:bookmarkStart w:id="3" w:name="_Toc790302"/>
+      <w:bookmarkStart w:id="2" w:name="_Toc790302"/>
       <w:r>
         <w:t>Diagram</w:t>
       </w:r>
-      <w:bookmarkEnd w:id="3"/>
+      <w:bookmarkEnd w:id="2"/>
     </w:p>
     <w:p>
       <w:pPr>
@@ -2582,7 +2577,7 @@
         <mc:AlternateContent>
           <mc:Choice Requires="wps">
             <w:drawing>
-              <wp:anchor distT="0" distB="0" distL="114300" distR="114300" simplePos="0" relativeHeight="251666432" behindDoc="0" locked="0" layoutInCell="1" allowOverlap="1" wp14:anchorId="6D3AD8B9" wp14:editId="05993349">
+              <wp:anchor distT="0" distB="0" distL="114300" distR="114300" simplePos="0" relativeHeight="251666432" behindDoc="0" locked="0" layoutInCell="1" allowOverlap="1" wp14:anchorId="55EDE186" wp14:editId="21F1C5AC">
                 <wp:simplePos x="0" y="0"/>
                 <wp:positionH relativeFrom="column">
                   <wp:posOffset>4562475</wp:posOffset>
@@ -2661,7 +2656,7 @@
           </mc:Choice>
           <mc:Fallback>
             <w:pict>
-              <v:shapetype w14:anchorId="6D3AD8B9" id="_x0000_t202" coordsize="21600,21600" o:spt="202" path="m,l,21600r21600,l21600,xe">
+              <v:shapetype w14:anchorId="55EDE186" id="_x0000_t202" coordsize="21600,21600" o:spt="202" path="m,l,21600r21600,l21600,xe">
                 <v:stroke joinstyle="miter"/>
                 <v:path gradientshapeok="t" o:connecttype="rect"/>
               </v:shapetype>
@@ -2705,7 +2700,7 @@
         <mc:AlternateContent>
           <mc:Choice Requires="wps">
             <w:drawing>
-              <wp:anchor distT="0" distB="0" distL="114300" distR="114300" simplePos="0" relativeHeight="251668480" behindDoc="0" locked="0" layoutInCell="1" allowOverlap="1" wp14:anchorId="61513795" wp14:editId="03CE3496">
+              <wp:anchor distT="0" distB="0" distL="114300" distR="114300" simplePos="0" relativeHeight="251668480" behindDoc="0" locked="0" layoutInCell="1" allowOverlap="1" wp14:anchorId="533911DA" wp14:editId="4F6EC524">
                 <wp:simplePos x="0" y="0"/>
                 <wp:positionH relativeFrom="margin">
                   <wp:align>center</wp:align>
@@ -2777,7 +2772,7 @@
           </mc:Choice>
           <mc:Fallback>
             <w:pict>
-              <v:shape w14:anchorId="61513795" id="Text Box 27" o:spid="_x0000_s1027" type="#_x0000_t202" style="position:absolute;margin-left:0;margin-top:.45pt;width:78pt;height:21pt;z-index:251668480;visibility:visible;mso-wrap-style:square;mso-width-percent:0;mso-height-percent:0;mso-wrap-distance-left:9pt;mso-wrap-distance-top:0;mso-wrap-distance-right:9pt;mso-wrap-distance-bottom:0;mso-position-horizontal:center;mso-position-horizontal-relative:margin;mso-position-vertical:absolute;mso-position-vertical-relative:text;mso-width-percent:0;mso-height-percent:0;mso-width-relative:margin;mso-height-relative:margin;v-text-anchor:top" o:gfxdata="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" fillcolor="white [3201]" stroked="f" strokeweight=".5pt">
+              <v:shape w14:anchorId="533911DA" id="Text Box 27" o:spid="_x0000_s1027" type="#_x0000_t202" style="position:absolute;margin-left:0;margin-top:.45pt;width:78pt;height:21pt;z-index:251668480;visibility:visible;mso-wrap-style:square;mso-width-percent:0;mso-height-percent:0;mso-wrap-distance-left:9pt;mso-wrap-distance-top:0;mso-wrap-distance-right:9pt;mso-wrap-distance-bottom:0;mso-position-horizontal:center;mso-position-horizontal-relative:margin;mso-position-vertical:absolute;mso-position-vertical-relative:text;mso-width-percent:0;mso-height-percent:0;mso-width-relative:margin;mso-height-relative:margin;v-text-anchor:top" o:gfxdata="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" fillcolor="white [3201]" stroked="f" strokeweight=".5pt">
                 <v:textbox>
                   <w:txbxContent>
                     <w:p>
@@ -2811,7 +2806,7 @@
         <mc:AlternateContent>
           <mc:Choice Requires="wps">
             <w:drawing>
-              <wp:anchor distT="0" distB="0" distL="114300" distR="114300" simplePos="0" relativeHeight="251660288" behindDoc="0" locked="0" layoutInCell="1" allowOverlap="1" wp14:anchorId="18C40FB9" wp14:editId="349BECA5">
+              <wp:anchor distT="0" distB="0" distL="114300" distR="114300" simplePos="0" relativeHeight="251660288" behindDoc="0" locked="0" layoutInCell="1" allowOverlap="1" wp14:anchorId="678DD3F6" wp14:editId="4709750F">
                 <wp:simplePos x="0" y="0"/>
                 <wp:positionH relativeFrom="column">
                   <wp:posOffset>308610</wp:posOffset>
@@ -2883,7 +2878,7 @@
           </mc:Choice>
           <mc:Fallback>
             <w:pict>
-              <v:shape w14:anchorId="18C40FB9" id="Text Box 16" o:spid="_x0000_s1028" type="#_x0000_t202" style="position:absolute;margin-left:24.3pt;margin-top:.75pt;width:78pt;height:21pt;z-index:251660288;visibility:visible;mso-wrap-style:square;mso-width-percent:0;mso-height-percent:0;mso-wrap-distance-left:9pt;mso-wrap-distance-top:0;mso-wrap-distance-right:9pt;mso-wrap-distance-bottom:0;mso-position-horizontal:absolute;mso-position-horizontal-relative:text;mso-position-vertical:absolute;mso-position-vertical-relative:text;mso-width-percent:0;mso-height-percent:0;mso-width-relative:margin;mso-height-relative:margin;v-text-anchor:top" o:gfxdata="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" fillcolor="white [3201]" stroked="f" strokeweight=".5pt">
+              <v:shape w14:anchorId="678DD3F6" id="Text Box 16" o:spid="_x0000_s1028" type="#_x0000_t202" style="position:absolute;margin-left:24.3pt;margin-top:.75pt;width:78pt;height:21pt;z-index:251660288;visibility:visible;mso-wrap-style:square;mso-width-percent:0;mso-height-percent:0;mso-wrap-distance-left:9pt;mso-wrap-distance-top:0;mso-wrap-distance-right:9pt;mso-wrap-distance-bottom:0;mso-position-horizontal:absolute;mso-position-horizontal-relative:text;mso-position-vertical:absolute;mso-position-vertical-relative:text;mso-width-percent:0;mso-height-percent:0;mso-width-relative:margin;mso-height-relative:margin;v-text-anchor:top" o:gfxdata="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" fillcolor="white [3201]" stroked="f" strokeweight=".5pt">
                 <v:textbox>
                   <w:txbxContent>
                     <w:p>
@@ -2921,7 +2916,7 @@
         <mc:AlternateContent>
           <mc:Choice Requires="wps">
             <w:drawing>
-              <wp:anchor distT="0" distB="0" distL="114300" distR="114300" simplePos="0" relativeHeight="251683840" behindDoc="0" locked="0" layoutInCell="1" allowOverlap="1" wp14:anchorId="6EFBC4D4" wp14:editId="4BBAEB22">
+              <wp:anchor distT="0" distB="0" distL="114300" distR="114300" simplePos="0" relativeHeight="251683840" behindDoc="0" locked="0" layoutInCell="1" allowOverlap="1" wp14:anchorId="50DCA17B" wp14:editId="3B2BCE24">
                 <wp:simplePos x="0" y="0"/>
                 <wp:positionH relativeFrom="column">
                   <wp:posOffset>3724275</wp:posOffset>
@@ -2997,7 +2992,7 @@
           </mc:Choice>
           <mc:Fallback>
             <w:pict>
-              <v:shape w14:anchorId="6EFBC4D4" id="Text Box 41" o:spid="_x0000_s1029" type="#_x0000_t202" style="position:absolute;margin-left:293.25pt;margin-top:1pt;width:43.5pt;height:21pt;z-index:251683840;visibility:visible;mso-wrap-style:square;mso-width-percent:0;mso-height-percent:0;mso-wrap-distance-left:9pt;mso-wrap-distance-top:0;mso-wrap-distance-right:9pt;mso-wrap-distance-bottom:0;mso-position-horizontal:absolute;mso-position-horizontal-relative:text;mso-position-vertical:absolute;mso-position-vertical-relative:text;mso-width-percent:0;mso-height-percent:0;mso-width-relative:margin;mso-height-relative:margin;v-text-anchor:top" o:gfxdata="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" fillcolor="white [3201]" stroked="f" strokeweight=".5pt">
+              <v:shape w14:anchorId="50DCA17B" id="Text Box 41" o:spid="_x0000_s1029" type="#_x0000_t202" style="position:absolute;margin-left:293.25pt;margin-top:1pt;width:43.5pt;height:21pt;z-index:251683840;visibility:visible;mso-wrap-style:square;mso-width-percent:0;mso-height-percent:0;mso-wrap-distance-left:9pt;mso-wrap-distance-top:0;mso-wrap-distance-right:9pt;mso-wrap-distance-bottom:0;mso-position-horizontal:absolute;mso-position-horizontal-relative:text;mso-position-vertical:absolute;mso-position-vertical-relative:text;mso-width-percent:0;mso-height-percent:0;mso-width-relative:margin;mso-height-relative:margin;v-text-anchor:top" o:gfxdata="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" fillcolor="white [3201]" stroked="f" strokeweight=".5pt">
                 <v:textbox>
                   <w:txbxContent>
                     <w:p>
@@ -3034,7 +3029,7 @@
         <mc:AlternateContent>
           <mc:Choice Requires="wps">
             <w:drawing>
-              <wp:anchor distT="0" distB="0" distL="114300" distR="114300" simplePos="0" relativeHeight="251681792" behindDoc="0" locked="0" layoutInCell="1" allowOverlap="1" wp14:anchorId="070760AC" wp14:editId="411457DD">
+              <wp:anchor distT="0" distB="0" distL="114300" distR="114300" simplePos="0" relativeHeight="251681792" behindDoc="0" locked="0" layoutInCell="1" allowOverlap="1" wp14:anchorId="1A90087B" wp14:editId="22A22283">
                 <wp:simplePos x="0" y="0"/>
                 <wp:positionH relativeFrom="column">
                   <wp:posOffset>1565910</wp:posOffset>
@@ -3110,7 +3105,7 @@
           </mc:Choice>
           <mc:Fallback>
             <w:pict>
-              <v:shape w14:anchorId="070760AC" id="Text Box 40" o:spid="_x0000_s1030" type="#_x0000_t202" style="position:absolute;margin-left:123.3pt;margin-top:1pt;width:43.5pt;height:21pt;z-index:251681792;visibility:visible;mso-wrap-style:square;mso-width-percent:0;mso-height-percent:0;mso-wrap-distance-left:9pt;mso-wrap-distance-top:0;mso-wrap-distance-right:9pt;mso-wrap-distance-bottom:0;mso-position-horizontal:absolute;mso-position-horizontal-relative:text;mso-position-vertical:absolute;mso-position-vertical-relative:text;mso-width-percent:0;mso-height-percent:0;mso-width-relative:margin;mso-height-relative:margin;v-text-anchor:top" o:gfxdata="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" fillcolor="white [3201]" stroked="f" strokeweight=".5pt">
+              <v:shape w14:anchorId="1A90087B" id="Text Box 40" o:spid="_x0000_s1030" type="#_x0000_t202" style="position:absolute;margin-left:123.3pt;margin-top:1pt;width:43.5pt;height:21pt;z-index:251681792;visibility:visible;mso-wrap-style:square;mso-width-percent:0;mso-height-percent:0;mso-wrap-distance-left:9pt;mso-wrap-distance-top:0;mso-wrap-distance-right:9pt;mso-wrap-distance-bottom:0;mso-position-horizontal:absolute;mso-position-horizontal-relative:text;mso-position-vertical:absolute;mso-position-vertical-relative:text;mso-width-percent:0;mso-height-percent:0;mso-width-relative:margin;mso-height-relative:margin;v-text-anchor:top" o:gfxdata="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" fillcolor="white [3201]" stroked="f" strokeweight=".5pt">
                 <v:textbox>
                   <w:txbxContent>
                     <w:p>
@@ -3147,7 +3142,7 @@
         <mc:AlternateContent>
           <mc:Choice Requires="wps">
             <w:drawing>
-              <wp:anchor distT="0" distB="0" distL="114300" distR="114300" simplePos="0" relativeHeight="251664384" behindDoc="0" locked="0" layoutInCell="1" allowOverlap="1" wp14:anchorId="085AC916" wp14:editId="1DE10345">
+              <wp:anchor distT="0" distB="0" distL="114300" distR="114300" simplePos="0" relativeHeight="251664384" behindDoc="0" locked="0" layoutInCell="1" allowOverlap="1" wp14:anchorId="4112CE89" wp14:editId="098A3A89">
                 <wp:simplePos x="0" y="0"/>
                 <wp:positionH relativeFrom="margin">
                   <wp:align>right</wp:align>
@@ -3212,7 +3207,7 @@
                                 <w:lang w:val="en-US"/>
                               </w:rPr>
                               <w:drawing>
-                                <wp:inline distT="0" distB="0" distL="0" distR="0">
+                                <wp:inline distT="0" distB="0" distL="0" distR="0" wp14:anchorId="486B3A47" wp14:editId="54A783A4">
                                   <wp:extent cx="885825" cy="988828"/>
                                   <wp:effectExtent l="0" t="0" r="0" b="1905"/>
                                   <wp:docPr id="25" name="Picture 25"/>
@@ -3283,7 +3278,7 @@
           </mc:Choice>
           <mc:Fallback>
             <w:pict>
-              <v:roundrect w14:anchorId="085AC916" id="Rounded Rectangle 21" o:spid="_x0000_s1031" style="position:absolute;margin-left:68.25pt;margin-top:4.25pt;width:119.45pt;height:90pt;z-index:251664384;visibility:visible;mso-wrap-style:square;mso-width-percent:0;mso-height-percent:0;mso-wrap-distance-left:9pt;mso-wrap-distance-top:0;mso-wrap-distance-right:9pt;mso-wrap-distance-bottom:0;mso-position-horizontal:right;mso-position-horizontal-relative:margin;mso-position-vertical:absolute;mso-position-vertical-relative:text;mso-width-percent:0;mso-height-percent:0;mso-width-relative:margin;mso-height-relative:margin;v-text-anchor:middle" arcsize="10923f" o:gfxdata="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" filled="f" strokecolor="#002060" strokeweight="2pt">
+              <v:roundrect w14:anchorId="4112CE89" id="Rounded Rectangle 21" o:spid="_x0000_s1031" style="position:absolute;margin-left:68.25pt;margin-top:4.25pt;width:119.45pt;height:90pt;z-index:251664384;visibility:visible;mso-wrap-style:square;mso-width-percent:0;mso-height-percent:0;mso-wrap-distance-left:9pt;mso-wrap-distance-top:0;mso-wrap-distance-right:9pt;mso-wrap-distance-bottom:0;mso-position-horizontal:right;mso-position-horizontal-relative:margin;mso-position-vertical:absolute;mso-position-vertical-relative:text;mso-width-percent:0;mso-height-percent:0;mso-width-relative:margin;mso-height-relative:margin;v-text-anchor:middle" arcsize="10923f" o:gfxdata="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" filled="f" strokecolor="#002060" strokeweight="2pt">
                 <v:textbox>
                   <w:txbxContent>
                     <w:p>
@@ -3301,7 +3296,7 @@
                           <w:lang w:val="en-US"/>
                         </w:rPr>
                         <w:drawing>
-                          <wp:inline distT="0" distB="0" distL="0" distR="0">
+                          <wp:inline distT="0" distB="0" distL="0" distR="0" wp14:anchorId="486B3A47" wp14:editId="54A783A4">
                             <wp:extent cx="885825" cy="988828"/>
                             <wp:effectExtent l="0" t="0" r="0" b="1905"/>
                             <wp:docPr id="25" name="Picture 25"/>
@@ -3365,7 +3360,7 @@
         <mc:AlternateContent>
           <mc:Choice Requires="wps">
             <w:drawing>
-              <wp:anchor distT="0" distB="0" distL="114300" distR="114300" simplePos="0" relativeHeight="251662336" behindDoc="0" locked="0" layoutInCell="1" allowOverlap="1" wp14:anchorId="0DC634F9" wp14:editId="07EADD5F">
+              <wp:anchor distT="0" distB="0" distL="114300" distR="114300" simplePos="0" relativeHeight="251662336" behindDoc="0" locked="0" layoutInCell="1" allowOverlap="1" wp14:anchorId="16F4484E" wp14:editId="34868418">
                 <wp:simplePos x="0" y="0"/>
                 <wp:positionH relativeFrom="margin">
                   <wp:align>center</wp:align>
@@ -3453,7 +3448,7 @@
           </mc:Choice>
           <mc:Fallback>
             <w:pict>
-              <v:roundrect w14:anchorId="0DC634F9" id="Rounded Rectangle 19" o:spid="_x0000_s1032" style="position:absolute;margin-left:0;margin-top:3.7pt;width:121.5pt;height:87pt;z-index:251662336;visibility:visible;mso-wrap-style:square;mso-width-percent:0;mso-height-percent:0;mso-wrap-distance-left:9pt;mso-wrap-distance-top:0;mso-wrap-distance-right:9pt;mso-wrap-distance-bottom:0;mso-position-horizontal:center;mso-position-horizontal-relative:margin;mso-position-vertical:absolute;mso-position-vertical-relative:text;mso-width-percent:0;mso-height-percent:0;mso-width-relative:margin;mso-height-relative:margin;v-text-anchor:middle" arcsize="10923f" o:gfxdata="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" filled="f" strokecolor="#002060" strokeweight="2pt">
+              <v:roundrect w14:anchorId="16F4484E" id="Rounded Rectangle 19" o:spid="_x0000_s1032" style="position:absolute;margin-left:0;margin-top:3.7pt;width:121.5pt;height:87pt;z-index:251662336;visibility:visible;mso-wrap-style:square;mso-width-percent:0;mso-height-percent:0;mso-wrap-distance-left:9pt;mso-wrap-distance-top:0;mso-wrap-distance-right:9pt;mso-wrap-distance-bottom:0;mso-position-horizontal:center;mso-position-horizontal-relative:margin;mso-position-vertical:absolute;mso-position-vertical-relative:text;mso-width-percent:0;mso-height-percent:0;mso-width-relative:margin;mso-height-relative:margin;v-text-anchor:middle" arcsize="10923f" o:gfxdata="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" filled="f" strokecolor="#002060" strokeweight="2pt">
                 <v:textbox>
                   <w:txbxContent>
                     <w:p>
@@ -3487,7 +3482,7 @@
         <mc:AlternateContent>
           <mc:Choice Requires="wps">
             <w:drawing>
-              <wp:anchor distT="0" distB="0" distL="114300" distR="114300" simplePos="0" relativeHeight="251659264" behindDoc="0" locked="0" layoutInCell="1" allowOverlap="1" wp14:anchorId="583B3FBB" wp14:editId="7408C7F1">
+              <wp:anchor distT="0" distB="0" distL="114300" distR="114300" simplePos="0" relativeHeight="251659264" behindDoc="0" locked="0" layoutInCell="1" allowOverlap="1" wp14:anchorId="2786698F" wp14:editId="6A8C4872">
                 <wp:simplePos x="0" y="0"/>
                 <wp:positionH relativeFrom="margin">
                   <wp:align>left</wp:align>
@@ -3552,7 +3547,7 @@
                                 <w:lang w:val="en-US"/>
                               </w:rPr>
                               <w:drawing>
-                                <wp:inline distT="0" distB="0" distL="0" distR="0" wp14:anchorId="35F00F7C" wp14:editId="558EC6E9">
+                                <wp:inline distT="0" distB="0" distL="0" distR="0" wp14:anchorId="39722037" wp14:editId="6A4ABE90">
                                   <wp:extent cx="959697" cy="914400"/>
                                   <wp:effectExtent l="0" t="0" r="0" b="0"/>
                                   <wp:docPr id="17" name="Picture 2"/>
@@ -3618,7 +3613,7 @@
           </mc:Choice>
           <mc:Fallback>
             <w:pict>
-              <v:roundrect w14:anchorId="583B3FBB" id="Rounded Rectangle 12" o:spid="_x0000_s1033" style="position:absolute;margin-left:0;margin-top:5pt;width:121.5pt;height:87pt;z-index:251659264;visibility:visible;mso-wrap-style:square;mso-width-percent:0;mso-height-percent:0;mso-wrap-distance-left:9pt;mso-wrap-distance-top:0;mso-wrap-distance-right:9pt;mso-wrap-distance-bottom:0;mso-position-horizontal:left;mso-position-horizontal-relative:margin;mso-position-vertical:absolute;mso-position-vertical-relative:text;mso-width-percent:0;mso-height-percent:0;mso-width-relative:margin;mso-height-relative:margin;v-text-anchor:middle" arcsize="10923f" o:gfxdata="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" filled="f" strokecolor="#002060" strokeweight="2pt">
+              <v:roundrect w14:anchorId="2786698F" id="Rounded Rectangle 12" o:spid="_x0000_s1033" style="position:absolute;margin-left:0;margin-top:5pt;width:121.5pt;height:87pt;z-index:251659264;visibility:visible;mso-wrap-style:square;mso-width-percent:0;mso-height-percent:0;mso-wrap-distance-left:9pt;mso-wrap-distance-top:0;mso-wrap-distance-right:9pt;mso-wrap-distance-bottom:0;mso-position-horizontal:left;mso-position-horizontal-relative:margin;mso-position-vertical:absolute;mso-position-vertical-relative:text;mso-width-percent:0;mso-height-percent:0;mso-width-relative:margin;mso-height-relative:margin;v-text-anchor:middle" arcsize="10923f" o:gfxdata="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" filled="f" strokecolor="#002060" strokeweight="2pt">
                 <v:textbox>
                   <w:txbxContent>
                     <w:p>
@@ -3636,7 +3631,7 @@
                           <w:lang w:val="en-US"/>
                         </w:rPr>
                         <w:drawing>
-                          <wp:inline distT="0" distB="0" distL="0" distR="0" wp14:anchorId="35F00F7C" wp14:editId="558EC6E9">
+                          <wp:inline distT="0" distB="0" distL="0" distR="0" wp14:anchorId="39722037" wp14:editId="6A4ABE90">
                             <wp:extent cx="959697" cy="914400"/>
                             <wp:effectExtent l="0" t="0" r="0" b="0"/>
                             <wp:docPr id="17" name="Picture 2"/>
@@ -3700,7 +3695,7 @@
         <mc:AlternateContent>
           <mc:Choice Requires="wps">
             <w:drawing>
-              <wp:anchor distT="0" distB="0" distL="114300" distR="114300" simplePos="0" relativeHeight="251670528" behindDoc="0" locked="0" layoutInCell="1" allowOverlap="1">
+              <wp:anchor distT="0" distB="0" distL="114300" distR="114300" simplePos="0" relativeHeight="251670528" behindDoc="0" locked="0" layoutInCell="1" allowOverlap="1" wp14:anchorId="22C431C8" wp14:editId="5BB67C81">
                 <wp:simplePos x="0" y="0"/>
                 <wp:positionH relativeFrom="column">
                   <wp:posOffset>3728085</wp:posOffset>
@@ -3796,7 +3791,7 @@
         <mc:AlternateContent>
           <mc:Choice Requires="wps">
             <w:drawing>
-              <wp:anchor distT="0" distB="0" distL="114300" distR="114300" simplePos="0" relativeHeight="251669504" behindDoc="0" locked="0" layoutInCell="1" allowOverlap="1">
+              <wp:anchor distT="0" distB="0" distL="114300" distR="114300" simplePos="0" relativeHeight="251669504" behindDoc="0" locked="0" layoutInCell="1" allowOverlap="1" wp14:anchorId="02D33935" wp14:editId="7C465FA5">
                 <wp:simplePos x="0" y="0"/>
                 <wp:positionH relativeFrom="column">
                   <wp:posOffset>1584960</wp:posOffset>
@@ -3901,11 +3896,11 @@
       <w:pPr>
         <w:pStyle w:val="SAGEHeading2"/>
       </w:pPr>
-      <w:bookmarkStart w:id="4" w:name="_Toc790303"/>
+      <w:bookmarkStart w:id="3" w:name="_Toc790303"/>
       <w:r>
         <w:t>Overview</w:t>
       </w:r>
-      <w:bookmarkEnd w:id="4"/>
+      <w:bookmarkEnd w:id="3"/>
     </w:p>
     <w:p>
       <w:pPr>
@@ -3948,7 +3943,13 @@
         <w:pStyle w:val="SAGEBodyText"/>
       </w:pPr>
       <w:r>
-        <w:t>The Message Id (workflow instance id) will be returned to UI in order to allow the UI to pool the server to get a status of the process. This is explained in the next section.</w:t>
+        <w:t xml:space="preserve">The Message Id (workflow instance id) will be returned to UI in order to allow the UI to </w:t>
+      </w:r>
+      <w:r>
+        <w:t>poll</w:t>
+      </w:r>
+      <w:r>
+        <w:t xml:space="preserve"> the server to get a status of the process. This is explained in the next section.</w:t>
       </w:r>
     </w:p>
     <w:p>
@@ -3983,7 +3984,19 @@
         <w:pStyle w:val="SAGEBodyText"/>
       </w:pPr>
       <w:r>
-        <w:t>Regardless of if the process was completed or if errors were encountered, the UI is updated with the appropriate information at the completion of the process. In addition to the UI being updated, the Landlord Database tables also have detailed information either the success of the process or detailed error stack information if an error condition was detected. Also, the “trace.log” file in the Worker folder will include error stack information if an error was encountered.</w:t>
+        <w:t xml:space="preserve">Regardless of </w:t>
+      </w:r>
+      <w:r>
+        <w:t xml:space="preserve">whether the process </w:t>
+      </w:r>
+      <w:r>
+        <w:t xml:space="preserve">completed or if errors were encountered, the UI is updated with the appropriate information at the completion of the process. In addition to the UI being updated, the Landlord Database tables also have detailed information </w:t>
+      </w:r>
+      <w:r>
+        <w:t>on</w:t>
+      </w:r>
+      <w:r>
+        <w:t xml:space="preserve"> the success of the process or detailed error stack information if an error condition was detected. Also, the “trace.log” file in the Worker folder will include error stack information if an error was encountered.</w:t>
       </w:r>
     </w:p>
     <w:p>
@@ -3991,12 +4004,12 @@
         <w:pStyle w:val="SAGEHeading1"/>
         <w:framePr w:w="0" w:hRule="auto" w:wrap="auto" w:vAnchor="margin" w:hAnchor="text" w:yAlign="inline"/>
       </w:pPr>
-      <w:bookmarkStart w:id="5" w:name="_Toc790304"/>
+      <w:bookmarkStart w:id="4" w:name="_Toc790304"/>
       <w:r>
         <w:lastRenderedPageBreak/>
         <w:t>Update Overview</w:t>
       </w:r>
-      <w:bookmarkEnd w:id="5"/>
+      <w:bookmarkEnd w:id="4"/>
     </w:p>
     <w:p>
       <w:pPr>
@@ -4011,7 +4024,7 @@
       <w:pPr>
         <w:pStyle w:val="SAGEHeading2"/>
       </w:pPr>
-      <w:bookmarkStart w:id="6" w:name="_Toc790305"/>
+      <w:bookmarkStart w:id="5" w:name="_Toc790305"/>
       <w:r>
         <w:rPr>
           <w:noProof/>
@@ -4019,7 +4032,7 @@
         <mc:AlternateContent>
           <mc:Choice Requires="wps">
             <w:drawing>
-              <wp:anchor distT="0" distB="0" distL="114300" distR="114300" simplePos="0" relativeHeight="251676672" behindDoc="0" locked="0" layoutInCell="1" allowOverlap="1" wp14:anchorId="14D8AD97" wp14:editId="57882C48">
+              <wp:anchor distT="0" distB="0" distL="114300" distR="114300" simplePos="0" relativeHeight="251676672" behindDoc="0" locked="0" layoutInCell="1" allowOverlap="1" wp14:anchorId="32D04264" wp14:editId="7A8FD40F">
                 <wp:simplePos x="0" y="0"/>
                 <wp:positionH relativeFrom="column">
                   <wp:posOffset>4577715</wp:posOffset>
@@ -4098,7 +4111,7 @@
           </mc:Choice>
           <mc:Fallback>
             <w:pict>
-              <v:shape w14:anchorId="14D8AD97" id="Text Box 35" o:spid="_x0000_s1034" type="#_x0000_t202" style="position:absolute;left:0;text-align:left;margin-left:360.45pt;margin-top:18.45pt;width:78pt;height:21pt;z-index:251676672;visibility:visible;mso-wrap-style:square;mso-width-percent:0;mso-height-percent:0;mso-wrap-distance-left:9pt;mso-wrap-distance-top:0;mso-wrap-distance-right:9pt;mso-wrap-distance-bottom:0;mso-position-horizontal:absolute;mso-position-horizontal-relative:text;mso-position-vertical:absolute;mso-position-vertical-relative:text;mso-width-percent:0;mso-height-percent:0;mso-width-relative:margin;mso-height-relative:margin;v-text-anchor:top" o:gfxdata="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" fillcolor="white [3201]" stroked="f" strokeweight=".5pt">
+              <v:shape w14:anchorId="32D04264" id="Text Box 35" o:spid="_x0000_s1034" type="#_x0000_t202" style="position:absolute;left:0;text-align:left;margin-left:360.45pt;margin-top:18.45pt;width:78pt;height:21pt;z-index:251676672;visibility:visible;mso-wrap-style:square;mso-width-percent:0;mso-height-percent:0;mso-wrap-distance-left:9pt;mso-wrap-distance-top:0;mso-wrap-distance-right:9pt;mso-wrap-distance-bottom:0;mso-position-horizontal:absolute;mso-position-horizontal-relative:text;mso-position-vertical:absolute;mso-position-vertical-relative:text;mso-width-percent:0;mso-height-percent:0;mso-width-relative:margin;mso-height-relative:margin;v-text-anchor:top" o:gfxdata="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" fillcolor="white [3201]" stroked="f" strokeweight=".5pt">
                 <v:textbox>
                   <w:txbxContent>
                     <w:p>
@@ -4134,7 +4147,7 @@
       <w:r>
         <w:t>Diagram</w:t>
       </w:r>
-      <w:bookmarkEnd w:id="6"/>
+      <w:bookmarkEnd w:id="5"/>
     </w:p>
     <w:p>
       <w:pPr>
@@ -4147,7 +4160,7 @@
         <mc:AlternateContent>
           <mc:Choice Requires="wps">
             <w:drawing>
-              <wp:anchor distT="0" distB="0" distL="114300" distR="114300" simplePos="0" relativeHeight="251686912" behindDoc="0" locked="0" layoutInCell="1" allowOverlap="1" wp14:anchorId="21B9549B" wp14:editId="5DEF7022">
+              <wp:anchor distT="0" distB="0" distL="114300" distR="114300" simplePos="0" relativeHeight="251686912" behindDoc="0" locked="0" layoutInCell="1" allowOverlap="1" wp14:anchorId="7AC74C91" wp14:editId="4AD14019">
                 <wp:simplePos x="0" y="0"/>
                 <wp:positionH relativeFrom="column">
                   <wp:posOffset>308610</wp:posOffset>
@@ -4219,7 +4232,7 @@
           </mc:Choice>
           <mc:Fallback>
             <w:pict>
-              <v:shape w14:anchorId="21B9549B" id="Text Box 32" o:spid="_x0000_s1035" type="#_x0000_t202" style="position:absolute;margin-left:24.3pt;margin-top:.2pt;width:78pt;height:21pt;z-index:251686912;visibility:visible;mso-wrap-style:square;mso-width-percent:0;mso-height-percent:0;mso-wrap-distance-left:9pt;mso-wrap-distance-top:0;mso-wrap-distance-right:9pt;mso-wrap-distance-bottom:0;mso-position-horizontal:absolute;mso-position-horizontal-relative:text;mso-position-vertical:absolute;mso-position-vertical-relative:text;mso-width-percent:0;mso-height-percent:0;mso-width-relative:margin;mso-height-relative:margin;v-text-anchor:top" o:gfxdata="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" fillcolor="white [3201]" stroked="f" strokeweight=".5pt">
+              <v:shape w14:anchorId="7AC74C91" id="Text Box 32" o:spid="_x0000_s1035" type="#_x0000_t202" style="position:absolute;margin-left:24.3pt;margin-top:.2pt;width:78pt;height:21pt;z-index:251686912;visibility:visible;mso-wrap-style:square;mso-width-percent:0;mso-height-percent:0;mso-wrap-distance-left:9pt;mso-wrap-distance-top:0;mso-wrap-distance-right:9pt;mso-wrap-distance-bottom:0;mso-position-horizontal:absolute;mso-position-horizontal-relative:text;mso-position-vertical:absolute;mso-position-vertical-relative:text;mso-width-percent:0;mso-height-percent:0;mso-width-relative:margin;mso-height-relative:margin;v-text-anchor:top" o:gfxdata="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" fillcolor="white [3201]" stroked="f" strokeweight=".5pt">
                 <v:textbox>
                   <w:txbxContent>
                     <w:p>
@@ -4257,15 +4270,15 @@
         <mc:AlternateContent>
           <mc:Choice Requires="wps">
             <w:drawing>
-              <wp:anchor distT="0" distB="0" distL="114300" distR="114300" simplePos="0" relativeHeight="251678720" behindDoc="0" locked="0" layoutInCell="1" allowOverlap="1" wp14:anchorId="7F74B9B9" wp14:editId="3C05D815">
+              <wp:anchor distT="0" distB="0" distL="114300" distR="114300" simplePos="0" relativeHeight="251678720" behindDoc="0" locked="0" layoutInCell="1" allowOverlap="1" wp14:anchorId="5894EECD" wp14:editId="0E3F0A31">
                 <wp:simplePos x="0" y="0"/>
                 <wp:positionH relativeFrom="page">
-                  <wp:posOffset>2819400</wp:posOffset>
+                  <wp:posOffset>2728913</wp:posOffset>
                 </wp:positionH>
                 <wp:positionV relativeFrom="paragraph">
                   <wp:posOffset>27940</wp:posOffset>
                 </wp:positionV>
-                <wp:extent cx="2400300" cy="581025"/>
+                <wp:extent cx="2381250" cy="581025"/>
                 <wp:effectExtent l="0" t="19050" r="38100" b="47625"/>
                 <wp:wrapNone/>
                 <wp:docPr id="37" name="Right Arrow 37"/>
@@ -4277,7 +4290,7 @@
                       <wps:spPr>
                         <a:xfrm>
                           <a:off x="0" y="0"/>
-                          <a:ext cx="2400300" cy="581025"/>
+                          <a:ext cx="2381250" cy="581025"/>
                         </a:xfrm>
                         <a:prstGeom prst="rightArrow">
                           <a:avLst/>
@@ -4312,11 +4325,15 @@
                           <w:p>
                             <w:pPr>
                               <w:rPr>
+                                <w:sz w:val="20"/>
+                                <w:szCs w:val="20"/>
                                 <w:lang w:val="en-US"/>
                               </w:rPr>
                             </w:pPr>
                             <w:r>
                               <w:rPr>
+                                <w:sz w:val="20"/>
+                                <w:szCs w:val="20"/>
                                 <w:lang w:val="en-US"/>
                               </w:rPr>
                               <w:t>Check DB or Service for Status</w:t>
@@ -4344,7 +4361,7 @@
           </mc:Choice>
           <mc:Fallback>
             <w:pict>
-              <v:shapetype w14:anchorId="7F74B9B9" id="_x0000_t13" coordsize="21600,21600" o:spt="13" adj="16200,5400" path="m@0,l@0@1,0@1,0@2@0@2@0,21600,21600,10800xe">
+              <v:shapetype w14:anchorId="5894EECD" id="_x0000_t13" coordsize="21600,21600" o:spt="13" adj="16200,5400" path="m@0,l@0@1,0@1,0@2@0@2@0,21600,21600,10800xe">
                 <v:stroke joinstyle="miter"/>
                 <v:formulas>
                   <v:f eqn="val #0"/>
@@ -4360,17 +4377,21 @@
                   <v:h position="#0,#1" xrange="0,21600" yrange="0,10800"/>
                 </v:handles>
               </v:shapetype>
-              <v:shape id="Right Arrow 37" o:spid="_x0000_s1036" type="#_x0000_t13" style="position:absolute;margin-left:222pt;margin-top:2.2pt;width:189pt;height:45.75pt;z-index:251678720;visibility:visible;mso-wrap-style:square;mso-width-percent:0;mso-height-percent:0;mso-wrap-distance-left:9pt;mso-wrap-distance-top:0;mso-wrap-distance-right:9pt;mso-wrap-distance-bottom:0;mso-position-horizontal:absolute;mso-position-horizontal-relative:page;mso-position-vertical:absolute;mso-position-vertical-relative:text;mso-width-percent:0;mso-height-percent:0;mso-width-relative:margin;mso-height-relative:margin;v-text-anchor:middle" o:gfxdata="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" adj="18986" fillcolor="#002060" strokecolor="#002060" strokeweight="2pt">
+              <v:shape id="Right Arrow 37" o:spid="_x0000_s1036" type="#_x0000_t13" style="position:absolute;margin-left:214.9pt;margin-top:2.2pt;width:187.5pt;height:45.75pt;z-index:251678720;visibility:visible;mso-wrap-style:square;mso-width-percent:0;mso-height-percent:0;mso-wrap-distance-left:9pt;mso-wrap-distance-top:0;mso-wrap-distance-right:9pt;mso-wrap-distance-bottom:0;mso-position-horizontal:absolute;mso-position-horizontal-relative:page;mso-position-vertical:absolute;mso-position-vertical-relative:text;mso-width-percent:0;mso-height-percent:0;mso-width-relative:margin;mso-height-relative:margin;v-text-anchor:middle" o:gfxdata="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" adj="18965" fillcolor="#002060" strokecolor="#002060" strokeweight="2pt">
                 <v:textbox>
                   <w:txbxContent>
                     <w:p>
                       <w:pPr>
                         <w:rPr>
+                          <w:sz w:val="20"/>
+                          <w:szCs w:val="20"/>
                           <w:lang w:val="en-US"/>
                         </w:rPr>
                       </w:pPr>
                       <w:r>
                         <w:rPr>
+                          <w:sz w:val="20"/>
+                          <w:szCs w:val="20"/>
                           <w:lang w:val="en-US"/>
                         </w:rPr>
                         <w:t>Check DB or Service for Status</w:t>
@@ -4391,7 +4412,7 @@
         <mc:AlternateContent>
           <mc:Choice Requires="wps">
             <w:drawing>
-              <wp:anchor distT="0" distB="0" distL="114300" distR="114300" simplePos="0" relativeHeight="251675648" behindDoc="0" locked="0" layoutInCell="1" allowOverlap="1" wp14:anchorId="20D9B2A8" wp14:editId="5AA79359">
+              <wp:anchor distT="0" distB="0" distL="114300" distR="114300" simplePos="0" relativeHeight="251675648" behindDoc="0" locked="0" layoutInCell="1" allowOverlap="1" wp14:anchorId="033DE240" wp14:editId="781D536A">
                 <wp:simplePos x="0" y="0"/>
                 <wp:positionH relativeFrom="margin">
                   <wp:align>right</wp:align>
@@ -4456,7 +4477,7 @@
                                 <w:lang w:val="en-US"/>
                               </w:rPr>
                               <w:drawing>
-                                <wp:inline distT="0" distB="0" distL="0" distR="0" wp14:anchorId="73F2DEEF" wp14:editId="475F71EE">
+                                <wp:inline distT="0" distB="0" distL="0" distR="0" wp14:anchorId="507D7952" wp14:editId="78A424EA">
                                   <wp:extent cx="885825" cy="988828"/>
                                   <wp:effectExtent l="0" t="0" r="0" b="1905"/>
                                   <wp:docPr id="36" name="Picture 36"/>
@@ -4527,7 +4548,7 @@
           </mc:Choice>
           <mc:Fallback>
             <w:pict>
-              <v:roundrect w14:anchorId="20D9B2A8" id="Rounded Rectangle 34" o:spid="_x0000_s1037" style="position:absolute;margin-left:68.25pt;margin-top:.75pt;width:119.45pt;height:90pt;z-index:251675648;visibility:visible;mso-wrap-style:square;mso-width-percent:0;mso-height-percent:0;mso-wrap-distance-left:9pt;mso-wrap-distance-top:0;mso-wrap-distance-right:9pt;mso-wrap-distance-bottom:0;mso-position-horizontal:right;mso-position-horizontal-relative:margin;mso-position-vertical:absolute;mso-position-vertical-relative:text;mso-width-percent:0;mso-height-percent:0;mso-width-relative:margin;mso-height-relative:margin;v-text-anchor:middle" arcsize="10923f" o:gfxdata="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" filled="f" strokecolor="#002060" strokeweight="2pt">
+              <v:roundrect w14:anchorId="033DE240" id="Rounded Rectangle 34" o:spid="_x0000_s1037" style="position:absolute;margin-left:68.25pt;margin-top:.75pt;width:119.45pt;height:90pt;z-index:251675648;visibility:visible;mso-wrap-style:square;mso-width-percent:0;mso-height-percent:0;mso-wrap-distance-left:9pt;mso-wrap-distance-top:0;mso-wrap-distance-right:9pt;mso-wrap-distance-bottom:0;mso-position-horizontal:right;mso-position-horizontal-relative:margin;mso-position-vertical:absolute;mso-position-vertical-relative:text;mso-width-percent:0;mso-height-percent:0;mso-width-relative:margin;mso-height-relative:margin;v-text-anchor:middle" arcsize="10923f" o:gfxdata="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" filled="f" strokecolor="#002060" strokeweight="2pt">
                 <v:textbox>
                   <w:txbxContent>
                     <w:p>
@@ -4545,7 +4566,7 @@
                           <w:lang w:val="en-US"/>
                         </w:rPr>
                         <w:drawing>
-                          <wp:inline distT="0" distB="0" distL="0" distR="0" wp14:anchorId="73F2DEEF" wp14:editId="475F71EE">
+                          <wp:inline distT="0" distB="0" distL="0" distR="0" wp14:anchorId="507D7952" wp14:editId="78A424EA">
                             <wp:extent cx="885825" cy="988828"/>
                             <wp:effectExtent l="0" t="0" r="0" b="1905"/>
                             <wp:docPr id="36" name="Picture 36"/>
@@ -4609,7 +4630,7 @@
         <mc:AlternateContent>
           <mc:Choice Requires="wps">
             <w:drawing>
-              <wp:anchor distT="0" distB="0" distL="114300" distR="114300" simplePos="0" relativeHeight="251685888" behindDoc="0" locked="0" layoutInCell="1" allowOverlap="1" wp14:anchorId="69CC9FA3" wp14:editId="6A15160A">
+              <wp:anchor distT="0" distB="0" distL="114300" distR="114300" simplePos="0" relativeHeight="251685888" behindDoc="0" locked="0" layoutInCell="1" allowOverlap="1" wp14:anchorId="1816031F" wp14:editId="1F827F2D">
                 <wp:simplePos x="0" y="0"/>
                 <wp:positionH relativeFrom="margin">
                   <wp:posOffset>0</wp:posOffset>
@@ -4674,7 +4695,7 @@
                                 <w:lang w:val="en-US"/>
                               </w:rPr>
                               <w:drawing>
-                                <wp:inline distT="0" distB="0" distL="0" distR="0" wp14:anchorId="4CCE22D7" wp14:editId="1B1B6787">
+                                <wp:inline distT="0" distB="0" distL="0" distR="0" wp14:anchorId="4C2914F3" wp14:editId="5F159680">
                                   <wp:extent cx="959697" cy="914400"/>
                                   <wp:effectExtent l="0" t="0" r="0" b="0"/>
                                   <wp:docPr id="33" name="Picture 2"/>
@@ -4740,7 +4761,7 @@
           </mc:Choice>
           <mc:Fallback>
             <w:pict>
-              <v:roundrect w14:anchorId="69CC9FA3" id="Rounded Rectangle 31" o:spid="_x0000_s1038" style="position:absolute;margin-left:0;margin-top:1.95pt;width:121.5pt;height:87pt;z-index:251685888;visibility:visible;mso-wrap-style:square;mso-width-percent:0;mso-height-percent:0;mso-wrap-distance-left:9pt;mso-wrap-distance-top:0;mso-wrap-distance-right:9pt;mso-wrap-distance-bottom:0;mso-position-horizontal:absolute;mso-position-horizontal-relative:margin;mso-position-vertical:absolute;mso-position-vertical-relative:text;mso-width-percent:0;mso-height-percent:0;mso-width-relative:margin;mso-height-relative:margin;v-text-anchor:middle" arcsize="10923f" o:gfxdata="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" filled="f" strokecolor="#002060" strokeweight="2pt">
+              <v:roundrect w14:anchorId="1816031F" id="Rounded Rectangle 31" o:spid="_x0000_s1038" style="position:absolute;margin-left:0;margin-top:1.95pt;width:121.5pt;height:87pt;z-index:251685888;visibility:visible;mso-wrap-style:square;mso-width-percent:0;mso-height-percent:0;mso-wrap-distance-left:9pt;mso-wrap-distance-top:0;mso-wrap-distance-right:9pt;mso-wrap-distance-bottom:0;mso-position-horizontal:absolute;mso-position-horizontal-relative:margin;mso-position-vertical:absolute;mso-position-vertical-relative:text;mso-width-percent:0;mso-height-percent:0;mso-width-relative:margin;mso-height-relative:margin;v-text-anchor:middle" arcsize="10923f" o:gfxdata="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" filled="f" strokecolor="#002060" strokeweight="2pt">
                 <v:textbox>
                   <w:txbxContent>
                     <w:p>
@@ -4758,7 +4779,7 @@
                           <w:lang w:val="en-US"/>
                         </w:rPr>
                         <w:drawing>
-                          <wp:inline distT="0" distB="0" distL="0" distR="0" wp14:anchorId="4CCE22D7" wp14:editId="1B1B6787">
+                          <wp:inline distT="0" distB="0" distL="0" distR="0" wp14:anchorId="4C2914F3" wp14:editId="5F159680">
                             <wp:extent cx="959697" cy="914400"/>
                             <wp:effectExtent l="0" t="0" r="0" b="0"/>
                             <wp:docPr id="33" name="Picture 2"/>
@@ -4827,15 +4848,15 @@
         <mc:AlternateContent>
           <mc:Choice Requires="wps">
             <w:drawing>
-              <wp:anchor distT="0" distB="0" distL="114300" distR="114300" simplePos="0" relativeHeight="251679744" behindDoc="0" locked="0" layoutInCell="1" allowOverlap="1" wp14:anchorId="0EEB1117" wp14:editId="6AFB62B7">
+              <wp:anchor distT="0" distB="0" distL="114300" distR="114300" simplePos="0" relativeHeight="251679744" behindDoc="0" locked="0" layoutInCell="1" allowOverlap="1" wp14:anchorId="6C559CB0" wp14:editId="1689DFF0">
                 <wp:simplePos x="0" y="0"/>
                 <wp:positionH relativeFrom="margin">
-                  <wp:posOffset>1804034</wp:posOffset>
+                  <wp:posOffset>1732597</wp:posOffset>
                 </wp:positionH>
                 <wp:positionV relativeFrom="paragraph">
-                  <wp:posOffset>196215</wp:posOffset>
+                  <wp:posOffset>120015</wp:posOffset>
                 </wp:positionV>
-                <wp:extent cx="2428875" cy="561975"/>
+                <wp:extent cx="2371725" cy="561975"/>
                 <wp:effectExtent l="0" t="0" r="28575" b="28575"/>
                 <wp:wrapNone/>
                 <wp:docPr id="38" name="Left Arrow 38"/>
@@ -4847,7 +4868,7 @@
                       <wps:spPr>
                         <a:xfrm>
                           <a:off x="0" y="0"/>
-                          <a:ext cx="2428875" cy="561975"/>
+                          <a:ext cx="2371725" cy="561975"/>
                         </a:xfrm>
                         <a:prstGeom prst="leftArrow">
                           <a:avLst/>
@@ -4915,7 +4936,7 @@
           </mc:Choice>
           <mc:Fallback>
             <w:pict>
-              <v:shapetype w14:anchorId="0EEB1117" id="_x0000_t66" coordsize="21600,21600" o:spt="66" adj="5400,5400" path="m@0,l@0@1,21600@1,21600@2@0@2@0,21600,,10800xe">
+              <v:shapetype w14:anchorId="6C559CB0" id="_x0000_t66" coordsize="21600,21600" o:spt="66" adj="5400,5400" path="m@0,l@0@1,21600@1,21600@2@0@2@0,21600,,10800xe">
                 <v:stroke joinstyle="miter"/>
                 <v:formulas>
                   <v:f eqn="val #0"/>
@@ -4929,7 +4950,7 @@
                   <v:h position="#0,#1" xrange="0,21600" yrange="0,10800"/>
                 </v:handles>
               </v:shapetype>
-              <v:shape id="Left Arrow 38" o:spid="_x0000_s1039" type="#_x0000_t66" style="position:absolute;margin-left:142.05pt;margin-top:15.45pt;width:191.25pt;height:44.25pt;z-index:251679744;visibility:visible;mso-wrap-style:square;mso-width-percent:0;mso-height-percent:0;mso-wrap-distance-left:9pt;mso-wrap-distance-top:0;mso-wrap-distance-right:9pt;mso-wrap-distance-bottom:0;mso-position-horizontal:absolute;mso-position-horizontal-relative:margin;mso-position-vertical:absolute;mso-position-vertical-relative:text;mso-width-percent:0;mso-height-percent:0;mso-width-relative:margin;mso-height-relative:margin;v-text-anchor:middle" o:gfxdata="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" adj="2499" fillcolor="#002060" strokecolor="#002060" strokeweight="2pt">
+              <v:shape id="Left Arrow 38" o:spid="_x0000_s1039" type="#_x0000_t66" style="position:absolute;margin-left:136.4pt;margin-top:9.45pt;width:186.75pt;height:44.25pt;z-index:251679744;visibility:visible;mso-wrap-style:square;mso-width-percent:0;mso-height-percent:0;mso-wrap-distance-left:9pt;mso-wrap-distance-top:0;mso-wrap-distance-right:9pt;mso-wrap-distance-bottom:0;mso-position-horizontal:absolute;mso-position-horizontal-relative:margin;mso-position-vertical:absolute;mso-position-vertical-relative:text;mso-width-percent:0;mso-height-percent:0;mso-width-relative:margin;mso-height-relative:margin;v-text-anchor:middle" o:gfxdata="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" adj="2559" fillcolor="#002060" strokecolor="#002060" strokeweight="2pt">
                 <v:textbox>
                   <w:txbxContent>
                     <w:p>
@@ -4969,74 +4990,74 @@
       <w:pPr>
         <w:pStyle w:val="SAGEHeading2"/>
       </w:pPr>
-      <w:bookmarkStart w:id="7" w:name="_Toc790306"/>
+      <w:bookmarkStart w:id="6" w:name="_Toc790306"/>
       <w:r>
         <w:t>Overview</w:t>
+      </w:r>
+      <w:bookmarkEnd w:id="6"/>
+    </w:p>
+    <w:p>
+      <w:pPr>
+        <w:pStyle w:val="SAGEBodyText"/>
+      </w:pPr>
+      <w:r>
+        <w:t>When the user requests the process status, the web role components will first check the status of the process in the Landlord Database tables. If the process has been successfully completed or failed, the information is returned to the UI without invoking the service.</w:t>
+      </w:r>
+    </w:p>
+    <w:p>
+      <w:pPr>
+        <w:pStyle w:val="SAGEBodyText"/>
+      </w:pPr>
+      <w:r>
+        <w:t>If the status of the message is Processing, the web role components will invoke the service hosted on the worker role. The Message Id is passed to the service for lookup.</w:t>
+      </w:r>
+    </w:p>
+    <w:p>
+      <w:pPr>
+        <w:pStyle w:val="SAGEBodyText"/>
+      </w:pPr>
+      <w:r>
+        <w:t>The worker role components will access the meter object in order to get the current status of the process</w:t>
+      </w:r>
+      <w:r>
+        <w:t xml:space="preserve"> for the UI</w:t>
+      </w:r>
+      <w:r>
+        <w:t>. The invocation of the worker role components</w:t>
+      </w:r>
+      <w:r>
+        <w:t xml:space="preserve"> to get the status are synchronous.</w:t>
+      </w:r>
+    </w:p>
+    <w:p>
+      <w:pPr>
+        <w:pStyle w:val="SAGEBodyText"/>
+      </w:pPr>
+    </w:p>
+    <w:p>
+      <w:pPr>
+        <w:pStyle w:val="SAGEHeading1"/>
+        <w:framePr w:h="901" w:hRule="exact" w:wrap="around"/>
+      </w:pPr>
+      <w:bookmarkStart w:id="7" w:name="_Toc790307"/>
+      <w:r>
+        <w:lastRenderedPageBreak/>
+        <w:t>Full Cycle Overview</w:t>
       </w:r>
       <w:bookmarkEnd w:id="7"/>
     </w:p>
     <w:p>
       <w:pPr>
-        <w:pStyle w:val="SAGEBodyText"/>
-      </w:pPr>
-      <w:r>
-        <w:t>When the user requests the process status, the web role components will first check the status of the process in the Landlord Database tables. If the process has been successfully completed or failed, the information is returned to the UI without invoking the service.</w:t>
-      </w:r>
-    </w:p>
-    <w:p>
-      <w:pPr>
-        <w:pStyle w:val="SAGEBodyText"/>
-      </w:pPr>
-      <w:r>
-        <w:t>If the status of the message is Processing, the web role components will invoke the service hosted on the worker role. The Message Id is passed to the service for lookup.</w:t>
-      </w:r>
-    </w:p>
-    <w:p>
-      <w:pPr>
-        <w:pStyle w:val="SAGEBodyText"/>
-      </w:pPr>
-      <w:r>
-        <w:t>The worker role components will access the meter object in order to get the current status of the process</w:t>
-      </w:r>
-      <w:r>
-        <w:t xml:space="preserve"> for the UI</w:t>
-      </w:r>
-      <w:r>
-        <w:t>. The invocation of the worker role components</w:t>
-      </w:r>
-      <w:r>
-        <w:t xml:space="preserve"> to get the status are synchronous.</w:t>
-      </w:r>
-    </w:p>
-    <w:p>
-      <w:pPr>
-        <w:pStyle w:val="SAGEBodyText"/>
-      </w:pPr>
-    </w:p>
-    <w:p>
-      <w:pPr>
-        <w:pStyle w:val="SAGEHeading1"/>
-        <w:framePr w:h="901" w:hRule="exact" w:wrap="around"/>
-      </w:pPr>
-      <w:bookmarkStart w:id="8" w:name="_Toc790307"/>
-      <w:r>
-        <w:lastRenderedPageBreak/>
-        <w:t>Full Cycle Overview</w:t>
+        <w:pStyle w:val="SAGEHeading2"/>
+      </w:pPr>
+      <w:bookmarkStart w:id="8" w:name="_Toc790308"/>
+      <w:r>
+        <w:t>Diagram</w:t>
+      </w:r>
+      <w:r>
+        <w:t xml:space="preserve"> (Run Mode)</w:t>
       </w:r>
       <w:bookmarkEnd w:id="8"/>
-    </w:p>
-    <w:p>
-      <w:pPr>
-        <w:pStyle w:val="SAGEHeading2"/>
-      </w:pPr>
-      <w:bookmarkStart w:id="9" w:name="_Toc790308"/>
-      <w:r>
-        <w:t>Diagram</w:t>
-      </w:r>
-      <w:r>
-        <w:t xml:space="preserve"> (Run Mode)</w:t>
-      </w:r>
-      <w:bookmarkEnd w:id="9"/>
     </w:p>
     <w:p>
       <w:pPr>
@@ -5049,7 +5070,7 @@
         <mc:AlternateContent>
           <mc:Choice Requires="wps">
             <w:drawing>
-              <wp:anchor distT="0" distB="0" distL="114300" distR="114300" simplePos="0" relativeHeight="251693056" behindDoc="0" locked="0" layoutInCell="1" allowOverlap="1" wp14:anchorId="3B2EADF8" wp14:editId="08D4D9CA">
+              <wp:anchor distT="0" distB="0" distL="114300" distR="114300" simplePos="0" relativeHeight="251693056" behindDoc="0" locked="0" layoutInCell="1" allowOverlap="1" wp14:anchorId="77349C22" wp14:editId="3856C0E2">
                 <wp:simplePos x="0" y="0"/>
                 <wp:positionH relativeFrom="column">
                   <wp:posOffset>4562475</wp:posOffset>
@@ -5128,7 +5149,7 @@
           </mc:Choice>
           <mc:Fallback>
             <w:pict>
-              <v:shape w14:anchorId="3B2EADF8" id="Text Box 51" o:spid="_x0000_s1040" type="#_x0000_t202" style="position:absolute;margin-left:359.25pt;margin-top:.45pt;width:78pt;height:21pt;z-index:251693056;visibility:visible;mso-wrap-style:square;mso-width-percent:0;mso-height-percent:0;mso-wrap-distance-left:9pt;mso-wrap-distance-top:0;mso-wrap-distance-right:9pt;mso-wrap-distance-bottom:0;mso-position-horizontal:absolute;mso-position-horizontal-relative:text;mso-position-vertical:absolute;mso-position-vertical-relative:text;mso-width-percent:0;mso-height-percent:0;mso-width-relative:margin;mso-height-relative:margin;v-text-anchor:top" o:gfxdata="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" fillcolor="white [3201]" stroked="f" strokeweight=".5pt">
+              <v:shape w14:anchorId="77349C22" id="Text Box 51" o:spid="_x0000_s1040" type="#_x0000_t202" style="position:absolute;margin-left:359.25pt;margin-top:.45pt;width:78pt;height:21pt;z-index:251693056;visibility:visible;mso-wrap-style:square;mso-width-percent:0;mso-height-percent:0;mso-wrap-distance-left:9pt;mso-wrap-distance-top:0;mso-wrap-distance-right:9pt;mso-wrap-distance-bottom:0;mso-position-horizontal:absolute;mso-position-horizontal-relative:text;mso-position-vertical:absolute;mso-position-vertical-relative:text;mso-width-percent:0;mso-height-percent:0;mso-width-relative:margin;mso-height-relative:margin;v-text-anchor:top" o:gfxdata="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" fillcolor="white [3201]" stroked="f" strokeweight=".5pt">
                 <v:textbox>
                   <w:txbxContent>
                     <w:p>
@@ -5168,7 +5189,7 @@
         <mc:AlternateContent>
           <mc:Choice Requires="wps">
             <w:drawing>
-              <wp:anchor distT="0" distB="0" distL="114300" distR="114300" simplePos="0" relativeHeight="251694080" behindDoc="0" locked="0" layoutInCell="1" allowOverlap="1" wp14:anchorId="68B3D3ED" wp14:editId="55D6181E">
+              <wp:anchor distT="0" distB="0" distL="114300" distR="114300" simplePos="0" relativeHeight="251694080" behindDoc="0" locked="0" layoutInCell="1" allowOverlap="1" wp14:anchorId="733273BE" wp14:editId="718F3176">
                 <wp:simplePos x="0" y="0"/>
                 <wp:positionH relativeFrom="margin">
                   <wp:align>center</wp:align>
@@ -5240,7 +5261,7 @@
           </mc:Choice>
           <mc:Fallback>
             <w:pict>
-              <v:shape w14:anchorId="68B3D3ED" id="Text Box 52" o:spid="_x0000_s1041" type="#_x0000_t202" style="position:absolute;margin-left:0;margin-top:.45pt;width:78pt;height:21pt;z-index:251694080;visibility:visible;mso-wrap-style:square;mso-width-percent:0;mso-height-percent:0;mso-wrap-distance-left:9pt;mso-wrap-distance-top:0;mso-wrap-distance-right:9pt;mso-wrap-distance-bottom:0;mso-position-horizontal:center;mso-position-horizontal-relative:margin;mso-position-vertical:absolute;mso-position-vertical-relative:text;mso-width-percent:0;mso-height-percent:0;mso-width-relative:margin;mso-height-relative:margin;v-text-anchor:top" o:gfxdata="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" fillcolor="white [3201]" stroked="f" strokeweight=".5pt">
+              <v:shape w14:anchorId="733273BE" id="Text Box 52" o:spid="_x0000_s1041" type="#_x0000_t202" style="position:absolute;margin-left:0;margin-top:.45pt;width:78pt;height:21pt;z-index:251694080;visibility:visible;mso-wrap-style:square;mso-width-percent:0;mso-height-percent:0;mso-wrap-distance-left:9pt;mso-wrap-distance-top:0;mso-wrap-distance-right:9pt;mso-wrap-distance-bottom:0;mso-position-horizontal:center;mso-position-horizontal-relative:margin;mso-position-vertical:absolute;mso-position-vertical-relative:text;mso-width-percent:0;mso-height-percent:0;mso-width-relative:margin;mso-height-relative:margin;v-text-anchor:top" o:gfxdata="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" fillcolor="white [3201]" stroked="f" strokeweight=".5pt">
                 <v:textbox>
                   <w:txbxContent>
                     <w:p>
@@ -5274,7 +5295,7 @@
         <mc:AlternateContent>
           <mc:Choice Requires="wps">
             <w:drawing>
-              <wp:anchor distT="0" distB="0" distL="114300" distR="114300" simplePos="0" relativeHeight="251689984" behindDoc="0" locked="0" layoutInCell="1" allowOverlap="1" wp14:anchorId="11681BC1" wp14:editId="61FD8152">
+              <wp:anchor distT="0" distB="0" distL="114300" distR="114300" simplePos="0" relativeHeight="251689984" behindDoc="0" locked="0" layoutInCell="1" allowOverlap="1" wp14:anchorId="1D697C5F" wp14:editId="72D50FC4">
                 <wp:simplePos x="0" y="0"/>
                 <wp:positionH relativeFrom="column">
                   <wp:posOffset>308610</wp:posOffset>
@@ -5346,7 +5367,7 @@
           </mc:Choice>
           <mc:Fallback>
             <w:pict>
-              <v:shape w14:anchorId="11681BC1" id="Text Box 53" o:spid="_x0000_s1042" type="#_x0000_t202" style="position:absolute;margin-left:24.3pt;margin-top:.75pt;width:78pt;height:21pt;z-index:251689984;visibility:visible;mso-wrap-style:square;mso-width-percent:0;mso-height-percent:0;mso-wrap-distance-left:9pt;mso-wrap-distance-top:0;mso-wrap-distance-right:9pt;mso-wrap-distance-bottom:0;mso-position-horizontal:absolute;mso-position-horizontal-relative:text;mso-position-vertical:absolute;mso-position-vertical-relative:text;mso-width-percent:0;mso-height-percent:0;mso-width-relative:margin;mso-height-relative:margin;v-text-anchor:top" o:gfxdata="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" fillcolor="white [3201]" stroked="f" strokeweight=".5pt">
+              <v:shape w14:anchorId="1D697C5F" id="Text Box 53" o:spid="_x0000_s1042" type="#_x0000_t202" style="position:absolute;margin-left:24.3pt;margin-top:.75pt;width:78pt;height:21pt;z-index:251689984;visibility:visible;mso-wrap-style:square;mso-width-percent:0;mso-height-percent:0;mso-wrap-distance-left:9pt;mso-wrap-distance-top:0;mso-wrap-distance-right:9pt;mso-wrap-distance-bottom:0;mso-position-horizontal:absolute;mso-position-horizontal-relative:text;mso-position-vertical:absolute;mso-position-vertical-relative:text;mso-width-percent:0;mso-height-percent:0;mso-width-relative:margin;mso-height-relative:margin;v-text-anchor:top" o:gfxdata="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" fillcolor="white [3201]" stroked="f" strokeweight=".5pt">
                 <v:textbox>
                   <w:txbxContent>
                     <w:p>
@@ -5384,7 +5405,7 @@
         <mc:AlternateContent>
           <mc:Choice Requires="wps">
             <w:drawing>
-              <wp:anchor distT="0" distB="0" distL="114300" distR="114300" simplePos="0" relativeHeight="251698176" behindDoc="0" locked="0" layoutInCell="1" allowOverlap="1" wp14:anchorId="55570832" wp14:editId="06E2451A">
+              <wp:anchor distT="0" distB="0" distL="114300" distR="114300" simplePos="0" relativeHeight="251698176" behindDoc="0" locked="0" layoutInCell="1" allowOverlap="1" wp14:anchorId="72CAC870" wp14:editId="687862CD">
                 <wp:simplePos x="0" y="0"/>
                 <wp:positionH relativeFrom="column">
                   <wp:posOffset>3724275</wp:posOffset>
@@ -5460,7 +5481,7 @@
           </mc:Choice>
           <mc:Fallback>
             <w:pict>
-              <v:shape w14:anchorId="55570832" id="Text Box 54" o:spid="_x0000_s1043" type="#_x0000_t202" style="position:absolute;margin-left:293.25pt;margin-top:1pt;width:43.5pt;height:21pt;z-index:251698176;visibility:visible;mso-wrap-style:square;mso-width-percent:0;mso-height-percent:0;mso-wrap-distance-left:9pt;mso-wrap-distance-top:0;mso-wrap-distance-right:9pt;mso-wrap-distance-bottom:0;mso-position-horizontal:absolute;mso-position-horizontal-relative:text;mso-position-vertical:absolute;mso-position-vertical-relative:text;mso-width-percent:0;mso-height-percent:0;mso-width-relative:margin;mso-height-relative:margin;v-text-anchor:top" o:gfxdata="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" fillcolor="white [3201]" stroked="f" strokeweight=".5pt">
+              <v:shape w14:anchorId="72CAC870" id="Text Box 54" o:spid="_x0000_s1043" type="#_x0000_t202" style="position:absolute;margin-left:293.25pt;margin-top:1pt;width:43.5pt;height:21pt;z-index:251698176;visibility:visible;mso-wrap-style:square;mso-width-percent:0;mso-height-percent:0;mso-wrap-distance-left:9pt;mso-wrap-distance-top:0;mso-wrap-distance-right:9pt;mso-wrap-distance-bottom:0;mso-position-horizontal:absolute;mso-position-horizontal-relative:text;mso-position-vertical:absolute;mso-position-vertical-relative:text;mso-width-percent:0;mso-height-percent:0;mso-width-relative:margin;mso-height-relative:margin;v-text-anchor:top" o:gfxdata="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" fillcolor="white [3201]" stroked="f" strokeweight=".5pt">
                 <v:textbox>
                   <w:txbxContent>
                     <w:p>
@@ -5497,7 +5518,7 @@
         <mc:AlternateContent>
           <mc:Choice Requires="wps">
             <w:drawing>
-              <wp:anchor distT="0" distB="0" distL="114300" distR="114300" simplePos="0" relativeHeight="251692032" behindDoc="0" locked="0" layoutInCell="1" allowOverlap="1" wp14:anchorId="3181AF3E" wp14:editId="572CAB39">
+              <wp:anchor distT="0" distB="0" distL="114300" distR="114300" simplePos="0" relativeHeight="251692032" behindDoc="0" locked="0" layoutInCell="1" allowOverlap="1" wp14:anchorId="6D7344E3" wp14:editId="7A26A050">
                 <wp:simplePos x="0" y="0"/>
                 <wp:positionH relativeFrom="margin">
                   <wp:align>right</wp:align>
@@ -5562,7 +5583,7 @@
                                 <w:lang w:val="en-US"/>
                               </w:rPr>
                               <w:drawing>
-                                <wp:inline distT="0" distB="0" distL="0" distR="0" wp14:anchorId="6197F16A" wp14:editId="1D1566F2">
+                                <wp:inline distT="0" distB="0" distL="0" distR="0" wp14:anchorId="5A3B9FBD" wp14:editId="3C6BFD70">
                                   <wp:extent cx="885825" cy="988828"/>
                                   <wp:effectExtent l="0" t="0" r="0" b="1905"/>
                                   <wp:docPr id="61" name="Picture 61"/>
@@ -5633,7 +5654,7 @@
           </mc:Choice>
           <mc:Fallback>
             <w:pict>
-              <v:roundrect w14:anchorId="3181AF3E" id="Rounded Rectangle 56" o:spid="_x0000_s1044" style="position:absolute;margin-left:68.25pt;margin-top:4.25pt;width:119.45pt;height:90pt;z-index:251692032;visibility:visible;mso-wrap-style:square;mso-width-percent:0;mso-height-percent:0;mso-wrap-distance-left:9pt;mso-wrap-distance-top:0;mso-wrap-distance-right:9pt;mso-wrap-distance-bottom:0;mso-position-horizontal:right;mso-position-horizontal-relative:margin;mso-position-vertical:absolute;mso-position-vertical-relative:text;mso-width-percent:0;mso-height-percent:0;mso-width-relative:margin;mso-height-relative:margin;v-text-anchor:middle" arcsize="10923f" o:gfxdata="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" filled="f" strokecolor="#002060" strokeweight="2pt">
+              <v:roundrect w14:anchorId="6D7344E3" id="Rounded Rectangle 56" o:spid="_x0000_s1044" style="position:absolute;margin-left:68.25pt;margin-top:4.25pt;width:119.45pt;height:90pt;z-index:251692032;visibility:visible;mso-wrap-style:square;mso-width-percent:0;mso-height-percent:0;mso-wrap-distance-left:9pt;mso-wrap-distance-top:0;mso-wrap-distance-right:9pt;mso-wrap-distance-bottom:0;mso-position-horizontal:right;mso-position-horizontal-relative:margin;mso-position-vertical:absolute;mso-position-vertical-relative:text;mso-width-percent:0;mso-height-percent:0;mso-width-relative:margin;mso-height-relative:margin;v-text-anchor:middle" arcsize="10923f" o:gfxdata="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" filled="f" strokecolor="#002060" strokeweight="2pt">
                 <v:textbox>
                   <w:txbxContent>
                     <w:p>
@@ -5651,7 +5672,7 @@
                           <w:lang w:val="en-US"/>
                         </w:rPr>
                         <w:drawing>
-                          <wp:inline distT="0" distB="0" distL="0" distR="0" wp14:anchorId="6197F16A" wp14:editId="1D1566F2">
+                          <wp:inline distT="0" distB="0" distL="0" distR="0" wp14:anchorId="5A3B9FBD" wp14:editId="3C6BFD70">
                             <wp:extent cx="885825" cy="988828"/>
                             <wp:effectExtent l="0" t="0" r="0" b="1905"/>
                             <wp:docPr id="61" name="Picture 61"/>
@@ -5715,7 +5736,7 @@
         <mc:AlternateContent>
           <mc:Choice Requires="wps">
             <w:drawing>
-              <wp:anchor distT="0" distB="0" distL="114300" distR="114300" simplePos="0" relativeHeight="251691008" behindDoc="0" locked="0" layoutInCell="1" allowOverlap="1" wp14:anchorId="67B19168" wp14:editId="22242B9C">
+              <wp:anchor distT="0" distB="0" distL="114300" distR="114300" simplePos="0" relativeHeight="251691008" behindDoc="0" locked="0" layoutInCell="1" allowOverlap="1" wp14:anchorId="36E113F9" wp14:editId="73C81B7C">
                 <wp:simplePos x="0" y="0"/>
                 <wp:positionH relativeFrom="margin">
                   <wp:align>center</wp:align>
@@ -5803,7 +5824,7 @@
           </mc:Choice>
           <mc:Fallback>
             <w:pict>
-              <v:roundrect w14:anchorId="67B19168" id="Rounded Rectangle 57" o:spid="_x0000_s1045" style="position:absolute;margin-left:0;margin-top:3.7pt;width:121.5pt;height:87pt;z-index:251691008;visibility:visible;mso-wrap-style:square;mso-width-percent:0;mso-height-percent:0;mso-wrap-distance-left:9pt;mso-wrap-distance-top:0;mso-wrap-distance-right:9pt;mso-wrap-distance-bottom:0;mso-position-horizontal:center;mso-position-horizontal-relative:margin;mso-position-vertical:absolute;mso-position-vertical-relative:text;mso-width-percent:0;mso-height-percent:0;mso-width-relative:margin;mso-height-relative:margin;v-text-anchor:middle" arcsize="10923f" o:gfxdata="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" filled="f" strokecolor="#002060" strokeweight="2pt">
+              <v:roundrect w14:anchorId="36E113F9" id="Rounded Rectangle 57" o:spid="_x0000_s1045" style="position:absolute;margin-left:0;margin-top:3.7pt;width:121.5pt;height:87pt;z-index:251691008;visibility:visible;mso-wrap-style:square;mso-width-percent:0;mso-height-percent:0;mso-wrap-distance-left:9pt;mso-wrap-distance-top:0;mso-wrap-distance-right:9pt;mso-wrap-distance-bottom:0;mso-position-horizontal:center;mso-position-horizontal-relative:margin;mso-position-vertical:absolute;mso-position-vertical-relative:text;mso-width-percent:0;mso-height-percent:0;mso-width-relative:margin;mso-height-relative:margin;v-text-anchor:middle" arcsize="10923f" o:gfxdata="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" filled="f" strokecolor="#002060" strokeweight="2pt">
                 <v:textbox>
                   <w:txbxContent>
                     <w:p>
@@ -5837,7 +5858,7 @@
         <mc:AlternateContent>
           <mc:Choice Requires="wps">
             <w:drawing>
-              <wp:anchor distT="0" distB="0" distL="114300" distR="114300" simplePos="0" relativeHeight="251688960" behindDoc="0" locked="0" layoutInCell="1" allowOverlap="1" wp14:anchorId="60A9B791" wp14:editId="69F422D8">
+              <wp:anchor distT="0" distB="0" distL="114300" distR="114300" simplePos="0" relativeHeight="251688960" behindDoc="0" locked="0" layoutInCell="1" allowOverlap="1" wp14:anchorId="5ED350B1" wp14:editId="6BCB7ED3">
                 <wp:simplePos x="0" y="0"/>
                 <wp:positionH relativeFrom="margin">
                   <wp:align>left</wp:align>
@@ -5902,7 +5923,7 @@
                                 <w:lang w:val="en-US"/>
                               </w:rPr>
                               <w:drawing>
-                                <wp:inline distT="0" distB="0" distL="0" distR="0" wp14:anchorId="15385451" wp14:editId="2D0768D7">
+                                <wp:inline distT="0" distB="0" distL="0" distR="0" wp14:anchorId="15E67B1F" wp14:editId="460E080A">
                                   <wp:extent cx="959697" cy="914400"/>
                                   <wp:effectExtent l="0" t="0" r="0" b="0"/>
                                   <wp:docPr id="62" name="Picture 2"/>
@@ -5968,7 +5989,7 @@
           </mc:Choice>
           <mc:Fallback>
             <w:pict>
-              <v:roundrect w14:anchorId="60A9B791" id="Rounded Rectangle 58" o:spid="_x0000_s1046" style="position:absolute;margin-left:0;margin-top:5pt;width:121.5pt;height:87pt;z-index:251688960;visibility:visible;mso-wrap-style:square;mso-width-percent:0;mso-height-percent:0;mso-wrap-distance-left:9pt;mso-wrap-distance-top:0;mso-wrap-distance-right:9pt;mso-wrap-distance-bottom:0;mso-position-horizontal:left;mso-position-horizontal-relative:margin;mso-position-vertical:absolute;mso-position-vertical-relative:text;mso-width-percent:0;mso-height-percent:0;mso-width-relative:margin;mso-height-relative:margin;v-text-anchor:middle" arcsize="10923f" o:gfxdata="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" filled="f" strokecolor="#002060" strokeweight="2pt">
+              <v:roundrect w14:anchorId="5ED350B1" id="Rounded Rectangle 58" o:spid="_x0000_s1046" style="position:absolute;margin-left:0;margin-top:5pt;width:121.5pt;height:87pt;z-index:251688960;visibility:visible;mso-wrap-style:square;mso-width-percent:0;mso-height-percent:0;mso-wrap-distance-left:9pt;mso-wrap-distance-top:0;mso-wrap-distance-right:9pt;mso-wrap-distance-bottom:0;mso-position-horizontal:left;mso-position-horizontal-relative:margin;mso-position-vertical:absolute;mso-position-vertical-relative:text;mso-width-percent:0;mso-height-percent:0;mso-width-relative:margin;mso-height-relative:margin;v-text-anchor:middle" arcsize="10923f" o:gfxdata="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" filled="f" strokecolor="#002060" strokeweight="2pt">
                 <v:textbox>
                   <w:txbxContent>
                     <w:p>
@@ -5986,7 +6007,7 @@
                           <w:lang w:val="en-US"/>
                         </w:rPr>
                         <w:drawing>
-                          <wp:inline distT="0" distB="0" distL="0" distR="0" wp14:anchorId="15385451" wp14:editId="2D0768D7">
+                          <wp:inline distT="0" distB="0" distL="0" distR="0" wp14:anchorId="15E67B1F" wp14:editId="460E080A">
                             <wp:extent cx="959697" cy="914400"/>
                             <wp:effectExtent l="0" t="0" r="0" b="0"/>
                             <wp:docPr id="62" name="Picture 2"/>
@@ -6050,7 +6071,7 @@
         <mc:AlternateContent>
           <mc:Choice Requires="wps">
             <w:drawing>
-              <wp:anchor distT="0" distB="0" distL="114300" distR="114300" simplePos="0" relativeHeight="251696128" behindDoc="0" locked="0" layoutInCell="1" allowOverlap="1" wp14:anchorId="55E9AB42" wp14:editId="005BE74F">
+              <wp:anchor distT="0" distB="0" distL="114300" distR="114300" simplePos="0" relativeHeight="251696128" behindDoc="0" locked="0" layoutInCell="1" allowOverlap="1" wp14:anchorId="78CD4D66" wp14:editId="771F3FDB">
                 <wp:simplePos x="0" y="0"/>
                 <wp:positionH relativeFrom="column">
                   <wp:posOffset>3728085</wp:posOffset>
@@ -6132,7 +6153,7 @@
         <mc:AlternateContent>
           <mc:Choice Requires="wps">
             <w:drawing>
-              <wp:anchor distT="0" distB="0" distL="114300" distR="114300" simplePos="0" relativeHeight="251695104" behindDoc="0" locked="0" layoutInCell="1" allowOverlap="1" wp14:anchorId="60C57D7E" wp14:editId="136C22AB">
+              <wp:anchor distT="0" distB="0" distL="114300" distR="114300" simplePos="0" relativeHeight="251695104" behindDoc="0" locked="0" layoutInCell="1" allowOverlap="1" wp14:anchorId="04E1B3DE" wp14:editId="61BDF023">
                 <wp:simplePos x="0" y="0"/>
                 <wp:positionH relativeFrom="column">
                   <wp:posOffset>1584960</wp:posOffset>
@@ -6223,7 +6244,7 @@
         <mc:AlternateContent>
           <mc:Choice Requires="wps">
             <w:drawing>
-              <wp:anchor distT="0" distB="0" distL="114300" distR="114300" simplePos="0" relativeHeight="251700224" behindDoc="0" locked="0" layoutInCell="1" allowOverlap="1" wp14:anchorId="3D53FA85" wp14:editId="59BE9F8D">
+              <wp:anchor distT="0" distB="0" distL="114300" distR="114300" simplePos="0" relativeHeight="251700224" behindDoc="0" locked="0" layoutInCell="1" allowOverlap="1" wp14:anchorId="4EB25A29" wp14:editId="2B39C2DE">
                 <wp:simplePos x="0" y="0"/>
                 <wp:positionH relativeFrom="column">
                   <wp:posOffset>1680210</wp:posOffset>
@@ -6310,7 +6331,7 @@
         <mc:AlternateContent>
           <mc:Choice Requires="wps">
             <w:drawing>
-              <wp:anchor distT="0" distB="0" distL="114300" distR="114300" simplePos="0" relativeHeight="251704320" behindDoc="0" locked="0" layoutInCell="1" allowOverlap="1" wp14:anchorId="34A0B125" wp14:editId="13B8AAB7">
+              <wp:anchor distT="0" distB="0" distL="114300" distR="114300" simplePos="0" relativeHeight="251704320" behindDoc="0" locked="0" layoutInCell="1" allowOverlap="1" wp14:anchorId="61F58EAC" wp14:editId="246F3607">
                 <wp:simplePos x="0" y="0"/>
                 <wp:positionH relativeFrom="column">
                   <wp:posOffset>4895850</wp:posOffset>
@@ -6392,7 +6413,7 @@
         <mc:AlternateContent>
           <mc:Choice Requires="wps">
             <w:drawing>
-              <wp:anchor distT="0" distB="0" distL="114300" distR="114300" simplePos="0" relativeHeight="251697152" behindDoc="0" locked="0" layoutInCell="1" allowOverlap="1" wp14:anchorId="2E79F2E4" wp14:editId="1767E873">
+              <wp:anchor distT="0" distB="0" distL="114300" distR="114300" simplePos="0" relativeHeight="251697152" behindDoc="0" locked="0" layoutInCell="1" allowOverlap="1" wp14:anchorId="59786057" wp14:editId="7A14D37A">
                 <wp:simplePos x="0" y="0"/>
                 <wp:positionH relativeFrom="column">
                   <wp:posOffset>1261110</wp:posOffset>
@@ -6470,7 +6491,7 @@
           </mc:Choice>
           <mc:Fallback>
             <w:pict>
-              <v:shape w14:anchorId="2E79F2E4" id="Text Box 55" o:spid="_x0000_s1047" type="#_x0000_t202" style="position:absolute;margin-left:99.3pt;margin-top:.75pt;width:87pt;height:21pt;z-index:251697152;visibility:visible;mso-wrap-style:square;mso-width-percent:0;mso-height-percent:0;mso-wrap-distance-left:9pt;mso-wrap-distance-top:0;mso-wrap-distance-right:9pt;mso-wrap-distance-bottom:0;mso-position-horizontal:absolute;mso-position-horizontal-relative:text;mso-position-vertical:absolute;mso-position-vertical-relative:text;mso-width-percent:0;mso-height-percent:0;mso-width-relative:margin;mso-height-relative:margin;v-text-anchor:top" o:gfxdata="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" fillcolor="white [3201]" stroked="f" strokeweight=".5pt">
+              <v:shape w14:anchorId="59786057" id="Text Box 55" o:spid="_x0000_s1047" type="#_x0000_t202" style="position:absolute;margin-left:99.3pt;margin-top:.75pt;width:87pt;height:21pt;z-index:251697152;visibility:visible;mso-wrap-style:square;mso-width-percent:0;mso-height-percent:0;mso-wrap-distance-left:9pt;mso-wrap-distance-top:0;mso-wrap-distance-right:9pt;mso-wrap-distance-bottom:0;mso-position-horizontal:absolute;mso-position-horizontal-relative:text;mso-position-vertical:absolute;mso-position-vertical-relative:text;mso-width-percent:0;mso-height-percent:0;mso-width-relative:margin;mso-height-relative:margin;v-text-anchor:top" o:gfxdata="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" fillcolor="white [3201]" stroked="f" strokeweight=".5pt">
                 <v:textbox>
                   <w:txbxContent>
                     <w:p>
@@ -6514,7 +6535,7 @@
         <mc:AlternateContent>
           <mc:Choice Requires="wps">
             <w:drawing>
-              <wp:anchor distT="0" distB="0" distL="114300" distR="114300" simplePos="0" relativeHeight="251706368" behindDoc="0" locked="0" layoutInCell="1" allowOverlap="1" wp14:anchorId="13C89DB1" wp14:editId="12564181">
+              <wp:anchor distT="0" distB="0" distL="114300" distR="114300" simplePos="0" relativeHeight="251706368" behindDoc="0" locked="0" layoutInCell="1" allowOverlap="1" wp14:anchorId="0C01E26A" wp14:editId="3F57AFFC">
                 <wp:simplePos x="0" y="0"/>
                 <wp:positionH relativeFrom="margin">
                   <wp:align>right</wp:align>
@@ -6766,7 +6787,7 @@
           </mc:Choice>
           <mc:Fallback>
             <w:pict>
-              <v:shape w14:anchorId="13C89DB1" id="Text Box 67" o:spid="_x0000_s1048" type="#_x0000_t202" style="position:absolute;margin-left:81.55pt;margin-top:5.05pt;width:132.75pt;height:125.25pt;z-index:251706368;visibility:visible;mso-wrap-style:square;mso-width-percent:0;mso-height-percent:0;mso-wrap-distance-left:9pt;mso-wrap-distance-top:0;mso-wrap-distance-right:9pt;mso-wrap-distance-bottom:0;mso-position-horizontal:right;mso-position-horizontal-relative:margin;mso-position-vertical:absolute;mso-position-vertical-relative:text;mso-width-percent:0;mso-height-percent:0;mso-width-relative:margin;mso-height-relative:margin;v-text-anchor:top" o:gfxdata="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" fillcolor="white [3201]" stroked="f" strokeweight=".5pt">
+              <v:shape w14:anchorId="0C01E26A" id="Text Box 67" o:spid="_x0000_s1048" type="#_x0000_t202" style="position:absolute;margin-left:81.55pt;margin-top:5.05pt;width:132.75pt;height:125.25pt;z-index:251706368;visibility:visible;mso-wrap-style:square;mso-width-percent:0;mso-height-percent:0;mso-wrap-distance-left:9pt;mso-wrap-distance-top:0;mso-wrap-distance-right:9pt;mso-wrap-distance-bottom:0;mso-position-horizontal:right;mso-position-horizontal-relative:margin;mso-position-vertical:absolute;mso-position-vertical-relative:text;mso-width-percent:0;mso-height-percent:0;mso-width-relative:margin;mso-height-relative:margin;v-text-anchor:top" o:gfxdata="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" fillcolor="white [3201]" stroked="f" strokeweight=".5pt">
                 <v:textbox>
                   <w:txbxContent>
                     <w:p>
@@ -6980,7 +7001,7 @@
         <mc:AlternateContent>
           <mc:Choice Requires="wps">
             <w:drawing>
-              <wp:anchor distT="0" distB="0" distL="114300" distR="114300" simplePos="0" relativeHeight="251702272" behindDoc="0" locked="0" layoutInCell="1" allowOverlap="1" wp14:anchorId="52A5F40C" wp14:editId="4390598F">
+              <wp:anchor distT="0" distB="0" distL="114300" distR="114300" simplePos="0" relativeHeight="251702272" behindDoc="0" locked="0" layoutInCell="1" allowOverlap="1" wp14:anchorId="22072839" wp14:editId="079EC5BD">
                 <wp:simplePos x="0" y="0"/>
                 <wp:positionH relativeFrom="column">
                   <wp:posOffset>5128259</wp:posOffset>
@@ -7047,7 +7068,7 @@
           </mc:Choice>
           <mc:Fallback>
             <w:pict>
-              <v:shape w14:anchorId="52A5F40C" id="Text Box 64" o:spid="_x0000_s1049" type="#_x0000_t202" style="position:absolute;margin-left:403.8pt;margin-top:3.25pt;width:35.25pt;height:39.75pt;rotation:180;z-index:251702272;visibility:visible;mso-wrap-style:square;mso-width-percent:0;mso-height-percent:0;mso-wrap-distance-left:9pt;mso-wrap-distance-top:0;mso-wrap-distance-right:9pt;mso-wrap-distance-bottom:0;mso-position-horizontal:absolute;mso-position-horizontal-relative:text;mso-position-vertical:absolute;mso-position-vertical-relative:text;mso-width-percent:0;mso-height-percent:0;mso-width-relative:margin;mso-height-relative:margin;v-text-anchor:top" o:gfxdata="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" fillcolor="white [3201]" stroked="f" strokeweight=".5pt">
+              <v:shape w14:anchorId="22072839" id="Text Box 64" o:spid="_x0000_s1049" type="#_x0000_t202" style="position:absolute;margin-left:403.8pt;margin-top:3.25pt;width:35.25pt;height:39.75pt;rotation:180;z-index:251702272;visibility:visible;mso-wrap-style:square;mso-width-percent:0;mso-height-percent:0;mso-wrap-distance-left:9pt;mso-wrap-distance-top:0;mso-wrap-distance-right:9pt;mso-wrap-distance-bottom:0;mso-position-horizontal:absolute;mso-position-horizontal-relative:text;mso-position-vertical:absolute;mso-position-vertical-relative:text;mso-width-percent:0;mso-height-percent:0;mso-width-relative:margin;mso-height-relative:margin;v-text-anchor:top" o:gfxdata="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" fillcolor="white [3201]" stroked="f" strokeweight=".5pt">
                 <v:textbox>
                   <w:txbxContent>
                     <w:p>
@@ -7080,7 +7101,7 @@
         <mc:AlternateContent>
           <mc:Choice Requires="wps">
             <w:drawing>
-              <wp:anchor distT="0" distB="0" distL="114300" distR="114300" simplePos="0" relativeHeight="251710464" behindDoc="0" locked="0" layoutInCell="1" allowOverlap="1" wp14:anchorId="3BFBAE0A" wp14:editId="415096E4">
+              <wp:anchor distT="0" distB="0" distL="114300" distR="114300" simplePos="0" relativeHeight="251710464" behindDoc="0" locked="0" layoutInCell="1" allowOverlap="1" wp14:anchorId="71148B85" wp14:editId="3C395F6F">
                 <wp:simplePos x="0" y="0"/>
                 <wp:positionH relativeFrom="column">
                   <wp:posOffset>-150971</wp:posOffset>
@@ -7182,7 +7203,7 @@
         <mc:AlternateContent>
           <mc:Choice Requires="wps">
             <w:drawing>
-              <wp:anchor distT="0" distB="0" distL="114300" distR="114300" simplePos="0" relativeHeight="251708416" behindDoc="0" locked="0" layoutInCell="1" allowOverlap="1" wp14:anchorId="682BC766" wp14:editId="728D7B01">
+              <wp:anchor distT="0" distB="0" distL="114300" distR="114300" simplePos="0" relativeHeight="251708416" behindDoc="0" locked="0" layoutInCell="1" allowOverlap="1" wp14:anchorId="000EF161" wp14:editId="584ED7B9">
                 <wp:simplePos x="0" y="0"/>
                 <wp:positionH relativeFrom="column">
                   <wp:posOffset>1108710</wp:posOffset>
@@ -7267,11 +7288,11 @@
       <w:pPr>
         <w:pStyle w:val="SAGEHeading2"/>
       </w:pPr>
-      <w:bookmarkStart w:id="10" w:name="_Toc790309"/>
+      <w:bookmarkStart w:id="9" w:name="_Toc790309"/>
       <w:r>
         <w:t>Diagram (Debug Mode)</w:t>
       </w:r>
-      <w:bookmarkEnd w:id="10"/>
+      <w:bookmarkEnd w:id="9"/>
     </w:p>
     <w:p>
       <w:pPr>
@@ -7284,7 +7305,7 @@
         <mc:AlternateContent>
           <mc:Choice Requires="wps">
             <w:drawing>
-              <wp:anchor distT="0" distB="0" distL="114300" distR="114300" simplePos="0" relativeHeight="251717632" behindDoc="0" locked="0" layoutInCell="1" allowOverlap="1" wp14:anchorId="7A433CC0" wp14:editId="007E8897">
+              <wp:anchor distT="0" distB="0" distL="114300" distR="114300" simplePos="0" relativeHeight="251717632" behindDoc="0" locked="0" layoutInCell="1" allowOverlap="1" wp14:anchorId="63B6CAF8" wp14:editId="76956FBF">
                 <wp:simplePos x="0" y="0"/>
                 <wp:positionH relativeFrom="margin">
                   <wp:align>center</wp:align>
@@ -7356,7 +7377,7 @@
           </mc:Choice>
           <mc:Fallback>
             <w:pict>
-              <v:shape w14:anchorId="7A433CC0" id="Text Box 4" o:spid="_x0000_s1050" type="#_x0000_t202" style="position:absolute;margin-left:0;margin-top:.45pt;width:78pt;height:21pt;z-index:251717632;visibility:visible;mso-wrap-style:square;mso-width-percent:0;mso-height-percent:0;mso-wrap-distance-left:9pt;mso-wrap-distance-top:0;mso-wrap-distance-right:9pt;mso-wrap-distance-bottom:0;mso-position-horizontal:center;mso-position-horizontal-relative:margin;mso-position-vertical:absolute;mso-position-vertical-relative:text;mso-width-percent:0;mso-height-percent:0;mso-width-relative:margin;mso-height-relative:margin;v-text-anchor:top" o:gfxdata="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" fillcolor="white [3201]" stroked="f" strokeweight=".5pt">
+              <v:shape w14:anchorId="63B6CAF8" id="Text Box 4" o:spid="_x0000_s1050" type="#_x0000_t202" style="position:absolute;margin-left:0;margin-top:.45pt;width:78pt;height:21pt;z-index:251717632;visibility:visible;mso-wrap-style:square;mso-width-percent:0;mso-height-percent:0;mso-wrap-distance-left:9pt;mso-wrap-distance-top:0;mso-wrap-distance-right:9pt;mso-wrap-distance-bottom:0;mso-position-horizontal:center;mso-position-horizontal-relative:margin;mso-position-vertical:absolute;mso-position-vertical-relative:text;mso-width-percent:0;mso-height-percent:0;mso-width-relative:margin;mso-height-relative:margin;v-text-anchor:top" o:gfxdata="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" fillcolor="white [3201]" stroked="f" strokeweight=".5pt">
                 <v:textbox>
                   <w:txbxContent>
                     <w:p>
@@ -7390,7 +7411,7 @@
         <mc:AlternateContent>
           <mc:Choice Requires="wps">
             <w:drawing>
-              <wp:anchor distT="0" distB="0" distL="114300" distR="114300" simplePos="0" relativeHeight="251713536" behindDoc="0" locked="0" layoutInCell="1" allowOverlap="1" wp14:anchorId="114ABFA2" wp14:editId="7BA654DC">
+              <wp:anchor distT="0" distB="0" distL="114300" distR="114300" simplePos="0" relativeHeight="251713536" behindDoc="0" locked="0" layoutInCell="1" allowOverlap="1" wp14:anchorId="5DECE28E" wp14:editId="63BC3847">
                 <wp:simplePos x="0" y="0"/>
                 <wp:positionH relativeFrom="column">
                   <wp:posOffset>308610</wp:posOffset>
@@ -7462,7 +7483,7 @@
           </mc:Choice>
           <mc:Fallback>
             <w:pict>
-              <v:shape w14:anchorId="114ABFA2" id="Text Box 5" o:spid="_x0000_s1051" type="#_x0000_t202" style="position:absolute;margin-left:24.3pt;margin-top:.75pt;width:78pt;height:21pt;z-index:251713536;visibility:visible;mso-wrap-style:square;mso-width-percent:0;mso-height-percent:0;mso-wrap-distance-left:9pt;mso-wrap-distance-top:0;mso-wrap-distance-right:9pt;mso-wrap-distance-bottom:0;mso-position-horizontal:absolute;mso-position-horizontal-relative:text;mso-position-vertical:absolute;mso-position-vertical-relative:text;mso-width-percent:0;mso-height-percent:0;mso-width-relative:margin;mso-height-relative:margin;v-text-anchor:top" o:gfxdata="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" fillcolor="white [3201]" stroked="f" strokeweight=".5pt">
+              <v:shape w14:anchorId="5DECE28E" id="Text Box 5" o:spid="_x0000_s1051" type="#_x0000_t202" style="position:absolute;margin-left:24.3pt;margin-top:.75pt;width:78pt;height:21pt;z-index:251713536;visibility:visible;mso-wrap-style:square;mso-width-percent:0;mso-height-percent:0;mso-wrap-distance-left:9pt;mso-wrap-distance-top:0;mso-wrap-distance-right:9pt;mso-wrap-distance-bottom:0;mso-position-horizontal:absolute;mso-position-horizontal-relative:text;mso-position-vertical:absolute;mso-position-vertical-relative:text;mso-width-percent:0;mso-height-percent:0;mso-width-relative:margin;mso-height-relative:margin;v-text-anchor:top" o:gfxdata="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" fillcolor="white [3201]" stroked="f" strokeweight=".5pt">
                 <v:textbox>
                   <w:txbxContent>
                     <w:p>
@@ -7500,7 +7521,7 @@
         <mc:AlternateContent>
           <mc:Choice Requires="wps">
             <w:drawing>
-              <wp:anchor distT="0" distB="0" distL="114300" distR="114300" simplePos="0" relativeHeight="251714560" behindDoc="0" locked="0" layoutInCell="1" allowOverlap="1" wp14:anchorId="0F421ECA" wp14:editId="76A3F52F">
+              <wp:anchor distT="0" distB="0" distL="114300" distR="114300" simplePos="0" relativeHeight="251714560" behindDoc="0" locked="0" layoutInCell="1" allowOverlap="1" wp14:anchorId="46C7DBB3" wp14:editId="7C444F0B">
                 <wp:simplePos x="0" y="0"/>
                 <wp:positionH relativeFrom="margin">
                   <wp:align>center</wp:align>
@@ -7588,7 +7609,7 @@
           </mc:Choice>
           <mc:Fallback>
             <w:pict>
-              <v:roundrect w14:anchorId="0F421ECA" id="_x0000_s1052" style="position:absolute;margin-left:0;margin-top:3.7pt;width:121.5pt;height:87pt;z-index:251714560;visibility:visible;mso-wrap-style:square;mso-width-percent:0;mso-height-percent:0;mso-wrap-distance-left:9pt;mso-wrap-distance-top:0;mso-wrap-distance-right:9pt;mso-wrap-distance-bottom:0;mso-position-horizontal:center;mso-position-horizontal-relative:margin;mso-position-vertical:absolute;mso-position-vertical-relative:text;mso-width-percent:0;mso-height-percent:0;mso-width-relative:margin;mso-height-relative:margin;v-text-anchor:middle" arcsize="10923f" o:gfxdata="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" filled="f" strokecolor="#002060" strokeweight="2pt">
+              <v:roundrect w14:anchorId="46C7DBB3" id="_x0000_s1052" style="position:absolute;margin-left:0;margin-top:3.7pt;width:121.5pt;height:87pt;z-index:251714560;visibility:visible;mso-wrap-style:square;mso-width-percent:0;mso-height-percent:0;mso-wrap-distance-left:9pt;mso-wrap-distance-top:0;mso-wrap-distance-right:9pt;mso-wrap-distance-bottom:0;mso-position-horizontal:center;mso-position-horizontal-relative:margin;mso-position-vertical:absolute;mso-position-vertical-relative:text;mso-width-percent:0;mso-height-percent:0;mso-width-relative:margin;mso-height-relative:margin;v-text-anchor:middle" arcsize="10923f" o:gfxdata="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" filled="f" strokecolor="#002060" strokeweight="2pt">
                 <v:textbox>
                   <w:txbxContent>
                     <w:p>
@@ -7622,7 +7643,7 @@
         <mc:AlternateContent>
           <mc:Choice Requires="wps">
             <w:drawing>
-              <wp:anchor distT="0" distB="0" distL="114300" distR="114300" simplePos="0" relativeHeight="251712512" behindDoc="0" locked="0" layoutInCell="1" allowOverlap="1" wp14:anchorId="0B02090F" wp14:editId="68223706">
+              <wp:anchor distT="0" distB="0" distL="114300" distR="114300" simplePos="0" relativeHeight="251712512" behindDoc="0" locked="0" layoutInCell="1" allowOverlap="1" wp14:anchorId="63996436" wp14:editId="0EA65857">
                 <wp:simplePos x="0" y="0"/>
                 <wp:positionH relativeFrom="margin">
                   <wp:align>left</wp:align>
@@ -7687,7 +7708,7 @@
                                 <w:lang w:val="en-US"/>
                               </w:rPr>
                               <w:drawing>
-                                <wp:inline distT="0" distB="0" distL="0" distR="0" wp14:anchorId="5CF41A66" wp14:editId="1BA5A3CF">
+                                <wp:inline distT="0" distB="0" distL="0" distR="0" wp14:anchorId="23572ED1" wp14:editId="62ABD0D4">
                                   <wp:extent cx="959697" cy="914400"/>
                                   <wp:effectExtent l="0" t="0" r="0" b="0"/>
                                   <wp:docPr id="24" name="Picture 2"/>
@@ -7753,7 +7774,7 @@
           </mc:Choice>
           <mc:Fallback>
             <w:pict>
-              <v:roundrect w14:anchorId="0B02090F" id="_x0000_s1053" style="position:absolute;margin-left:0;margin-top:5pt;width:121.5pt;height:87pt;z-index:251712512;visibility:visible;mso-wrap-style:square;mso-width-percent:0;mso-height-percent:0;mso-wrap-distance-left:9pt;mso-wrap-distance-top:0;mso-wrap-distance-right:9pt;mso-wrap-distance-bottom:0;mso-position-horizontal:left;mso-position-horizontal-relative:margin;mso-position-vertical:absolute;mso-position-vertical-relative:text;mso-width-percent:0;mso-height-percent:0;mso-width-relative:margin;mso-height-relative:margin;v-text-anchor:middle" arcsize="10923f" o:gfxdata="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" filled="f" strokecolor="#002060" strokeweight="2pt">
+              <v:roundrect w14:anchorId="63996436" id="_x0000_s1053" style="position:absolute;margin-left:0;margin-top:5pt;width:121.5pt;height:87pt;z-index:251712512;visibility:visible;mso-wrap-style:square;mso-width-percent:0;mso-height-percent:0;mso-wrap-distance-left:9pt;mso-wrap-distance-top:0;mso-wrap-distance-right:9pt;mso-wrap-distance-bottom:0;mso-position-horizontal:left;mso-position-horizontal-relative:margin;mso-position-vertical:absolute;mso-position-vertical-relative:text;mso-width-percent:0;mso-height-percent:0;mso-width-relative:margin;mso-height-relative:margin;v-text-anchor:middle" arcsize="10923f" o:gfxdata="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" filled="f" strokecolor="#002060" strokeweight="2pt">
                 <v:textbox>
                   <w:txbxContent>
                     <w:p>
@@ -7771,7 +7792,7 @@
                           <w:lang w:val="en-US"/>
                         </w:rPr>
                         <w:drawing>
-                          <wp:inline distT="0" distB="0" distL="0" distR="0" wp14:anchorId="5CF41A66" wp14:editId="1BA5A3CF">
+                          <wp:inline distT="0" distB="0" distL="0" distR="0" wp14:anchorId="23572ED1" wp14:editId="62ABD0D4">
                             <wp:extent cx="959697" cy="914400"/>
                             <wp:effectExtent l="0" t="0" r="0" b="0"/>
                             <wp:docPr id="24" name="Picture 2"/>
@@ -7835,7 +7856,7 @@
         <mc:AlternateContent>
           <mc:Choice Requires="wps">
             <w:drawing>
-              <wp:anchor distT="0" distB="0" distL="114300" distR="114300" simplePos="0" relativeHeight="251718656" behindDoc="0" locked="0" layoutInCell="1" allowOverlap="1" wp14:anchorId="274CB8CC" wp14:editId="455A39C2">
+              <wp:anchor distT="0" distB="0" distL="114300" distR="114300" simplePos="0" relativeHeight="251718656" behindDoc="0" locked="0" layoutInCell="1" allowOverlap="1" wp14:anchorId="1E97CA97" wp14:editId="4043B32F">
                 <wp:simplePos x="0" y="0"/>
                 <wp:positionH relativeFrom="column">
                   <wp:posOffset>1584960</wp:posOffset>
@@ -7926,7 +7947,7 @@
         <mc:AlternateContent>
           <mc:Choice Requires="wps">
             <w:drawing>
-              <wp:anchor distT="0" distB="0" distL="114300" distR="114300" simplePos="0" relativeHeight="251724800" behindDoc="0" locked="0" layoutInCell="1" allowOverlap="1" wp14:anchorId="5AC4CBC5" wp14:editId="4ACA22E7">
+              <wp:anchor distT="0" distB="0" distL="114300" distR="114300" simplePos="0" relativeHeight="251724800" behindDoc="0" locked="0" layoutInCell="1" allowOverlap="1" wp14:anchorId="003DF1FD" wp14:editId="63791734">
                 <wp:simplePos x="0" y="0"/>
                 <wp:positionH relativeFrom="column">
                   <wp:posOffset>2828925</wp:posOffset>
@@ -8008,7 +8029,7 @@
         <mc:AlternateContent>
           <mc:Choice Requires="wps">
             <w:drawing>
-              <wp:anchor distT="0" distB="0" distL="114300" distR="114300" simplePos="0" relativeHeight="251722752" behindDoc="0" locked="0" layoutInCell="1" allowOverlap="1" wp14:anchorId="3166A48A" wp14:editId="49C30C89">
+              <wp:anchor distT="0" distB="0" distL="114300" distR="114300" simplePos="0" relativeHeight="251722752" behindDoc="0" locked="0" layoutInCell="1" allowOverlap="1" wp14:anchorId="377C0ABF" wp14:editId="2CB515FB">
                 <wp:simplePos x="0" y="0"/>
                 <wp:positionH relativeFrom="column">
                   <wp:posOffset>1680210</wp:posOffset>
@@ -8095,7 +8116,7 @@
         <mc:AlternateContent>
           <mc:Choice Requires="wps">
             <w:drawing>
-              <wp:anchor distT="0" distB="0" distL="114300" distR="114300" simplePos="0" relativeHeight="251726848" behindDoc="0" locked="0" layoutInCell="1" allowOverlap="1" wp14:anchorId="4F934B53" wp14:editId="60BD7FB3">
+              <wp:anchor distT="0" distB="0" distL="114300" distR="114300" simplePos="0" relativeHeight="251726848" behindDoc="0" locked="0" layoutInCell="1" allowOverlap="1" wp14:anchorId="3A191ACC" wp14:editId="7025CB10">
                 <wp:simplePos x="0" y="0"/>
                 <wp:positionH relativeFrom="column">
                   <wp:posOffset>285909</wp:posOffset>
@@ -8177,7 +8198,7 @@
         <mc:AlternateContent>
           <mc:Choice Requires="wps">
             <w:drawing>
-              <wp:anchor distT="0" distB="0" distL="114300" distR="114300" simplePos="0" relativeHeight="251720704" behindDoc="0" locked="0" layoutInCell="1" allowOverlap="1" wp14:anchorId="47A9C5B2" wp14:editId="571205F8">
+              <wp:anchor distT="0" distB="0" distL="114300" distR="114300" simplePos="0" relativeHeight="251720704" behindDoc="0" locked="0" layoutInCell="1" allowOverlap="1" wp14:anchorId="74EC2589" wp14:editId="2268FB5F">
                 <wp:simplePos x="0" y="0"/>
                 <wp:positionH relativeFrom="column">
                   <wp:posOffset>1261110</wp:posOffset>
@@ -8255,7 +8276,7 @@
           </mc:Choice>
           <mc:Fallback>
             <w:pict>
-              <v:shape w14:anchorId="47A9C5B2" id="Text Box 15" o:spid="_x0000_s1054" type="#_x0000_t202" style="position:absolute;margin-left:99.3pt;margin-top:.75pt;width:87pt;height:21pt;z-index:251720704;visibility:visible;mso-wrap-style:square;mso-width-percent:0;mso-height-percent:0;mso-wrap-distance-left:9pt;mso-wrap-distance-top:0;mso-wrap-distance-right:9pt;mso-wrap-distance-bottom:0;mso-position-horizontal:absolute;mso-position-horizontal-relative:text;mso-position-vertical:absolute;mso-position-vertical-relative:text;mso-width-percent:0;mso-height-percent:0;mso-width-relative:margin;mso-height-relative:margin;v-text-anchor:top" o:gfxdata="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" fillcolor="white [3201]" stroked="f" strokeweight=".5pt">
+              <v:shape w14:anchorId="74EC2589" id="Text Box 15" o:spid="_x0000_s1054" type="#_x0000_t202" style="position:absolute;margin-left:99.3pt;margin-top:.75pt;width:87pt;height:21pt;z-index:251720704;visibility:visible;mso-wrap-style:square;mso-width-percent:0;mso-height-percent:0;mso-wrap-distance-left:9pt;mso-wrap-distance-top:0;mso-wrap-distance-right:9pt;mso-wrap-distance-bottom:0;mso-position-horizontal:absolute;mso-position-horizontal-relative:text;mso-position-vertical:absolute;mso-position-vertical-relative:text;mso-width-percent:0;mso-height-percent:0;mso-width-relative:margin;mso-height-relative:margin;v-text-anchor:top" o:gfxdata="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" fillcolor="white [3201]" stroked="f" strokeweight=".5pt">
                 <v:textbox>
                   <w:txbxContent>
                     <w:p>
@@ -8299,7 +8320,7 @@
         <mc:AlternateContent>
           <mc:Choice Requires="wps">
             <w:drawing>
-              <wp:anchor distT="0" distB="0" distL="114300" distR="114300" simplePos="0" relativeHeight="251725824" behindDoc="0" locked="0" layoutInCell="1" allowOverlap="1" wp14:anchorId="697BDFCC" wp14:editId="504573BE">
+              <wp:anchor distT="0" distB="0" distL="114300" distR="114300" simplePos="0" relativeHeight="251725824" behindDoc="0" locked="0" layoutInCell="1" allowOverlap="1" wp14:anchorId="30803611" wp14:editId="41A6F9C0">
                 <wp:simplePos x="0" y="0"/>
                 <wp:positionH relativeFrom="margin">
                   <wp:posOffset>2289810</wp:posOffset>
@@ -8468,7 +8489,7 @@
           </mc:Choice>
           <mc:Fallback>
             <w:pict>
-              <v:shape w14:anchorId="697BDFCC" id="Text Box 18" o:spid="_x0000_s1055" type="#_x0000_t202" style="position:absolute;margin-left:180.3pt;margin-top:4.85pt;width:132.75pt;height:1in;z-index:251725824;visibility:visible;mso-wrap-style:square;mso-width-percent:0;mso-height-percent:0;mso-wrap-distance-left:9pt;mso-wrap-distance-top:0;mso-wrap-distance-right:9pt;mso-wrap-distance-bottom:0;mso-position-horizontal:absolute;mso-position-horizontal-relative:margin;mso-position-vertical:absolute;mso-position-vertical-relative:text;mso-width-percent:0;mso-height-percent:0;mso-width-relative:margin;mso-height-relative:margin;v-text-anchor:top" o:gfxdata="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" fillcolor="white [3201]" stroked="f" strokeweight=".5pt">
+              <v:shape w14:anchorId="30803611" id="Text Box 18" o:spid="_x0000_s1055" type="#_x0000_t202" style="position:absolute;margin-left:180.3pt;margin-top:4.85pt;width:132.75pt;height:1in;z-index:251725824;visibility:visible;mso-wrap-style:square;mso-width-percent:0;mso-height-percent:0;mso-wrap-distance-left:9pt;mso-wrap-distance-top:0;mso-wrap-distance-right:9pt;mso-wrap-distance-bottom:0;mso-position-horizontal:absolute;mso-position-horizontal-relative:margin;mso-position-vertical:absolute;mso-position-vertical-relative:text;mso-width-percent:0;mso-height-percent:0;mso-width-relative:margin;mso-height-relative:margin;v-text-anchor:top" o:gfxdata="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" fillcolor="white [3201]" stroked="f" strokeweight=".5pt">
                 <v:textbox>
                   <w:txbxContent>
                     <w:p>
@@ -8599,7 +8620,7 @@
         <mc:AlternateContent>
           <mc:Choice Requires="wps">
             <w:drawing>
-              <wp:anchor distT="0" distB="0" distL="114300" distR="114300" simplePos="0" relativeHeight="251723776" behindDoc="0" locked="0" layoutInCell="1" allowOverlap="1" wp14:anchorId="137629AD" wp14:editId="372989AC">
+              <wp:anchor distT="0" distB="0" distL="114300" distR="114300" simplePos="0" relativeHeight="251723776" behindDoc="0" locked="0" layoutInCell="1" allowOverlap="1" wp14:anchorId="3DC810D8" wp14:editId="3F3AFCFE">
                 <wp:simplePos x="0" y="0"/>
                 <wp:positionH relativeFrom="column">
                   <wp:posOffset>5128259</wp:posOffset>
@@ -8666,7 +8687,7 @@
           </mc:Choice>
           <mc:Fallback>
             <w:pict>
-              <v:shape w14:anchorId="137629AD" id="Text Box 20" o:spid="_x0000_s1056" type="#_x0000_t202" style="position:absolute;margin-left:403.8pt;margin-top:3.25pt;width:35.25pt;height:39.75pt;rotation:180;z-index:251723776;visibility:visible;mso-wrap-style:square;mso-width-percent:0;mso-height-percent:0;mso-wrap-distance-left:9pt;mso-wrap-distance-top:0;mso-wrap-distance-right:9pt;mso-wrap-distance-bottom:0;mso-position-horizontal:absolute;mso-position-horizontal-relative:text;mso-position-vertical:absolute;mso-position-vertical-relative:text;mso-width-percent:0;mso-height-percent:0;mso-width-relative:margin;mso-height-relative:margin;v-text-anchor:top" o:gfxdata="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" fillcolor="white [3201]" stroked="f" strokeweight=".5pt">
+              <v:shape w14:anchorId="3DC810D8" id="Text Box 20" o:spid="_x0000_s1056" type="#_x0000_t202" style="position:absolute;margin-left:403.8pt;margin-top:3.25pt;width:35.25pt;height:39.75pt;rotation:180;z-index:251723776;visibility:visible;mso-wrap-style:square;mso-width-percent:0;mso-height-percent:0;mso-wrap-distance-left:9pt;mso-wrap-distance-top:0;mso-wrap-distance-right:9pt;mso-wrap-distance-bottom:0;mso-position-horizontal:absolute;mso-position-horizontal-relative:text;mso-position-vertical:absolute;mso-position-vertical-relative:text;mso-width-percent:0;mso-height-percent:0;mso-width-relative:margin;mso-height-relative:margin;v-text-anchor:top" o:gfxdata="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" fillcolor="white [3201]" stroked="f" strokeweight=".5pt">
                 <v:textbox>
                   <w:txbxContent>
                     <w:p>
@@ -8699,7 +8720,7 @@
         <mc:AlternateContent>
           <mc:Choice Requires="wps">
             <w:drawing>
-              <wp:anchor distT="0" distB="0" distL="114300" distR="114300" simplePos="0" relativeHeight="251728896" behindDoc="0" locked="0" layoutInCell="1" allowOverlap="1" wp14:anchorId="1605E85A" wp14:editId="7BAF929E">
+              <wp:anchor distT="0" distB="0" distL="114300" distR="114300" simplePos="0" relativeHeight="251728896" behindDoc="0" locked="0" layoutInCell="1" allowOverlap="1" wp14:anchorId="550883E6" wp14:editId="42B8F069">
                 <wp:simplePos x="0" y="0"/>
                 <wp:positionH relativeFrom="margin">
                   <wp:posOffset>882334</wp:posOffset>
@@ -8803,7 +8824,7 @@
         <w:pStyle w:val="SAGEHeading1"/>
         <w:framePr w:w="0" w:hRule="auto" w:wrap="auto" w:vAnchor="margin" w:hAnchor="text" w:yAlign="inline"/>
       </w:pPr>
-      <w:bookmarkStart w:id="11" w:name="_Toc790310"/>
+      <w:bookmarkStart w:id="10" w:name="_Toc790310"/>
       <w:r>
         <w:lastRenderedPageBreak/>
         <w:t xml:space="preserve">Workflow </w:t>
@@ -8811,7 +8832,7 @@
       <w:r>
         <w:t>Tables</w:t>
       </w:r>
-      <w:bookmarkEnd w:id="11"/>
+      <w:bookmarkEnd w:id="10"/>
     </w:p>
     <w:p>
       <w:pPr>
@@ -8837,14 +8858,14 @@
       <w:pPr>
         <w:pStyle w:val="SAGEHeading2"/>
       </w:pPr>
-      <w:bookmarkStart w:id="12" w:name="_Toc790311"/>
+      <w:bookmarkStart w:id="11" w:name="_Toc790311"/>
       <w:r>
         <w:t xml:space="preserve">Database </w:t>
       </w:r>
       <w:r>
         <w:t>Diagram</w:t>
       </w:r>
-      <w:bookmarkEnd w:id="12"/>
+      <w:bookmarkEnd w:id="11"/>
     </w:p>
     <w:p>
       <w:pPr>
@@ -8860,7 +8881,7 @@
           <w:noProof/>
         </w:rPr>
         <w:drawing>
-          <wp:inline distT="0" distB="0" distL="0" distR="0">
+          <wp:inline distT="0" distB="0" distL="0" distR="0" wp14:anchorId="4BEBCE86" wp14:editId="305ED77A">
             <wp:extent cx="5076825" cy="5721764"/>
             <wp:effectExtent l="0" t="0" r="0" b="0"/>
             <wp:docPr id="42" name="Picture 42"/>
@@ -8923,14 +8944,14 @@
       <w:pPr>
         <w:pStyle w:val="SAGEHeading2"/>
       </w:pPr>
-      <w:bookmarkStart w:id="13" w:name="_Toc790312"/>
+      <w:bookmarkStart w:id="12" w:name="_Toc790312"/>
       <w:r>
         <w:t>WorkStatus</w:t>
       </w:r>
       <w:r>
         <w:t xml:space="preserve"> Table</w:t>
       </w:r>
-      <w:bookmarkEnd w:id="13"/>
+      <w:bookmarkEnd w:id="12"/>
     </w:p>
     <w:p>
       <w:pPr>
@@ -9034,9 +9055,14 @@
       <w:r>
         <w:t>].[</w:t>
       </w:r>
+      <w:proofErr w:type="spellStart"/>
       <w:proofErr w:type="gramEnd"/>
       <w:r>
-        <w:t>WorkStatus](</w:t>
+        <w:t>WorkStatus</w:t>
+      </w:r>
+      <w:proofErr w:type="spellEnd"/>
+      <w:r>
+        <w:t>](</w:t>
       </w:r>
       <w:proofErr w:type="spellStart"/>
       <w:r>
@@ -9289,11 +9315,11 @@
       <w:pPr>
         <w:pStyle w:val="SAGEHeading2"/>
       </w:pPr>
-      <w:bookmarkStart w:id="14" w:name="_Toc790313"/>
+      <w:bookmarkStart w:id="13" w:name="_Toc790313"/>
       <w:r>
         <w:t>WorkflowKind Table</w:t>
       </w:r>
-      <w:bookmarkEnd w:id="14"/>
+      <w:bookmarkEnd w:id="13"/>
     </w:p>
     <w:p>
       <w:pPr>
@@ -9382,9 +9408,22 @@
       <w:r>
         <w:t>].[</w:t>
       </w:r>
+      <w:proofErr w:type="spellStart"/>
       <w:proofErr w:type="gramEnd"/>
       <w:r>
-        <w:t xml:space="preserve">WorkflowKind](WorkflowKindId, </w:t>
+        <w:t>WorkflowKind</w:t>
+      </w:r>
+      <w:proofErr w:type="spellEnd"/>
+      <w:r>
+        <w:t>](</w:t>
+      </w:r>
+      <w:proofErr w:type="spellStart"/>
+      <w:r>
+        <w:t>WorkflowKindId</w:t>
+      </w:r>
+      <w:proofErr w:type="spellEnd"/>
+      <w:r>
+        <w:t xml:space="preserve">, </w:t>
       </w:r>
       <w:proofErr w:type="spellStart"/>
       <w:r>
@@ -9652,6 +9691,7 @@
             </w:pPr>
             <w:proofErr w:type="spellStart"/>
             <w:r>
+              <w:lastRenderedPageBreak/>
               <w:t>MaxRetries</w:t>
             </w:r>
             <w:proofErr w:type="spellEnd"/>
@@ -9707,7 +9747,7 @@
       <w:pPr>
         <w:pStyle w:val="SAGEHeading2"/>
       </w:pPr>
-      <w:bookmarkStart w:id="15" w:name="_Toc790314"/>
+      <w:bookmarkStart w:id="14" w:name="_Toc790314"/>
       <w:proofErr w:type="spellStart"/>
       <w:r>
         <w:t>UnitOfWorkKind</w:t>
@@ -9716,7 +9756,7 @@
       <w:r>
         <w:t xml:space="preserve"> Table</w:t>
       </w:r>
-      <w:bookmarkEnd w:id="15"/>
+      <w:bookmarkEnd w:id="14"/>
     </w:p>
     <w:p>
       <w:pPr>
@@ -9817,7 +9857,15 @@
       </w:r>
       <w:proofErr w:type="spellEnd"/>
       <w:r>
-        <w:t xml:space="preserve">](WorkflowKindId, </w:t>
+        <w:t>](</w:t>
+      </w:r>
+      <w:proofErr w:type="spellStart"/>
+      <w:r>
+        <w:t>WorkflowKindId</w:t>
+      </w:r>
+      <w:proofErr w:type="spellEnd"/>
+      <w:r>
+        <w:t xml:space="preserve">, </w:t>
       </w:r>
       <w:proofErr w:type="spellStart"/>
       <w:r>
@@ -10433,7 +10481,7 @@
       <w:pPr>
         <w:pStyle w:val="SAGEHeading2"/>
       </w:pPr>
-      <w:bookmarkStart w:id="16" w:name="_Toc790315"/>
+      <w:bookmarkStart w:id="15" w:name="_Toc790315"/>
       <w:proofErr w:type="spellStart"/>
       <w:r>
         <w:t>WorkflowInstance</w:t>
@@ -10442,7 +10490,7 @@
       <w:r>
         <w:t xml:space="preserve"> Table</w:t>
       </w:r>
-      <w:bookmarkEnd w:id="16"/>
+      <w:bookmarkEnd w:id="15"/>
     </w:p>
     <w:p>
       <w:pPr>
@@ -11287,7 +11335,7 @@
       <w:pPr>
         <w:pStyle w:val="SAGEHeading2"/>
       </w:pPr>
-      <w:bookmarkStart w:id="17" w:name="_Toc790316"/>
+      <w:bookmarkStart w:id="16" w:name="_Toc790316"/>
       <w:proofErr w:type="spellStart"/>
       <w:r>
         <w:t>UnitOfWork</w:t>
@@ -11299,7 +11347,7 @@
       <w:r>
         <w:t xml:space="preserve"> Table</w:t>
       </w:r>
-      <w:bookmarkEnd w:id="17"/>
+      <w:bookmarkEnd w:id="16"/>
     </w:p>
     <w:p>
       <w:pPr>
@@ -12291,7 +12339,7 @@
       <w:pPr>
         <w:pStyle w:val="SAGEHeading2"/>
       </w:pPr>
-      <w:bookmarkStart w:id="18" w:name="_Toc790317"/>
+      <w:bookmarkStart w:id="17" w:name="_Toc790317"/>
       <w:proofErr w:type="spellStart"/>
       <w:r>
         <w:t>WorkflowSchedule</w:t>
@@ -12300,7 +12348,7 @@
       <w:r>
         <w:t xml:space="preserve"> Table</w:t>
       </w:r>
-      <w:bookmarkEnd w:id="18"/>
+      <w:bookmarkEnd w:id="17"/>
     </w:p>
     <w:p>
       <w:pPr>
@@ -13055,12 +13103,12 @@
         <w:pStyle w:val="SAGEHeading1"/>
         <w:framePr w:h="1081" w:hRule="exact" w:wrap="around"/>
       </w:pPr>
-      <w:bookmarkStart w:id="19" w:name="_Toc790318"/>
+      <w:bookmarkStart w:id="18" w:name="_Toc790318"/>
       <w:r>
         <w:lastRenderedPageBreak/>
         <w:t>Web Role Components</w:t>
       </w:r>
-      <w:bookmarkEnd w:id="19"/>
+      <w:bookmarkEnd w:id="18"/>
     </w:p>
     <w:p>
       <w:pPr>
@@ -13077,7 +13125,7 @@
       <w:pPr>
         <w:pStyle w:val="SAGEHeading2"/>
       </w:pPr>
-      <w:bookmarkStart w:id="20" w:name="_Toc790319"/>
+      <w:bookmarkStart w:id="19" w:name="_Toc790319"/>
       <w:proofErr w:type="spellStart"/>
       <w:r>
         <w:t>ProcessService</w:t>
@@ -13086,7 +13134,7 @@
       <w:r>
         <w:t xml:space="preserve"> Base Class</w:t>
       </w:r>
-      <w:bookmarkEnd w:id="20"/>
+      <w:bookmarkEnd w:id="19"/>
     </w:p>
     <w:p>
       <w:pPr>
@@ -13568,11 +13616,11 @@
       <w:pPr>
         <w:pStyle w:val="SAGEHeading2"/>
       </w:pPr>
-      <w:bookmarkStart w:id="21" w:name="_Toc790320"/>
+      <w:bookmarkStart w:id="20" w:name="_Toc790320"/>
       <w:r>
         <w:t>Debugging a Process</w:t>
       </w:r>
-      <w:bookmarkEnd w:id="21"/>
+      <w:bookmarkEnd w:id="20"/>
     </w:p>
     <w:p>
       <w:pPr>
@@ -13704,11 +13752,11 @@
       <w:pPr>
         <w:pStyle w:val="SAGEHeading3"/>
       </w:pPr>
-      <w:bookmarkStart w:id="22" w:name="_Toc790321"/>
+      <w:bookmarkStart w:id="21" w:name="_Toc790321"/>
       <w:r>
         <w:t>External Developers</w:t>
       </w:r>
-      <w:bookmarkEnd w:id="22"/>
+      <w:bookmarkEnd w:id="21"/>
     </w:p>
     <w:p>
       <w:pPr>
@@ -13725,11 +13773,11 @@
       <w:pPr>
         <w:pStyle w:val="SAGEHeading3"/>
       </w:pPr>
-      <w:bookmarkStart w:id="23" w:name="_Toc790322"/>
+      <w:bookmarkStart w:id="22" w:name="_Toc790322"/>
       <w:r>
         <w:t>Internal Developers</w:t>
       </w:r>
-      <w:bookmarkEnd w:id="23"/>
+      <w:bookmarkEnd w:id="22"/>
     </w:p>
     <w:p>
       <w:pPr>
@@ -13813,7 +13861,7 @@
           <w:noProof/>
         </w:rPr>
         <w:drawing>
-          <wp:inline distT="0" distB="0" distL="0" distR="0">
+          <wp:inline distT="0" distB="0" distL="0" distR="0" wp14:anchorId="417D3345" wp14:editId="7B24B0A2">
             <wp:extent cx="5853430" cy="1148080"/>
             <wp:effectExtent l="0" t="0" r="0" b="0"/>
             <wp:docPr id="39" name="Picture 39" descr="cid:image007.png@01D4BF2A.CC775010"/>
@@ -13872,12 +13920,12 @@
         <w:pStyle w:val="SAGEHeading1"/>
         <w:framePr w:h="1066" w:hRule="exact" w:wrap="around"/>
       </w:pPr>
-      <w:bookmarkStart w:id="24" w:name="_Toc790323"/>
+      <w:bookmarkStart w:id="23" w:name="_Toc790323"/>
       <w:r>
         <w:lastRenderedPageBreak/>
         <w:t>Worker Role Components</w:t>
       </w:r>
-      <w:bookmarkEnd w:id="24"/>
+      <w:bookmarkEnd w:id="23"/>
     </w:p>
     <w:p>
       <w:pPr>
@@ -13891,10 +13939,36 @@
       <w:pPr>
         <w:pStyle w:val="SAGEHeading2"/>
       </w:pPr>
-      <w:bookmarkStart w:id="25" w:name="_Toc790324"/>
+      <w:bookmarkStart w:id="24" w:name="_Toc790324"/>
       <w:proofErr w:type="spellStart"/>
       <w:r>
         <w:t>WorkFlowManager</w:t>
+      </w:r>
+      <w:bookmarkEnd w:id="24"/>
+      <w:proofErr w:type="spellEnd"/>
+    </w:p>
+    <w:p>
+      <w:pPr>
+        <w:pStyle w:val="SAGEBodyText"/>
+      </w:pPr>
+      <w:r>
+        <w:t xml:space="preserve">This class is </w:t>
+      </w:r>
+      <w:r>
+        <w:t>used</w:t>
+      </w:r>
+      <w:r>
+        <w:t xml:space="preserve"> by both the web and worker roles. This is a helper class for the Landlord Database tables interactions.</w:t>
+      </w:r>
+    </w:p>
+    <w:p>
+      <w:pPr>
+        <w:pStyle w:val="SAGEHeading2"/>
+      </w:pPr>
+      <w:bookmarkStart w:id="25" w:name="_Toc790325"/>
+      <w:proofErr w:type="spellStart"/>
+      <w:r>
+        <w:t>UnitOfWorkManager</w:t>
       </w:r>
       <w:bookmarkEnd w:id="25"/>
       <w:proofErr w:type="spellEnd"/>
@@ -13904,25 +13978,77 @@
         <w:pStyle w:val="SAGEBodyText"/>
       </w:pPr>
       <w:r>
-        <w:t xml:space="preserve">This class is </w:t>
-      </w:r>
-      <w:r>
-        <w:t>used</w:t>
-      </w:r>
-      <w:r>
-        <w:t xml:space="preserve"> by both the web and worker roles. This is a helper class for the Landlord Database tables interactions.</w:t>
+        <w:t xml:space="preserve">This is a helper class for the Landlord Database </w:t>
+      </w:r>
+      <w:proofErr w:type="spellStart"/>
+      <w:r>
+        <w:t>UnitOfWorkInstance</w:t>
+      </w:r>
+      <w:proofErr w:type="spellEnd"/>
+      <w:r>
+        <w:t xml:space="preserve"> and </w:t>
+      </w:r>
+      <w:proofErr w:type="spellStart"/>
+      <w:r>
+        <w:t>UnitOfWorkKind</w:t>
+      </w:r>
+      <w:proofErr w:type="spellEnd"/>
+      <w:r>
+        <w:t xml:space="preserve"> table interactions.</w:t>
       </w:r>
     </w:p>
     <w:p>
       <w:pPr>
         <w:pStyle w:val="SAGEHeading2"/>
       </w:pPr>
-      <w:bookmarkStart w:id="26" w:name="_Toc790325"/>
+      <w:bookmarkStart w:id="26" w:name="_Toc790326"/>
+      <w:r>
+        <w:t>Worker Service</w:t>
+      </w:r>
+      <w:bookmarkEnd w:id="26"/>
+    </w:p>
+    <w:p>
+      <w:pPr>
+        <w:pStyle w:val="SAGEBodyText"/>
+      </w:pPr>
+      <w:r>
+        <w:t>The service is a self-hosted service which exposes some methods (</w:t>
+      </w:r>
       <w:proofErr w:type="spellStart"/>
       <w:r>
-        <w:t>UnitOfWorkManager</w:t>
-      </w:r>
-      <w:bookmarkEnd w:id="26"/>
+        <w:t>GetStatus</w:t>
+      </w:r>
+      <w:proofErr w:type="spellEnd"/>
+      <w:r>
+        <w:t xml:space="preserve"> and </w:t>
+      </w:r>
+      <w:proofErr w:type="spellStart"/>
+      <w:r>
+        <w:t>CancelWork</w:t>
+      </w:r>
+      <w:proofErr w:type="spellEnd"/>
+      <w:r>
+        <w:t>) for the web role. The worker role creates this service on startup.</w:t>
+      </w:r>
+    </w:p>
+    <w:p>
+      <w:pPr>
+        <w:pStyle w:val="SAGEBodyText"/>
+      </w:pPr>
+      <w:r>
+        <w:t>Also, in an On-Premise installation, this service is stopped and re-started via the Database Setup Utility’s Portal Button.</w:t>
+      </w:r>
+    </w:p>
+    <w:p>
+      <w:pPr>
+        <w:pStyle w:val="SAGEHeading2"/>
+      </w:pPr>
+      <w:bookmarkStart w:id="27" w:name="_Toc790327"/>
+      <w:proofErr w:type="spellStart"/>
+      <w:r>
+        <w:t>WorkerDispatcher</w:t>
+      </w:r>
+      <w:bookmarkEnd w:id="27"/>
       <w:proofErr w:type="spellEnd"/>
     </w:p>
     <w:p>
@@ -13930,57 +14056,31 @@
         <w:pStyle w:val="SAGEBodyText"/>
       </w:pPr>
       <w:r>
-        <w:t xml:space="preserve">This is a helper class for the Landlord Database </w:t>
+        <w:t xml:space="preserve">This class in the Worker project is the queue listener and is responsible for dispatching the work. The dispatcher uses the </w:t>
       </w:r>
       <w:proofErr w:type="spellStart"/>
       <w:r>
-        <w:t>UnitOfWorkInstance</w:t>
+        <w:t>UnitOfWorkWorker</w:t>
       </w:r>
       <w:proofErr w:type="spellEnd"/>
       <w:r>
-        <w:t xml:space="preserve"> and </w:t>
-      </w:r>
-      <w:proofErr w:type="spellStart"/>
-      <w:r>
-        <w:t>UnitOfWorkKind</w:t>
-      </w:r>
-      <w:proofErr w:type="spellEnd"/>
-      <w:r>
-        <w:t xml:space="preserve"> table interactions.</w:t>
+        <w:t xml:space="preserve"> class to monitor the queue and to retrieve the process/task to be executed.</w:t>
       </w:r>
     </w:p>
     <w:p>
       <w:pPr>
-        <w:pStyle w:val="SAGEHeading2"/>
-      </w:pPr>
-      <w:bookmarkStart w:id="27" w:name="_Toc790326"/>
-      <w:r>
-        <w:t>Worker Service</w:t>
-      </w:r>
-      <w:bookmarkEnd w:id="27"/>
+        <w:pStyle w:val="SAGEBodyText"/>
+      </w:pPr>
+      <w:r>
+        <w:t xml:space="preserve">The listener monitors the queue at regular intervals for new messages. When the queue is empty, the listener continues polling the queue and even slows down by entering a sleep state. </w:t>
+      </w:r>
     </w:p>
     <w:p>
       <w:pPr>
         <w:pStyle w:val="SAGEBodyText"/>
       </w:pPr>
       <w:r>
-        <w:t>The service is a self-hosted service which exposes some methods (</w:t>
-      </w:r>
-      <w:proofErr w:type="spellStart"/>
-      <w:r>
-        <w:t>GetStatus</w:t>
-      </w:r>
-      <w:proofErr w:type="spellEnd"/>
-      <w:r>
-        <w:t xml:space="preserve"> and </w:t>
-      </w:r>
-      <w:proofErr w:type="spellStart"/>
-      <w:r>
-        <w:t>CancelWork</w:t>
-      </w:r>
-      <w:proofErr w:type="spellEnd"/>
-      <w:r>
-        <w:t>) for the web role. The worker role creates this service on startup.</w:t>
+        <w:t>The current sleep state is 5 seconds when the queue is empty. If the queue is not empty, the dispatcher will de-queue the message and will create tasks that will be executed asynchronously.</w:t>
       </w:r>
     </w:p>
     <w:p>
@@ -13988,17 +14088,22 @@
         <w:pStyle w:val="SAGEBodyText"/>
       </w:pPr>
       <w:r>
-        <w:t>Also, in an On-Premise installation, this service is stopped and re-started via the Database Setup Utility’s Portal Button.</w:t>
+        <w:t>The dispatcher supports multi-threading and multiple tasks can be created with 5 tasks running concurrently.</w:t>
       </w:r>
     </w:p>
     <w:p>
       <w:pPr>
+        <w:pStyle w:val="SAGEBodyText"/>
+      </w:pPr>
+    </w:p>
+    <w:p>
+      <w:pPr>
         <w:pStyle w:val="SAGEHeading2"/>
       </w:pPr>
-      <w:bookmarkStart w:id="28" w:name="_Toc790327"/>
+      <w:bookmarkStart w:id="28" w:name="_Toc790328"/>
       <w:proofErr w:type="spellStart"/>
       <w:r>
-        <w:t>WorkerDispatcher</w:t>
+        <w:t>UnitOfWorkWorker</w:t>
       </w:r>
       <w:bookmarkEnd w:id="28"/>
       <w:proofErr w:type="spellEnd"/>
@@ -14008,15 +14113,18 @@
         <w:pStyle w:val="SAGEBodyText"/>
       </w:pPr>
       <w:r>
-        <w:t xml:space="preserve">This class in the Worker project is the queue listener and is responsible for dispatching the work. The dispatcher uses the </w:t>
-      </w:r>
-      <w:proofErr w:type="spellStart"/>
-      <w:r>
-        <w:t>UnitOfWorkWorker</w:t>
-      </w:r>
-      <w:proofErr w:type="spellEnd"/>
-      <w:r>
-        <w:t xml:space="preserve"> class to monitor the queue and to retrieve the process/task to be executed.</w:t>
+        <w:t xml:space="preserve">This class in the Worker project </w:t>
+      </w:r>
+      <w:r>
+        <w:t xml:space="preserve">helps the dispatcher class in retrieving the next message from the queue </w:t>
+      </w:r>
+      <w:proofErr w:type="gramStart"/>
+      <w:r>
+        <w:t>and also</w:t>
+      </w:r>
+      <w:proofErr w:type="gramEnd"/>
+      <w:r>
+        <w:t xml:space="preserve"> assists in executing the tasks.</w:t>
       </w:r>
     </w:p>
     <w:p>
@@ -14024,101 +14132,41 @@
         <w:pStyle w:val="SAGEBodyText"/>
       </w:pPr>
       <w:r>
-        <w:t xml:space="preserve">The listener monitors the queue at regular intervals for new messages. When the queue is empty, the listener continues polling the queue and even slows down by entering a sleep state. </w:t>
+        <w:t xml:space="preserve">It uses either an MSMQ Queue or Azure Queue depending upon the installation determined in the </w:t>
+      </w:r>
+      <w:proofErr w:type="spellStart"/>
+      <w:r>
+        <w:t>web.config</w:t>
+      </w:r>
+      <w:proofErr w:type="spellEnd"/>
+      <w:r>
+        <w:t xml:space="preserve"> file. It uses the </w:t>
+      </w:r>
+      <w:proofErr w:type="spellStart"/>
+      <w:r>
+        <w:t>UnitOfWorkProcessor</w:t>
+      </w:r>
+      <w:proofErr w:type="spellEnd"/>
+      <w:r>
+        <w:t xml:space="preserve"> class to execute the work.</w:t>
       </w:r>
     </w:p>
     <w:p>
       <w:pPr>
         <w:pStyle w:val="SAGEBodyText"/>
       </w:pPr>
-      <w:r>
-        <w:t>The current sleep state is 5 seconds when the queue is empty. If the queue is not empty, the dispatcher will de-queue the message and will create tasks that will be executed asynchronously.</w:t>
-      </w:r>
     </w:p>
     <w:p>
       <w:pPr>
-        <w:pStyle w:val="SAGEBodyText"/>
-      </w:pPr>
-      <w:r>
-        <w:t>The dispatcher supports multi-threading and multiple tasks can be created with 5 tasks running concurrently.</w:t>
-      </w:r>
-    </w:p>
-    <w:p>
-      <w:pPr>
-        <w:pStyle w:val="SAGEBodyText"/>
-      </w:pPr>
-    </w:p>
-    <w:p>
-      <w:pPr>
         <w:pStyle w:val="SAGEHeading2"/>
       </w:pPr>
-      <w:bookmarkStart w:id="29" w:name="_Toc790328"/>
-      <w:proofErr w:type="spellStart"/>
-      <w:r>
-        <w:t>UnitOfWorkWorker</w:t>
-      </w:r>
-      <w:bookmarkEnd w:id="29"/>
-      <w:proofErr w:type="spellEnd"/>
-    </w:p>
-    <w:p>
-      <w:pPr>
-        <w:pStyle w:val="SAGEBodyText"/>
-      </w:pPr>
-      <w:r>
-        <w:t xml:space="preserve">This class in the Worker project </w:t>
-      </w:r>
-      <w:r>
-        <w:t xml:space="preserve">helps the dispatcher class in retrieving the next message from the queue </w:t>
-      </w:r>
-      <w:proofErr w:type="gramStart"/>
-      <w:r>
-        <w:t>and also</w:t>
-      </w:r>
-      <w:proofErr w:type="gramEnd"/>
-      <w:r>
-        <w:t xml:space="preserve"> assists in executing the tasks.</w:t>
-      </w:r>
-    </w:p>
-    <w:p>
-      <w:pPr>
-        <w:pStyle w:val="SAGEBodyText"/>
-      </w:pPr>
-      <w:r>
-        <w:t xml:space="preserve">It uses either an MSMQ Queue or Azure Queue depending upon the installation determined in the </w:t>
-      </w:r>
-      <w:proofErr w:type="spellStart"/>
-      <w:r>
-        <w:t>web.config</w:t>
-      </w:r>
-      <w:proofErr w:type="spellEnd"/>
-      <w:r>
-        <w:t xml:space="preserve"> file. It uses the </w:t>
-      </w:r>
-      <w:proofErr w:type="spellStart"/>
-      <w:r>
-        <w:t>UnitOfWorkProcessor</w:t>
-      </w:r>
-      <w:proofErr w:type="spellEnd"/>
-      <w:r>
-        <w:t xml:space="preserve"> class to execute the work.</w:t>
-      </w:r>
-    </w:p>
-    <w:p>
-      <w:pPr>
-        <w:pStyle w:val="SAGEBodyText"/>
-      </w:pPr>
-    </w:p>
-    <w:p>
-      <w:pPr>
-        <w:pStyle w:val="SAGEHeading2"/>
-      </w:pPr>
-      <w:bookmarkStart w:id="30" w:name="_Toc790329"/>
+      <w:bookmarkStart w:id="29" w:name="_Toc790329"/>
       <w:proofErr w:type="spellStart"/>
       <w:r>
         <w:lastRenderedPageBreak/>
         <w:t>UnitOfWorkProcessor</w:t>
       </w:r>
-      <w:bookmarkEnd w:id="30"/>
+      <w:bookmarkEnd w:id="29"/>
       <w:proofErr w:type="spellEnd"/>
     </w:p>
     <w:p>
@@ -14348,7 +14396,7 @@
       <w:pPr>
         <w:pStyle w:val="SAGEHeading2"/>
       </w:pPr>
-      <w:bookmarkStart w:id="31" w:name="_Toc790330"/>
+      <w:bookmarkStart w:id="30" w:name="_Toc790330"/>
       <w:proofErr w:type="spellStart"/>
       <w:r>
         <w:t>ProcessUow</w:t>
@@ -14357,7 +14405,7 @@
       <w:r>
         <w:t xml:space="preserve"> Base Class</w:t>
       </w:r>
-      <w:bookmarkEnd w:id="31"/>
+      <w:bookmarkEnd w:id="30"/>
     </w:p>
     <w:p>
       <w:pPr>
@@ -14979,7 +15027,7 @@
       <w:pPr>
         <w:pStyle w:val="SAGEHeading2"/>
       </w:pPr>
-      <w:bookmarkStart w:id="32" w:name="_Toc790331"/>
+      <w:bookmarkStart w:id="31" w:name="_Toc790331"/>
       <w:proofErr w:type="spellStart"/>
       <w:r>
         <w:t>ProcessingRepository</w:t>
@@ -14988,7 +15036,7 @@
       <w:r>
         <w:t xml:space="preserve"> Base Class</w:t>
       </w:r>
-      <w:bookmarkEnd w:id="32"/>
+      <w:bookmarkEnd w:id="31"/>
     </w:p>
     <w:p>
       <w:pPr>
@@ -15101,7 +15149,7 @@
 </file>
 
 <file path=word/endnotes.xml><?xml version="1.0" encoding="utf-8"?>
-<w:endnotes xmlns:wpc="http://schemas.microsoft.com/office/word/2010/wordprocessingCanvas" xmlns:cx="http://schemas.microsoft.com/office/drawing/2014/chartex" xmlns:cx1="http://schemas.microsoft.com/office/drawing/2015/9/8/chartex" xmlns:cx2="http://schemas.microsoft.com/office/drawing/2015/10/21/chartex" xmlns:cx3="http://schemas.microsoft.com/office/drawing/2016/5/9/chartex" xmlns:cx4="http://schemas.microsoft.com/office/drawing/2016/5/10/chartex" xmlns:cx5="http://schemas.microsoft.com/office/drawing/2016/5/11/chartex" xmlns:cx6="http://schemas.microsoft.com/office/drawing/2016/5/12/chartex" xmlns:cx7="http://schemas.microsoft.com/office/drawing/2016/5/13/chartex" xmlns:cx8="http://schemas.microsoft.com/office/drawing/2016/5/14/chartex" xmlns:mc="http://schemas.openxmlformats.org/markup-compatibility/2006" xmlns:aink="http://schemas.microsoft.com/office/drawing/2016/ink" xmlns:am3d="http://schemas.microsoft.com/office/drawing/2017/model3d" xmlns:o="urn:schemas-microsoft-com:office:office" xmlns:r="http://schemas.openxmlformats.org/officeDocument/2006/relationships" xmlns:m="http://schemas.openxmlformats.org/officeDocument/2006/math" xmlns:v="urn:schemas-microsoft-com:vml" xmlns:wp14="http://schemas.microsoft.com/office/word/2010/wordprocessingDrawing" xmlns:wp="http://schemas.openxmlformats.org/drawingml/2006/wordprocessingDrawing" xmlns:w10="urn:schemas-microsoft-com:office:word" xmlns:w="http://schemas.openxmlformats.org/wordprocessingml/2006/main" xmlns:w14="http://schemas.microsoft.com/office/word/2010/wordml" xmlns:w15="http://schemas.microsoft.com/office/word/2012/wordml" xmlns:w16cid="http://schemas.microsoft.com/office/word/2016/wordml/cid" xmlns:w16se="http://schemas.microsoft.com/office/word/2015/wordml/symex" xmlns:wpg="http://schemas.microsoft.com/office/word/2010/wordprocessingGroup" xmlns:wpi="http://schemas.microsoft.com/office/word/2010/wordprocessingInk" xmlns:wne="http://schemas.microsoft.com/office/word/2006/wordml" xmlns:wps="http://schemas.microsoft.com/office/word/2010/wordprocessingShape" mc:Ignorable="w14 w15 w16se w16cid wp14">
+<w:endnotes xmlns:wpc="http://schemas.microsoft.com/office/word/2010/wordprocessingCanvas" xmlns:cx="http://schemas.microsoft.com/office/drawing/2014/chartex" xmlns:cx1="http://schemas.microsoft.com/office/drawing/2015/9/8/chartex" xmlns:cx2="http://schemas.microsoft.com/office/drawing/2015/10/21/chartex" xmlns:cx3="http://schemas.microsoft.com/office/drawing/2016/5/9/chartex" xmlns:cx4="http://schemas.microsoft.com/office/drawing/2016/5/10/chartex" xmlns:cx5="http://schemas.microsoft.com/office/drawing/2016/5/11/chartex" xmlns:cx6="http://schemas.microsoft.com/office/drawing/2016/5/12/chartex" xmlns:cx7="http://schemas.microsoft.com/office/drawing/2016/5/13/chartex" xmlns:cx8="http://schemas.microsoft.com/office/drawing/2016/5/14/chartex" xmlns:mc="http://schemas.openxmlformats.org/markup-compatibility/2006" xmlns:aink="http://schemas.microsoft.com/office/drawing/2016/ink" xmlns:am3d="http://schemas.microsoft.com/office/drawing/2017/model3d" xmlns:o="urn:schemas-microsoft-com:office:office" xmlns:r="http://schemas.openxmlformats.org/officeDocument/2006/relationships" xmlns:m="http://schemas.openxmlformats.org/officeDocument/2006/math" xmlns:v="urn:schemas-microsoft-com:vml" xmlns:wp14="http://schemas.microsoft.com/office/word/2010/wordprocessingDrawing" xmlns:wp="http://schemas.openxmlformats.org/drawingml/2006/wordprocessingDrawing" xmlns:w10="urn:schemas-microsoft-com:office:word" xmlns:w="http://schemas.openxmlformats.org/wordprocessingml/2006/main" xmlns:w14="http://schemas.microsoft.com/office/word/2010/wordml" xmlns:w15="http://schemas.microsoft.com/office/word/2012/wordml" xmlns:w16cex="http://schemas.microsoft.com/office/word/2018/wordml/cex" xmlns:w16cid="http://schemas.microsoft.com/office/word/2016/wordml/cid" xmlns:w16="http://schemas.microsoft.com/office/word/2018/wordml" xmlns:w16se="http://schemas.microsoft.com/office/word/2015/wordml/symex" xmlns:wpg="http://schemas.microsoft.com/office/word/2010/wordprocessingGroup" xmlns:wpi="http://schemas.microsoft.com/office/word/2010/wordprocessingInk" xmlns:wne="http://schemas.microsoft.com/office/word/2006/wordml" xmlns:wps="http://schemas.microsoft.com/office/word/2010/wordprocessingShape" mc:Ignorable="w14 w15 w16se w16cid w16 w16cex wp14">
   <w:endnote w:type="separator" w:id="-1">
     <w:p>
       <w:pPr>
@@ -15128,7 +15176,7 @@
 </file>
 
 <file path=word/footer1.xml><?xml version="1.0" encoding="utf-8"?>
-<w:ftr xmlns:wpc="http://schemas.microsoft.com/office/word/2010/wordprocessingCanvas" xmlns:cx="http://schemas.microsoft.com/office/drawing/2014/chartex" xmlns:cx1="http://schemas.microsoft.com/office/drawing/2015/9/8/chartex" xmlns:cx2="http://schemas.microsoft.com/office/drawing/2015/10/21/chartex" xmlns:cx3="http://schemas.microsoft.com/office/drawing/2016/5/9/chartex" xmlns:cx4="http://schemas.microsoft.com/office/drawing/2016/5/10/chartex" xmlns:cx5="http://schemas.microsoft.com/office/drawing/2016/5/11/chartex" xmlns:cx6="http://schemas.microsoft.com/office/drawing/2016/5/12/chartex" xmlns:cx7="http://schemas.microsoft.com/office/drawing/2016/5/13/chartex" xmlns:cx8="http://schemas.microsoft.com/office/drawing/2016/5/14/chartex" xmlns:mc="http://schemas.openxmlformats.org/markup-compatibility/2006" xmlns:aink="http://schemas.microsoft.com/office/drawing/2016/ink" xmlns:am3d="http://schemas.microsoft.com/office/drawing/2017/model3d" xmlns:o="urn:schemas-microsoft-com:office:office" xmlns:r="http://schemas.openxmlformats.org/officeDocument/2006/relationships" xmlns:m="http://schemas.openxmlformats.org/officeDocument/2006/math" xmlns:v="urn:schemas-microsoft-com:vml" xmlns:wp14="http://schemas.microsoft.com/office/word/2010/wordprocessingDrawing" xmlns:wp="http://schemas.openxmlformats.org/drawingml/2006/wordprocessingDrawing" xmlns:w10="urn:schemas-microsoft-com:office:word" xmlns:w="http://schemas.openxmlformats.org/wordprocessingml/2006/main" xmlns:w14="http://schemas.microsoft.com/office/word/2010/wordml" xmlns:w15="http://schemas.microsoft.com/office/word/2012/wordml" xmlns:w16cid="http://schemas.microsoft.com/office/word/2016/wordml/cid" xmlns:w16se="http://schemas.microsoft.com/office/word/2015/wordml/symex" xmlns:wpg="http://schemas.microsoft.com/office/word/2010/wordprocessingGroup" xmlns:wpi="http://schemas.microsoft.com/office/word/2010/wordprocessingInk" xmlns:wne="http://schemas.microsoft.com/office/word/2006/wordml" xmlns:wps="http://schemas.microsoft.com/office/word/2010/wordprocessingShape" mc:Ignorable="w14 w15 w16se w16cid wp14">
+<w:ftr xmlns:wpc="http://schemas.microsoft.com/office/word/2010/wordprocessingCanvas" xmlns:cx="http://schemas.microsoft.com/office/drawing/2014/chartex" xmlns:cx1="http://schemas.microsoft.com/office/drawing/2015/9/8/chartex" xmlns:cx2="http://schemas.microsoft.com/office/drawing/2015/10/21/chartex" xmlns:cx3="http://schemas.microsoft.com/office/drawing/2016/5/9/chartex" xmlns:cx4="http://schemas.microsoft.com/office/drawing/2016/5/10/chartex" xmlns:cx5="http://schemas.microsoft.com/office/drawing/2016/5/11/chartex" xmlns:cx6="http://schemas.microsoft.com/office/drawing/2016/5/12/chartex" xmlns:cx7="http://schemas.microsoft.com/office/drawing/2016/5/13/chartex" xmlns:cx8="http://schemas.microsoft.com/office/drawing/2016/5/14/chartex" xmlns:mc="http://schemas.openxmlformats.org/markup-compatibility/2006" xmlns:aink="http://schemas.microsoft.com/office/drawing/2016/ink" xmlns:am3d="http://schemas.microsoft.com/office/drawing/2017/model3d" xmlns:o="urn:schemas-microsoft-com:office:office" xmlns:r="http://schemas.openxmlformats.org/officeDocument/2006/relationships" xmlns:m="http://schemas.openxmlformats.org/officeDocument/2006/math" xmlns:v="urn:schemas-microsoft-com:vml" xmlns:wp14="http://schemas.microsoft.com/office/word/2010/wordprocessingDrawing" xmlns:wp="http://schemas.openxmlformats.org/drawingml/2006/wordprocessingDrawing" xmlns:w10="urn:schemas-microsoft-com:office:word" xmlns:w="http://schemas.openxmlformats.org/wordprocessingml/2006/main" xmlns:w14="http://schemas.microsoft.com/office/word/2010/wordml" xmlns:w15="http://schemas.microsoft.com/office/word/2012/wordml" xmlns:w16cex="http://schemas.microsoft.com/office/word/2018/wordml/cex" xmlns:w16cid="http://schemas.microsoft.com/office/word/2016/wordml/cid" xmlns:w16="http://schemas.microsoft.com/office/word/2018/wordml" xmlns:w16se="http://schemas.microsoft.com/office/word/2015/wordml/symex" xmlns:wpg="http://schemas.microsoft.com/office/word/2010/wordprocessingGroup" xmlns:wpi="http://schemas.microsoft.com/office/word/2010/wordprocessingInk" xmlns:wne="http://schemas.microsoft.com/office/word/2006/wordml" xmlns:wps="http://schemas.microsoft.com/office/word/2010/wordprocessingShape" mc:Ignorable="w14 w15 w16se w16cid w16 w16cex wp14">
   <w:p>
     <w:pPr>
       <w:pStyle w:val="SAGEFooter"/>
@@ -15188,7 +15236,7 @@
         <w:noProof/>
       </w:rPr>
       <w:drawing>
-        <wp:anchor distT="0" distB="0" distL="114300" distR="114300" simplePos="0" relativeHeight="251653632" behindDoc="1" locked="1" layoutInCell="1" allowOverlap="1" wp14:anchorId="65BE19D3" wp14:editId="48F1A2EC">
+        <wp:anchor distT="0" distB="0" distL="114300" distR="114300" simplePos="0" relativeHeight="251653632" behindDoc="1" locked="1" layoutInCell="1" allowOverlap="1" wp14:anchorId="612B268F" wp14:editId="4F7320E1">
           <wp:simplePos x="0" y="0"/>
           <wp:positionH relativeFrom="page">
             <wp:posOffset>6308725</wp:posOffset>
@@ -15240,7 +15288,7 @@
 </file>
 
 <file path=word/footer2.xml><?xml version="1.0" encoding="utf-8"?>
-<w:ftr xmlns:wpc="http://schemas.microsoft.com/office/word/2010/wordprocessingCanvas" xmlns:cx="http://schemas.microsoft.com/office/drawing/2014/chartex" xmlns:cx1="http://schemas.microsoft.com/office/drawing/2015/9/8/chartex" xmlns:cx2="http://schemas.microsoft.com/office/drawing/2015/10/21/chartex" xmlns:cx3="http://schemas.microsoft.com/office/drawing/2016/5/9/chartex" xmlns:cx4="http://schemas.microsoft.com/office/drawing/2016/5/10/chartex" xmlns:cx5="http://schemas.microsoft.com/office/drawing/2016/5/11/chartex" xmlns:cx6="http://schemas.microsoft.com/office/drawing/2016/5/12/chartex" xmlns:cx7="http://schemas.microsoft.com/office/drawing/2016/5/13/chartex" xmlns:cx8="http://schemas.microsoft.com/office/drawing/2016/5/14/chartex" xmlns:mc="http://schemas.openxmlformats.org/markup-compatibility/2006" xmlns:aink="http://schemas.microsoft.com/office/drawing/2016/ink" xmlns:am3d="http://schemas.microsoft.com/office/drawing/2017/model3d" xmlns:o="urn:schemas-microsoft-com:office:office" xmlns:r="http://schemas.openxmlformats.org/officeDocument/2006/relationships" xmlns:m="http://schemas.openxmlformats.org/officeDocument/2006/math" xmlns:v="urn:schemas-microsoft-com:vml" xmlns:wp14="http://schemas.microsoft.com/office/word/2010/wordprocessingDrawing" xmlns:wp="http://schemas.openxmlformats.org/drawingml/2006/wordprocessingDrawing" xmlns:w10="urn:schemas-microsoft-com:office:word" xmlns:w="http://schemas.openxmlformats.org/wordprocessingml/2006/main" xmlns:w14="http://schemas.microsoft.com/office/word/2010/wordml" xmlns:w15="http://schemas.microsoft.com/office/word/2012/wordml" xmlns:w16cid="http://schemas.microsoft.com/office/word/2016/wordml/cid" xmlns:w16se="http://schemas.microsoft.com/office/word/2015/wordml/symex" xmlns:wpg="http://schemas.microsoft.com/office/word/2010/wordprocessingGroup" xmlns:wpi="http://schemas.microsoft.com/office/word/2010/wordprocessingInk" xmlns:wne="http://schemas.microsoft.com/office/word/2006/wordml" xmlns:wps="http://schemas.microsoft.com/office/word/2010/wordprocessingShape" mc:Ignorable="w14 w15 w16se w16cid wp14">
+<w:ftr xmlns:wpc="http://schemas.microsoft.com/office/word/2010/wordprocessingCanvas" xmlns:cx="http://schemas.microsoft.com/office/drawing/2014/chartex" xmlns:cx1="http://schemas.microsoft.com/office/drawing/2015/9/8/chartex" xmlns:cx2="http://schemas.microsoft.com/office/drawing/2015/10/21/chartex" xmlns:cx3="http://schemas.microsoft.com/office/drawing/2016/5/9/chartex" xmlns:cx4="http://schemas.microsoft.com/office/drawing/2016/5/10/chartex" xmlns:cx5="http://schemas.microsoft.com/office/drawing/2016/5/11/chartex" xmlns:cx6="http://schemas.microsoft.com/office/drawing/2016/5/12/chartex" xmlns:cx7="http://schemas.microsoft.com/office/drawing/2016/5/13/chartex" xmlns:cx8="http://schemas.microsoft.com/office/drawing/2016/5/14/chartex" xmlns:mc="http://schemas.openxmlformats.org/markup-compatibility/2006" xmlns:aink="http://schemas.microsoft.com/office/drawing/2016/ink" xmlns:am3d="http://schemas.microsoft.com/office/drawing/2017/model3d" xmlns:o="urn:schemas-microsoft-com:office:office" xmlns:r="http://schemas.openxmlformats.org/officeDocument/2006/relationships" xmlns:m="http://schemas.openxmlformats.org/officeDocument/2006/math" xmlns:v="urn:schemas-microsoft-com:vml" xmlns:wp14="http://schemas.microsoft.com/office/word/2010/wordprocessingDrawing" xmlns:wp="http://schemas.openxmlformats.org/drawingml/2006/wordprocessingDrawing" xmlns:w10="urn:schemas-microsoft-com:office:word" xmlns:w="http://schemas.openxmlformats.org/wordprocessingml/2006/main" xmlns:w14="http://schemas.microsoft.com/office/word/2010/wordml" xmlns:w15="http://schemas.microsoft.com/office/word/2012/wordml" xmlns:w16cex="http://schemas.microsoft.com/office/word/2018/wordml/cex" xmlns:w16cid="http://schemas.microsoft.com/office/word/2016/wordml/cid" xmlns:w16="http://schemas.microsoft.com/office/word/2018/wordml" xmlns:w16se="http://schemas.microsoft.com/office/word/2015/wordml/symex" xmlns:wpg="http://schemas.microsoft.com/office/word/2010/wordprocessingGroup" xmlns:wpi="http://schemas.microsoft.com/office/word/2010/wordprocessingInk" xmlns:wne="http://schemas.microsoft.com/office/word/2006/wordml" xmlns:wps="http://schemas.microsoft.com/office/word/2010/wordprocessingShape" mc:Ignorable="w14 w15 w16se w16cid w16 w16cex wp14">
   <w:p>
     <w:pPr>
       <w:pStyle w:val="Footer"/>
@@ -15251,7 +15299,7 @@
 </file>
 
 <file path=word/footer3.xml><?xml version="1.0" encoding="utf-8"?>
-<w:ftr xmlns:wpc="http://schemas.microsoft.com/office/word/2010/wordprocessingCanvas" xmlns:cx="http://schemas.microsoft.com/office/drawing/2014/chartex" xmlns:cx1="http://schemas.microsoft.com/office/drawing/2015/9/8/chartex" xmlns:cx2="http://schemas.microsoft.com/office/drawing/2015/10/21/chartex" xmlns:cx3="http://schemas.microsoft.com/office/drawing/2016/5/9/chartex" xmlns:cx4="http://schemas.microsoft.com/office/drawing/2016/5/10/chartex" xmlns:cx5="http://schemas.microsoft.com/office/drawing/2016/5/11/chartex" xmlns:cx6="http://schemas.microsoft.com/office/drawing/2016/5/12/chartex" xmlns:cx7="http://schemas.microsoft.com/office/drawing/2016/5/13/chartex" xmlns:cx8="http://schemas.microsoft.com/office/drawing/2016/5/14/chartex" xmlns:mc="http://schemas.openxmlformats.org/markup-compatibility/2006" xmlns:aink="http://schemas.microsoft.com/office/drawing/2016/ink" xmlns:am3d="http://schemas.microsoft.com/office/drawing/2017/model3d" xmlns:o="urn:schemas-microsoft-com:office:office" xmlns:r="http://schemas.openxmlformats.org/officeDocument/2006/relationships" xmlns:m="http://schemas.openxmlformats.org/officeDocument/2006/math" xmlns:v="urn:schemas-microsoft-com:vml" xmlns:wp14="http://schemas.microsoft.com/office/word/2010/wordprocessingDrawing" xmlns:wp="http://schemas.openxmlformats.org/drawingml/2006/wordprocessingDrawing" xmlns:w10="urn:schemas-microsoft-com:office:word" xmlns:w="http://schemas.openxmlformats.org/wordprocessingml/2006/main" xmlns:w14="http://schemas.microsoft.com/office/word/2010/wordml" xmlns:w15="http://schemas.microsoft.com/office/word/2012/wordml" xmlns:w16cid="http://schemas.microsoft.com/office/word/2016/wordml/cid" xmlns:w16se="http://schemas.microsoft.com/office/word/2015/wordml/symex" xmlns:wpg="http://schemas.microsoft.com/office/word/2010/wordprocessingGroup" xmlns:wpi="http://schemas.microsoft.com/office/word/2010/wordprocessingInk" xmlns:wne="http://schemas.microsoft.com/office/word/2006/wordml" xmlns:wps="http://schemas.microsoft.com/office/word/2010/wordprocessingShape" mc:Ignorable="w14 w15 w16se w16cid wp14">
+<w:ftr xmlns:wpc="http://schemas.microsoft.com/office/word/2010/wordprocessingCanvas" xmlns:cx="http://schemas.microsoft.com/office/drawing/2014/chartex" xmlns:cx1="http://schemas.microsoft.com/office/drawing/2015/9/8/chartex" xmlns:cx2="http://schemas.microsoft.com/office/drawing/2015/10/21/chartex" xmlns:cx3="http://schemas.microsoft.com/office/drawing/2016/5/9/chartex" xmlns:cx4="http://schemas.microsoft.com/office/drawing/2016/5/10/chartex" xmlns:cx5="http://schemas.microsoft.com/office/drawing/2016/5/11/chartex" xmlns:cx6="http://schemas.microsoft.com/office/drawing/2016/5/12/chartex" xmlns:cx7="http://schemas.microsoft.com/office/drawing/2016/5/13/chartex" xmlns:cx8="http://schemas.microsoft.com/office/drawing/2016/5/14/chartex" xmlns:mc="http://schemas.openxmlformats.org/markup-compatibility/2006" xmlns:aink="http://schemas.microsoft.com/office/drawing/2016/ink" xmlns:am3d="http://schemas.microsoft.com/office/drawing/2017/model3d" xmlns:o="urn:schemas-microsoft-com:office:office" xmlns:r="http://schemas.openxmlformats.org/officeDocument/2006/relationships" xmlns:m="http://schemas.openxmlformats.org/officeDocument/2006/math" xmlns:v="urn:schemas-microsoft-com:vml" xmlns:wp14="http://schemas.microsoft.com/office/word/2010/wordprocessingDrawing" xmlns:wp="http://schemas.openxmlformats.org/drawingml/2006/wordprocessingDrawing" xmlns:w10="urn:schemas-microsoft-com:office:word" xmlns:w="http://schemas.openxmlformats.org/wordprocessingml/2006/main" xmlns:w14="http://schemas.microsoft.com/office/word/2010/wordml" xmlns:w15="http://schemas.microsoft.com/office/word/2012/wordml" xmlns:w16cex="http://schemas.microsoft.com/office/word/2018/wordml/cex" xmlns:w16cid="http://schemas.microsoft.com/office/word/2016/wordml/cid" xmlns:w16="http://schemas.microsoft.com/office/word/2018/wordml" xmlns:w16se="http://schemas.microsoft.com/office/word/2015/wordml/symex" xmlns:wpg="http://schemas.microsoft.com/office/word/2010/wordprocessingGroup" xmlns:wpi="http://schemas.microsoft.com/office/word/2010/wordprocessingInk" xmlns:wne="http://schemas.microsoft.com/office/word/2006/wordml" xmlns:wps="http://schemas.microsoft.com/office/word/2010/wordprocessingShape" mc:Ignorable="w14 w15 w16se w16cid w16 w16cex wp14">
   <w:tbl>
     <w:tblPr>
       <w:tblStyle w:val="TableGrid"/>
@@ -15419,7 +15467,7 @@
 </file>
 
 <file path=word/footer4.xml><?xml version="1.0" encoding="utf-8"?>
-<w:ftr xmlns:wpc="http://schemas.microsoft.com/office/word/2010/wordprocessingCanvas" xmlns:cx="http://schemas.microsoft.com/office/drawing/2014/chartex" xmlns:cx1="http://schemas.microsoft.com/office/drawing/2015/9/8/chartex" xmlns:cx2="http://schemas.microsoft.com/office/drawing/2015/10/21/chartex" xmlns:cx3="http://schemas.microsoft.com/office/drawing/2016/5/9/chartex" xmlns:cx4="http://schemas.microsoft.com/office/drawing/2016/5/10/chartex" xmlns:cx5="http://schemas.microsoft.com/office/drawing/2016/5/11/chartex" xmlns:cx6="http://schemas.microsoft.com/office/drawing/2016/5/12/chartex" xmlns:cx7="http://schemas.microsoft.com/office/drawing/2016/5/13/chartex" xmlns:cx8="http://schemas.microsoft.com/office/drawing/2016/5/14/chartex" xmlns:mc="http://schemas.openxmlformats.org/markup-compatibility/2006" xmlns:aink="http://schemas.microsoft.com/office/drawing/2016/ink" xmlns:am3d="http://schemas.microsoft.com/office/drawing/2017/model3d" xmlns:o="urn:schemas-microsoft-com:office:office" xmlns:r="http://schemas.openxmlformats.org/officeDocument/2006/relationships" xmlns:m="http://schemas.openxmlformats.org/officeDocument/2006/math" xmlns:v="urn:schemas-microsoft-com:vml" xmlns:wp14="http://schemas.microsoft.com/office/word/2010/wordprocessingDrawing" xmlns:wp="http://schemas.openxmlformats.org/drawingml/2006/wordprocessingDrawing" xmlns:w10="urn:schemas-microsoft-com:office:word" xmlns:w="http://schemas.openxmlformats.org/wordprocessingml/2006/main" xmlns:w14="http://schemas.microsoft.com/office/word/2010/wordml" xmlns:w15="http://schemas.microsoft.com/office/word/2012/wordml" xmlns:w16cid="http://schemas.microsoft.com/office/word/2016/wordml/cid" xmlns:w16se="http://schemas.microsoft.com/office/word/2015/wordml/symex" xmlns:wpg="http://schemas.microsoft.com/office/word/2010/wordprocessingGroup" xmlns:wpi="http://schemas.microsoft.com/office/word/2010/wordprocessingInk" xmlns:wne="http://schemas.microsoft.com/office/word/2006/wordml" xmlns:wps="http://schemas.microsoft.com/office/word/2010/wordprocessingShape" mc:Ignorable="w14 w15 w16se w16cid wp14">
+<w:ftr xmlns:wpc="http://schemas.microsoft.com/office/word/2010/wordprocessingCanvas" xmlns:cx="http://schemas.microsoft.com/office/drawing/2014/chartex" xmlns:cx1="http://schemas.microsoft.com/office/drawing/2015/9/8/chartex" xmlns:cx2="http://schemas.microsoft.com/office/drawing/2015/10/21/chartex" xmlns:cx3="http://schemas.microsoft.com/office/drawing/2016/5/9/chartex" xmlns:cx4="http://schemas.microsoft.com/office/drawing/2016/5/10/chartex" xmlns:cx5="http://schemas.microsoft.com/office/drawing/2016/5/11/chartex" xmlns:cx6="http://schemas.microsoft.com/office/drawing/2016/5/12/chartex" xmlns:cx7="http://schemas.microsoft.com/office/drawing/2016/5/13/chartex" xmlns:cx8="http://schemas.microsoft.com/office/drawing/2016/5/14/chartex" xmlns:mc="http://schemas.openxmlformats.org/markup-compatibility/2006" xmlns:aink="http://schemas.microsoft.com/office/drawing/2016/ink" xmlns:am3d="http://schemas.microsoft.com/office/drawing/2017/model3d" xmlns:o="urn:schemas-microsoft-com:office:office" xmlns:r="http://schemas.openxmlformats.org/officeDocument/2006/relationships" xmlns:m="http://schemas.openxmlformats.org/officeDocument/2006/math" xmlns:v="urn:schemas-microsoft-com:vml" xmlns:wp14="http://schemas.microsoft.com/office/word/2010/wordprocessingDrawing" xmlns:wp="http://schemas.openxmlformats.org/drawingml/2006/wordprocessingDrawing" xmlns:w10="urn:schemas-microsoft-com:office:word" xmlns:w="http://schemas.openxmlformats.org/wordprocessingml/2006/main" xmlns:w14="http://schemas.microsoft.com/office/word/2010/wordml" xmlns:w15="http://schemas.microsoft.com/office/word/2012/wordml" xmlns:w16cex="http://schemas.microsoft.com/office/word/2018/wordml/cex" xmlns:w16cid="http://schemas.microsoft.com/office/word/2016/wordml/cid" xmlns:w16="http://schemas.microsoft.com/office/word/2018/wordml" xmlns:w16se="http://schemas.microsoft.com/office/word/2015/wordml/symex" xmlns:wpg="http://schemas.microsoft.com/office/word/2010/wordprocessingGroup" xmlns:wpi="http://schemas.microsoft.com/office/word/2010/wordprocessingInk" xmlns:wne="http://schemas.microsoft.com/office/word/2006/wordml" xmlns:wps="http://schemas.microsoft.com/office/word/2010/wordprocessingShape" mc:Ignorable="w14 w15 w16se w16cid w16 w16cex wp14">
   <w:tbl>
     <w:tblPr>
       <w:tblStyle w:val="TableGrid"/>
@@ -15580,7 +15628,7 @@
 </file>
 
 <file path=word/footnotes.xml><?xml version="1.0" encoding="utf-8"?>
-<w:footnotes xmlns:wpc="http://schemas.microsoft.com/office/word/2010/wordprocessingCanvas" xmlns:cx="http://schemas.microsoft.com/office/drawing/2014/chartex" xmlns:cx1="http://schemas.microsoft.com/office/drawing/2015/9/8/chartex" xmlns:cx2="http://schemas.microsoft.com/office/drawing/2015/10/21/chartex" xmlns:cx3="http://schemas.microsoft.com/office/drawing/2016/5/9/chartex" xmlns:cx4="http://schemas.microsoft.com/office/drawing/2016/5/10/chartex" xmlns:cx5="http://schemas.microsoft.com/office/drawing/2016/5/11/chartex" xmlns:cx6="http://schemas.microsoft.com/office/drawing/2016/5/12/chartex" xmlns:cx7="http://schemas.microsoft.com/office/drawing/2016/5/13/chartex" xmlns:cx8="http://schemas.microsoft.com/office/drawing/2016/5/14/chartex" xmlns:mc="http://schemas.openxmlformats.org/markup-compatibility/2006" xmlns:aink="http://schemas.microsoft.com/office/drawing/2016/ink" xmlns:am3d="http://schemas.microsoft.com/office/drawing/2017/model3d" xmlns:o="urn:schemas-microsoft-com:office:office" xmlns:r="http://schemas.openxmlformats.org/officeDocument/2006/relationships" xmlns:m="http://schemas.openxmlformats.org/officeDocument/2006/math" xmlns:v="urn:schemas-microsoft-com:vml" xmlns:wp14="http://schemas.microsoft.com/office/word/2010/wordprocessingDrawing" xmlns:wp="http://schemas.openxmlformats.org/drawingml/2006/wordprocessingDrawing" xmlns:w10="urn:schemas-microsoft-com:office:word" xmlns:w="http://schemas.openxmlformats.org/wordprocessingml/2006/main" xmlns:w14="http://schemas.microsoft.com/office/word/2010/wordml" xmlns:w15="http://schemas.microsoft.com/office/word/2012/wordml" xmlns:w16cid="http://schemas.microsoft.com/office/word/2016/wordml/cid" xmlns:w16se="http://schemas.microsoft.com/office/word/2015/wordml/symex" xmlns:wpg="http://schemas.microsoft.com/office/word/2010/wordprocessingGroup" xmlns:wpi="http://schemas.microsoft.com/office/word/2010/wordprocessingInk" xmlns:wne="http://schemas.microsoft.com/office/word/2006/wordml" xmlns:wps="http://schemas.microsoft.com/office/word/2010/wordprocessingShape" mc:Ignorable="w14 w15 w16se w16cid wp14">
+<w:footnotes xmlns:wpc="http://schemas.microsoft.com/office/word/2010/wordprocessingCanvas" xmlns:cx="http://schemas.microsoft.com/office/drawing/2014/chartex" xmlns:cx1="http://schemas.microsoft.com/office/drawing/2015/9/8/chartex" xmlns:cx2="http://schemas.microsoft.com/office/drawing/2015/10/21/chartex" xmlns:cx3="http://schemas.microsoft.com/office/drawing/2016/5/9/chartex" xmlns:cx4="http://schemas.microsoft.com/office/drawing/2016/5/10/chartex" xmlns:cx5="http://schemas.microsoft.com/office/drawing/2016/5/11/chartex" xmlns:cx6="http://schemas.microsoft.com/office/drawing/2016/5/12/chartex" xmlns:cx7="http://schemas.microsoft.com/office/drawing/2016/5/13/chartex" xmlns:cx8="http://schemas.microsoft.com/office/drawing/2016/5/14/chartex" xmlns:mc="http://schemas.openxmlformats.org/markup-compatibility/2006" xmlns:aink="http://schemas.microsoft.com/office/drawing/2016/ink" xmlns:am3d="http://schemas.microsoft.com/office/drawing/2017/model3d" xmlns:o="urn:schemas-microsoft-com:office:office" xmlns:r="http://schemas.openxmlformats.org/officeDocument/2006/relationships" xmlns:m="http://schemas.openxmlformats.org/officeDocument/2006/math" xmlns:v="urn:schemas-microsoft-com:vml" xmlns:wp14="http://schemas.microsoft.com/office/word/2010/wordprocessingDrawing" xmlns:wp="http://schemas.openxmlformats.org/drawingml/2006/wordprocessingDrawing" xmlns:w10="urn:schemas-microsoft-com:office:word" xmlns:w="http://schemas.openxmlformats.org/wordprocessingml/2006/main" xmlns:w14="http://schemas.microsoft.com/office/word/2010/wordml" xmlns:w15="http://schemas.microsoft.com/office/word/2012/wordml" xmlns:w16cex="http://schemas.microsoft.com/office/word/2018/wordml/cex" xmlns:w16cid="http://schemas.microsoft.com/office/word/2016/wordml/cid" xmlns:w16="http://schemas.microsoft.com/office/word/2018/wordml" xmlns:w16se="http://schemas.microsoft.com/office/word/2015/wordml/symex" xmlns:wpg="http://schemas.microsoft.com/office/word/2010/wordprocessingGroup" xmlns:wpi="http://schemas.microsoft.com/office/word/2010/wordprocessingInk" xmlns:wne="http://schemas.microsoft.com/office/word/2006/wordml" xmlns:wps="http://schemas.microsoft.com/office/word/2010/wordprocessingShape" mc:Ignorable="w14 w15 w16se w16cid w16 w16cex wp14">
   <w:footnote w:type="separator" w:id="-1">
     <w:p>
       <w:pPr>
@@ -15609,7 +15657,7 @@
 </file>
 
 <file path=word/header1.xml><?xml version="1.0" encoding="utf-8"?>
-<w:hdr xmlns:wpc="http://schemas.microsoft.com/office/word/2010/wordprocessingCanvas" xmlns:cx="http://schemas.microsoft.com/office/drawing/2014/chartex" xmlns:cx1="http://schemas.microsoft.com/office/drawing/2015/9/8/chartex" xmlns:cx2="http://schemas.microsoft.com/office/drawing/2015/10/21/chartex" xmlns:cx3="http://schemas.microsoft.com/office/drawing/2016/5/9/chartex" xmlns:cx4="http://schemas.microsoft.com/office/drawing/2016/5/10/chartex" xmlns:cx5="http://schemas.microsoft.com/office/drawing/2016/5/11/chartex" xmlns:cx6="http://schemas.microsoft.com/office/drawing/2016/5/12/chartex" xmlns:cx7="http://schemas.microsoft.com/office/drawing/2016/5/13/chartex" xmlns:cx8="http://schemas.microsoft.com/office/drawing/2016/5/14/chartex" xmlns:mc="http://schemas.openxmlformats.org/markup-compatibility/2006" xmlns:aink="http://schemas.microsoft.com/office/drawing/2016/ink" xmlns:am3d="http://schemas.microsoft.com/office/drawing/2017/model3d" xmlns:o="urn:schemas-microsoft-com:office:office" xmlns:r="http://schemas.openxmlformats.org/officeDocument/2006/relationships" xmlns:m="http://schemas.openxmlformats.org/officeDocument/2006/math" xmlns:v="urn:schemas-microsoft-com:vml" xmlns:wp14="http://schemas.microsoft.com/office/word/2010/wordprocessingDrawing" xmlns:wp="http://schemas.openxmlformats.org/drawingml/2006/wordprocessingDrawing" xmlns:w10="urn:schemas-microsoft-com:office:word" xmlns:w="http://schemas.openxmlformats.org/wordprocessingml/2006/main" xmlns:w14="http://schemas.microsoft.com/office/word/2010/wordml" xmlns:w15="http://schemas.microsoft.com/office/word/2012/wordml" xmlns:w16cid="http://schemas.microsoft.com/office/word/2016/wordml/cid" xmlns:w16se="http://schemas.microsoft.com/office/word/2015/wordml/symex" xmlns:wpg="http://schemas.microsoft.com/office/word/2010/wordprocessingGroup" xmlns:wpi="http://schemas.microsoft.com/office/word/2010/wordprocessingInk" xmlns:wne="http://schemas.microsoft.com/office/word/2006/wordml" xmlns:wps="http://schemas.microsoft.com/office/word/2010/wordprocessingShape" mc:Ignorable="w14 w15 w16se w16cid wp14">
+<w:hdr xmlns:wpc="http://schemas.microsoft.com/office/word/2010/wordprocessingCanvas" xmlns:cx="http://schemas.microsoft.com/office/drawing/2014/chartex" xmlns:cx1="http://schemas.microsoft.com/office/drawing/2015/9/8/chartex" xmlns:cx2="http://schemas.microsoft.com/office/drawing/2015/10/21/chartex" xmlns:cx3="http://schemas.microsoft.com/office/drawing/2016/5/9/chartex" xmlns:cx4="http://schemas.microsoft.com/office/drawing/2016/5/10/chartex" xmlns:cx5="http://schemas.microsoft.com/office/drawing/2016/5/11/chartex" xmlns:cx6="http://schemas.microsoft.com/office/drawing/2016/5/12/chartex" xmlns:cx7="http://schemas.microsoft.com/office/drawing/2016/5/13/chartex" xmlns:cx8="http://schemas.microsoft.com/office/drawing/2016/5/14/chartex" xmlns:mc="http://schemas.openxmlformats.org/markup-compatibility/2006" xmlns:aink="http://schemas.microsoft.com/office/drawing/2016/ink" xmlns:am3d="http://schemas.microsoft.com/office/drawing/2017/model3d" xmlns:o="urn:schemas-microsoft-com:office:office" xmlns:r="http://schemas.openxmlformats.org/officeDocument/2006/relationships" xmlns:m="http://schemas.openxmlformats.org/officeDocument/2006/math" xmlns:v="urn:schemas-microsoft-com:vml" xmlns:wp14="http://schemas.microsoft.com/office/word/2010/wordprocessingDrawing" xmlns:wp="http://schemas.openxmlformats.org/drawingml/2006/wordprocessingDrawing" xmlns:w10="urn:schemas-microsoft-com:office:word" xmlns:w="http://schemas.openxmlformats.org/wordprocessingml/2006/main" xmlns:w14="http://schemas.microsoft.com/office/word/2010/wordml" xmlns:w15="http://schemas.microsoft.com/office/word/2012/wordml" xmlns:w16cex="http://schemas.microsoft.com/office/word/2018/wordml/cex" xmlns:w16cid="http://schemas.microsoft.com/office/word/2016/wordml/cid" xmlns:w16="http://schemas.microsoft.com/office/word/2018/wordml" xmlns:w16se="http://schemas.microsoft.com/office/word/2015/wordml/symex" xmlns:wpg="http://schemas.microsoft.com/office/word/2010/wordprocessingGroup" xmlns:wpi="http://schemas.microsoft.com/office/word/2010/wordprocessingInk" xmlns:wne="http://schemas.microsoft.com/office/word/2006/wordml" xmlns:wps="http://schemas.microsoft.com/office/word/2010/wordprocessingShape" mc:Ignorable="w14 w15 w16se w16cid w16 w16cex wp14">
   <w:p>
     <w:pPr>
       <w:pStyle w:val="Header"/>
@@ -15620,7 +15668,7 @@
         <w:lang w:val="en-US"/>
       </w:rPr>
       <w:drawing>
-        <wp:anchor distT="0" distB="0" distL="114300" distR="114300" simplePos="0" relativeHeight="251659264" behindDoc="1" locked="1" layoutInCell="1" allowOverlap="1" wp14:anchorId="6CC55E71" wp14:editId="6AC50225">
+        <wp:anchor distT="0" distB="0" distL="114300" distR="114300" simplePos="0" relativeHeight="251659264" behindDoc="1" locked="1" layoutInCell="1" allowOverlap="1" wp14:anchorId="0EC124EB" wp14:editId="22B2024C">
           <wp:simplePos x="0" y="0"/>
           <wp:positionH relativeFrom="page">
             <wp:posOffset>5919470</wp:posOffset>
@@ -15688,7 +15736,7 @@
 </file>
 
 <file path=word/header2.xml><?xml version="1.0" encoding="utf-8"?>
-<w:hdr xmlns:wpc="http://schemas.microsoft.com/office/word/2010/wordprocessingCanvas" xmlns:cx="http://schemas.microsoft.com/office/drawing/2014/chartex" xmlns:cx1="http://schemas.microsoft.com/office/drawing/2015/9/8/chartex" xmlns:cx2="http://schemas.microsoft.com/office/drawing/2015/10/21/chartex" xmlns:cx3="http://schemas.microsoft.com/office/drawing/2016/5/9/chartex" xmlns:cx4="http://schemas.microsoft.com/office/drawing/2016/5/10/chartex" xmlns:cx5="http://schemas.microsoft.com/office/drawing/2016/5/11/chartex" xmlns:cx6="http://schemas.microsoft.com/office/drawing/2016/5/12/chartex" xmlns:cx7="http://schemas.microsoft.com/office/drawing/2016/5/13/chartex" xmlns:cx8="http://schemas.microsoft.com/office/drawing/2016/5/14/chartex" xmlns:mc="http://schemas.openxmlformats.org/markup-compatibility/2006" xmlns:aink="http://schemas.microsoft.com/office/drawing/2016/ink" xmlns:am3d="http://schemas.microsoft.com/office/drawing/2017/model3d" xmlns:o="urn:schemas-microsoft-com:office:office" xmlns:r="http://schemas.openxmlformats.org/officeDocument/2006/relationships" xmlns:m="http://schemas.openxmlformats.org/officeDocument/2006/math" xmlns:v="urn:schemas-microsoft-com:vml" xmlns:wp14="http://schemas.microsoft.com/office/word/2010/wordprocessingDrawing" xmlns:wp="http://schemas.openxmlformats.org/drawingml/2006/wordprocessingDrawing" xmlns:w10="urn:schemas-microsoft-com:office:word" xmlns:w="http://schemas.openxmlformats.org/wordprocessingml/2006/main" xmlns:w14="http://schemas.microsoft.com/office/word/2010/wordml" xmlns:w15="http://schemas.microsoft.com/office/word/2012/wordml" xmlns:w16cid="http://schemas.microsoft.com/office/word/2016/wordml/cid" xmlns:w16se="http://schemas.microsoft.com/office/word/2015/wordml/symex" xmlns:wpg="http://schemas.microsoft.com/office/word/2010/wordprocessingGroup" xmlns:wpi="http://schemas.microsoft.com/office/word/2010/wordprocessingInk" xmlns:wne="http://schemas.microsoft.com/office/word/2006/wordml" xmlns:wps="http://schemas.microsoft.com/office/word/2010/wordprocessingShape" mc:Ignorable="w14 w15 w16se w16cid wp14">
+<w:hdr xmlns:wpc="http://schemas.microsoft.com/office/word/2010/wordprocessingCanvas" xmlns:cx="http://schemas.microsoft.com/office/drawing/2014/chartex" xmlns:cx1="http://schemas.microsoft.com/office/drawing/2015/9/8/chartex" xmlns:cx2="http://schemas.microsoft.com/office/drawing/2015/10/21/chartex" xmlns:cx3="http://schemas.microsoft.com/office/drawing/2016/5/9/chartex" xmlns:cx4="http://schemas.microsoft.com/office/drawing/2016/5/10/chartex" xmlns:cx5="http://schemas.microsoft.com/office/drawing/2016/5/11/chartex" xmlns:cx6="http://schemas.microsoft.com/office/drawing/2016/5/12/chartex" xmlns:cx7="http://schemas.microsoft.com/office/drawing/2016/5/13/chartex" xmlns:cx8="http://schemas.microsoft.com/office/drawing/2016/5/14/chartex" xmlns:mc="http://schemas.openxmlformats.org/markup-compatibility/2006" xmlns:aink="http://schemas.microsoft.com/office/drawing/2016/ink" xmlns:am3d="http://schemas.microsoft.com/office/drawing/2017/model3d" xmlns:o="urn:schemas-microsoft-com:office:office" xmlns:r="http://schemas.openxmlformats.org/officeDocument/2006/relationships" xmlns:m="http://schemas.openxmlformats.org/officeDocument/2006/math" xmlns:v="urn:schemas-microsoft-com:vml" xmlns:wp14="http://schemas.microsoft.com/office/word/2010/wordprocessingDrawing" xmlns:wp="http://schemas.openxmlformats.org/drawingml/2006/wordprocessingDrawing" xmlns:w10="urn:schemas-microsoft-com:office:word" xmlns:w="http://schemas.openxmlformats.org/wordprocessingml/2006/main" xmlns:w14="http://schemas.microsoft.com/office/word/2010/wordml" xmlns:w15="http://schemas.microsoft.com/office/word/2012/wordml" xmlns:w16cex="http://schemas.microsoft.com/office/word/2018/wordml/cex" xmlns:w16cid="http://schemas.microsoft.com/office/word/2016/wordml/cid" xmlns:w16="http://schemas.microsoft.com/office/word/2018/wordml" xmlns:w16se="http://schemas.microsoft.com/office/word/2015/wordml/symex" xmlns:wpg="http://schemas.microsoft.com/office/word/2010/wordprocessingGroup" xmlns:wpi="http://schemas.microsoft.com/office/word/2010/wordprocessingInk" xmlns:wne="http://schemas.microsoft.com/office/word/2006/wordml" xmlns:wps="http://schemas.microsoft.com/office/word/2010/wordprocessingShape" mc:Ignorable="w14 w15 w16se w16cid w16 w16cex wp14">
   <w:p>
     <w:pPr>
       <w:pStyle w:val="Header"/>
@@ -15698,7 +15746,7 @@
 </file>
 
 <file path=word/header3.xml><?xml version="1.0" encoding="utf-8"?>
-<w:hdr xmlns:wpc="http://schemas.microsoft.com/office/word/2010/wordprocessingCanvas" xmlns:cx="http://schemas.microsoft.com/office/drawing/2014/chartex" xmlns:cx1="http://schemas.microsoft.com/office/drawing/2015/9/8/chartex" xmlns:cx2="http://schemas.microsoft.com/office/drawing/2015/10/21/chartex" xmlns:cx3="http://schemas.microsoft.com/office/drawing/2016/5/9/chartex" xmlns:cx4="http://schemas.microsoft.com/office/drawing/2016/5/10/chartex" xmlns:cx5="http://schemas.microsoft.com/office/drawing/2016/5/11/chartex" xmlns:cx6="http://schemas.microsoft.com/office/drawing/2016/5/12/chartex" xmlns:cx7="http://schemas.microsoft.com/office/drawing/2016/5/13/chartex" xmlns:cx8="http://schemas.microsoft.com/office/drawing/2016/5/14/chartex" xmlns:mc="http://schemas.openxmlformats.org/markup-compatibility/2006" xmlns:aink="http://schemas.microsoft.com/office/drawing/2016/ink" xmlns:am3d="http://schemas.microsoft.com/office/drawing/2017/model3d" xmlns:o="urn:schemas-microsoft-com:office:office" xmlns:r="http://schemas.openxmlformats.org/officeDocument/2006/relationships" xmlns:m="http://schemas.openxmlformats.org/officeDocument/2006/math" xmlns:v="urn:schemas-microsoft-com:vml" xmlns:wp14="http://schemas.microsoft.com/office/word/2010/wordprocessingDrawing" xmlns:wp="http://schemas.openxmlformats.org/drawingml/2006/wordprocessingDrawing" xmlns:w10="urn:schemas-microsoft-com:office:word" xmlns:w="http://schemas.openxmlformats.org/wordprocessingml/2006/main" xmlns:w14="http://schemas.microsoft.com/office/word/2010/wordml" xmlns:w15="http://schemas.microsoft.com/office/word/2012/wordml" xmlns:w16cid="http://schemas.microsoft.com/office/word/2016/wordml/cid" xmlns:w16se="http://schemas.microsoft.com/office/word/2015/wordml/symex" xmlns:wpg="http://schemas.microsoft.com/office/word/2010/wordprocessingGroup" xmlns:wpi="http://schemas.microsoft.com/office/word/2010/wordprocessingInk" xmlns:wne="http://schemas.microsoft.com/office/word/2006/wordml" xmlns:wps="http://schemas.microsoft.com/office/word/2010/wordprocessingShape" mc:Ignorable="w14 w15 w16se w16cid wp14">
+<w:hdr xmlns:wpc="http://schemas.microsoft.com/office/word/2010/wordprocessingCanvas" xmlns:cx="http://schemas.microsoft.com/office/drawing/2014/chartex" xmlns:cx1="http://schemas.microsoft.com/office/drawing/2015/9/8/chartex" xmlns:cx2="http://schemas.microsoft.com/office/drawing/2015/10/21/chartex" xmlns:cx3="http://schemas.microsoft.com/office/drawing/2016/5/9/chartex" xmlns:cx4="http://schemas.microsoft.com/office/drawing/2016/5/10/chartex" xmlns:cx5="http://schemas.microsoft.com/office/drawing/2016/5/11/chartex" xmlns:cx6="http://schemas.microsoft.com/office/drawing/2016/5/12/chartex" xmlns:cx7="http://schemas.microsoft.com/office/drawing/2016/5/13/chartex" xmlns:cx8="http://schemas.microsoft.com/office/drawing/2016/5/14/chartex" xmlns:mc="http://schemas.openxmlformats.org/markup-compatibility/2006" xmlns:aink="http://schemas.microsoft.com/office/drawing/2016/ink" xmlns:am3d="http://schemas.microsoft.com/office/drawing/2017/model3d" xmlns:o="urn:schemas-microsoft-com:office:office" xmlns:r="http://schemas.openxmlformats.org/officeDocument/2006/relationships" xmlns:m="http://schemas.openxmlformats.org/officeDocument/2006/math" xmlns:v="urn:schemas-microsoft-com:vml" xmlns:wp14="http://schemas.microsoft.com/office/word/2010/wordprocessingDrawing" xmlns:wp="http://schemas.openxmlformats.org/drawingml/2006/wordprocessingDrawing" xmlns:w10="urn:schemas-microsoft-com:office:word" xmlns:w="http://schemas.openxmlformats.org/wordprocessingml/2006/main" xmlns:w14="http://schemas.microsoft.com/office/word/2010/wordml" xmlns:w15="http://schemas.microsoft.com/office/word/2012/wordml" xmlns:w16cex="http://schemas.microsoft.com/office/word/2018/wordml/cex" xmlns:w16cid="http://schemas.microsoft.com/office/word/2016/wordml/cid" xmlns:w16="http://schemas.microsoft.com/office/word/2018/wordml" xmlns:w16se="http://schemas.microsoft.com/office/word/2015/wordml/symex" xmlns:wpg="http://schemas.microsoft.com/office/word/2010/wordprocessingGroup" xmlns:wpi="http://schemas.microsoft.com/office/word/2010/wordprocessingInk" xmlns:wne="http://schemas.microsoft.com/office/word/2006/wordml" xmlns:wps="http://schemas.microsoft.com/office/word/2010/wordprocessingShape" mc:Ignorable="w14 w15 w16se w16cid w16 w16cex wp14">
   <w:p>
     <w:pPr>
       <w:pStyle w:val="Header"/>
@@ -15709,7 +15757,7 @@
 </file>
 
 <file path=word/header4.xml><?xml version="1.0" encoding="utf-8"?>
-<w:hdr xmlns:wpc="http://schemas.microsoft.com/office/word/2010/wordprocessingCanvas" xmlns:cx="http://schemas.microsoft.com/office/drawing/2014/chartex" xmlns:cx1="http://schemas.microsoft.com/office/drawing/2015/9/8/chartex" xmlns:cx2="http://schemas.microsoft.com/office/drawing/2015/10/21/chartex" xmlns:cx3="http://schemas.microsoft.com/office/drawing/2016/5/9/chartex" xmlns:cx4="http://schemas.microsoft.com/office/drawing/2016/5/10/chartex" xmlns:cx5="http://schemas.microsoft.com/office/drawing/2016/5/11/chartex" xmlns:cx6="http://schemas.microsoft.com/office/drawing/2016/5/12/chartex" xmlns:cx7="http://schemas.microsoft.com/office/drawing/2016/5/13/chartex" xmlns:cx8="http://schemas.microsoft.com/office/drawing/2016/5/14/chartex" xmlns:mc="http://schemas.openxmlformats.org/markup-compatibility/2006" xmlns:aink="http://schemas.microsoft.com/office/drawing/2016/ink" xmlns:am3d="http://schemas.microsoft.com/office/drawing/2017/model3d" xmlns:o="urn:schemas-microsoft-com:office:office" xmlns:r="http://schemas.openxmlformats.org/officeDocument/2006/relationships" xmlns:m="http://schemas.openxmlformats.org/officeDocument/2006/math" xmlns:v="urn:schemas-microsoft-com:vml" xmlns:wp14="http://schemas.microsoft.com/office/word/2010/wordprocessingDrawing" xmlns:wp="http://schemas.openxmlformats.org/drawingml/2006/wordprocessingDrawing" xmlns:w10="urn:schemas-microsoft-com:office:word" xmlns:w="http://schemas.openxmlformats.org/wordprocessingml/2006/main" xmlns:w14="http://schemas.microsoft.com/office/word/2010/wordml" xmlns:w15="http://schemas.microsoft.com/office/word/2012/wordml" xmlns:w16cid="http://schemas.microsoft.com/office/word/2016/wordml/cid" xmlns:w16se="http://schemas.microsoft.com/office/word/2015/wordml/symex" xmlns:wpg="http://schemas.microsoft.com/office/word/2010/wordprocessingGroup" xmlns:wpi="http://schemas.microsoft.com/office/word/2010/wordprocessingInk" xmlns:wne="http://schemas.microsoft.com/office/word/2006/wordml" xmlns:wps="http://schemas.microsoft.com/office/word/2010/wordprocessingShape" mc:Ignorable="w14 w15 w16se w16cid wp14">
+<w:hdr xmlns:wpc="http://schemas.microsoft.com/office/word/2010/wordprocessingCanvas" xmlns:cx="http://schemas.microsoft.com/office/drawing/2014/chartex" xmlns:cx1="http://schemas.microsoft.com/office/drawing/2015/9/8/chartex" xmlns:cx2="http://schemas.microsoft.com/office/drawing/2015/10/21/chartex" xmlns:cx3="http://schemas.microsoft.com/office/drawing/2016/5/9/chartex" xmlns:cx4="http://schemas.microsoft.com/office/drawing/2016/5/10/chartex" xmlns:cx5="http://schemas.microsoft.com/office/drawing/2016/5/11/chartex" xmlns:cx6="http://schemas.microsoft.com/office/drawing/2016/5/12/chartex" xmlns:cx7="http://schemas.microsoft.com/office/drawing/2016/5/13/chartex" xmlns:cx8="http://schemas.microsoft.com/office/drawing/2016/5/14/chartex" xmlns:mc="http://schemas.openxmlformats.org/markup-compatibility/2006" xmlns:aink="http://schemas.microsoft.com/office/drawing/2016/ink" xmlns:am3d="http://schemas.microsoft.com/office/drawing/2017/model3d" xmlns:o="urn:schemas-microsoft-com:office:office" xmlns:r="http://schemas.openxmlformats.org/officeDocument/2006/relationships" xmlns:m="http://schemas.openxmlformats.org/officeDocument/2006/math" xmlns:v="urn:schemas-microsoft-com:vml" xmlns:wp14="http://schemas.microsoft.com/office/word/2010/wordprocessingDrawing" xmlns:wp="http://schemas.openxmlformats.org/drawingml/2006/wordprocessingDrawing" xmlns:w10="urn:schemas-microsoft-com:office:word" xmlns:w="http://schemas.openxmlformats.org/wordprocessingml/2006/main" xmlns:w14="http://schemas.microsoft.com/office/word/2010/wordml" xmlns:w15="http://schemas.microsoft.com/office/word/2012/wordml" xmlns:w16cex="http://schemas.microsoft.com/office/word/2018/wordml/cex" xmlns:w16cid="http://schemas.microsoft.com/office/word/2016/wordml/cid" xmlns:w16="http://schemas.microsoft.com/office/word/2018/wordml" xmlns:w16se="http://schemas.microsoft.com/office/word/2015/wordml/symex" xmlns:wpg="http://schemas.microsoft.com/office/word/2010/wordprocessingGroup" xmlns:wpi="http://schemas.microsoft.com/office/word/2010/wordprocessingInk" xmlns:wne="http://schemas.microsoft.com/office/word/2006/wordml" xmlns:wps="http://schemas.microsoft.com/office/word/2010/wordprocessingShape" mc:Ignorable="w14 w15 w16se w16cid w16 w16cex wp14">
   <w:p>
     <w:pPr>
       <w:pStyle w:val="SAGEHeader"/>
@@ -15736,7 +15784,7 @@
       <w:rPr>
         <w:noProof/>
       </w:rPr>
-      <w:t>Web Role Components</w:t>
+      <w:t>Worker Role Components</w:t>
     </w:r>
     <w:r>
       <w:rPr>
@@ -15749,7 +15797,7 @@
 </file>
 
 <file path=word/header5.xml><?xml version="1.0" encoding="utf-8"?>
-<w:hdr xmlns:wpc="http://schemas.microsoft.com/office/word/2010/wordprocessingCanvas" xmlns:cx="http://schemas.microsoft.com/office/drawing/2014/chartex" xmlns:cx1="http://schemas.microsoft.com/office/drawing/2015/9/8/chartex" xmlns:cx2="http://schemas.microsoft.com/office/drawing/2015/10/21/chartex" xmlns:cx3="http://schemas.microsoft.com/office/drawing/2016/5/9/chartex" xmlns:cx4="http://schemas.microsoft.com/office/drawing/2016/5/10/chartex" xmlns:cx5="http://schemas.microsoft.com/office/drawing/2016/5/11/chartex" xmlns:cx6="http://schemas.microsoft.com/office/drawing/2016/5/12/chartex" xmlns:cx7="http://schemas.microsoft.com/office/drawing/2016/5/13/chartex" xmlns:cx8="http://schemas.microsoft.com/office/drawing/2016/5/14/chartex" xmlns:mc="http://schemas.openxmlformats.org/markup-compatibility/2006" xmlns:aink="http://schemas.microsoft.com/office/drawing/2016/ink" xmlns:am3d="http://schemas.microsoft.com/office/drawing/2017/model3d" xmlns:o="urn:schemas-microsoft-com:office:office" xmlns:r="http://schemas.openxmlformats.org/officeDocument/2006/relationships" xmlns:m="http://schemas.openxmlformats.org/officeDocument/2006/math" xmlns:v="urn:schemas-microsoft-com:vml" xmlns:wp14="http://schemas.microsoft.com/office/word/2010/wordprocessingDrawing" xmlns:wp="http://schemas.openxmlformats.org/drawingml/2006/wordprocessingDrawing" xmlns:w10="urn:schemas-microsoft-com:office:word" xmlns:w="http://schemas.openxmlformats.org/wordprocessingml/2006/main" xmlns:w14="http://schemas.microsoft.com/office/word/2010/wordml" xmlns:w15="http://schemas.microsoft.com/office/word/2012/wordml" xmlns:w16cid="http://schemas.microsoft.com/office/word/2016/wordml/cid" xmlns:w16se="http://schemas.microsoft.com/office/word/2015/wordml/symex" xmlns:wpg="http://schemas.microsoft.com/office/word/2010/wordprocessingGroup" xmlns:wpi="http://schemas.microsoft.com/office/word/2010/wordprocessingInk" xmlns:wne="http://schemas.microsoft.com/office/word/2006/wordml" xmlns:wps="http://schemas.microsoft.com/office/word/2010/wordprocessingShape" mc:Ignorable="w14 w15 w16se w16cid wp14">
+<w:hdr xmlns:wpc="http://schemas.microsoft.com/office/word/2010/wordprocessingCanvas" xmlns:cx="http://schemas.microsoft.com/office/drawing/2014/chartex" xmlns:cx1="http://schemas.microsoft.com/office/drawing/2015/9/8/chartex" xmlns:cx2="http://schemas.microsoft.com/office/drawing/2015/10/21/chartex" xmlns:cx3="http://schemas.microsoft.com/office/drawing/2016/5/9/chartex" xmlns:cx4="http://schemas.microsoft.com/office/drawing/2016/5/10/chartex" xmlns:cx5="http://schemas.microsoft.com/office/drawing/2016/5/11/chartex" xmlns:cx6="http://schemas.microsoft.com/office/drawing/2016/5/12/chartex" xmlns:cx7="http://schemas.microsoft.com/office/drawing/2016/5/13/chartex" xmlns:cx8="http://schemas.microsoft.com/office/drawing/2016/5/14/chartex" xmlns:mc="http://schemas.openxmlformats.org/markup-compatibility/2006" xmlns:aink="http://schemas.microsoft.com/office/drawing/2016/ink" xmlns:am3d="http://schemas.microsoft.com/office/drawing/2017/model3d" xmlns:o="urn:schemas-microsoft-com:office:office" xmlns:r="http://schemas.openxmlformats.org/officeDocument/2006/relationships" xmlns:m="http://schemas.openxmlformats.org/officeDocument/2006/math" xmlns:v="urn:schemas-microsoft-com:vml" xmlns:wp14="http://schemas.microsoft.com/office/word/2010/wordprocessingDrawing" xmlns:wp="http://schemas.openxmlformats.org/drawingml/2006/wordprocessingDrawing" xmlns:w10="urn:schemas-microsoft-com:office:word" xmlns:w="http://schemas.openxmlformats.org/wordprocessingml/2006/main" xmlns:w14="http://schemas.microsoft.com/office/word/2010/wordml" xmlns:w15="http://schemas.microsoft.com/office/word/2012/wordml" xmlns:w16cex="http://schemas.microsoft.com/office/word/2018/wordml/cex" xmlns:w16cid="http://schemas.microsoft.com/office/word/2016/wordml/cid" xmlns:w16="http://schemas.microsoft.com/office/word/2018/wordml" xmlns:w16se="http://schemas.microsoft.com/office/word/2015/wordml/symex" xmlns:wpg="http://schemas.microsoft.com/office/word/2010/wordprocessingGroup" xmlns:wpi="http://schemas.microsoft.com/office/word/2010/wordprocessingInk" xmlns:wne="http://schemas.microsoft.com/office/word/2006/wordml" xmlns:wps="http://schemas.microsoft.com/office/word/2010/wordprocessingShape" mc:Ignorable="w14 w15 w16se w16cid w16 w16cex wp14">
   <w:p>
     <w:pPr>
       <w:pStyle w:val="Header"/>
@@ -15759,7 +15807,7 @@
 </file>
 
 <file path=word/header6.xml><?xml version="1.0" encoding="utf-8"?>
-<w:hdr xmlns:wpc="http://schemas.microsoft.com/office/word/2010/wordprocessingCanvas" xmlns:cx="http://schemas.microsoft.com/office/drawing/2014/chartex" xmlns:cx1="http://schemas.microsoft.com/office/drawing/2015/9/8/chartex" xmlns:cx2="http://schemas.microsoft.com/office/drawing/2015/10/21/chartex" xmlns:cx3="http://schemas.microsoft.com/office/drawing/2016/5/9/chartex" xmlns:cx4="http://schemas.microsoft.com/office/drawing/2016/5/10/chartex" xmlns:cx5="http://schemas.microsoft.com/office/drawing/2016/5/11/chartex" xmlns:cx6="http://schemas.microsoft.com/office/drawing/2016/5/12/chartex" xmlns:cx7="http://schemas.microsoft.com/office/drawing/2016/5/13/chartex" xmlns:cx8="http://schemas.microsoft.com/office/drawing/2016/5/14/chartex" xmlns:mc="http://schemas.openxmlformats.org/markup-compatibility/2006" xmlns:aink="http://schemas.microsoft.com/office/drawing/2016/ink" xmlns:am3d="http://schemas.microsoft.com/office/drawing/2017/model3d" xmlns:o="urn:schemas-microsoft-com:office:office" xmlns:r="http://schemas.openxmlformats.org/officeDocument/2006/relationships" xmlns:m="http://schemas.openxmlformats.org/officeDocument/2006/math" xmlns:v="urn:schemas-microsoft-com:vml" xmlns:wp14="http://schemas.microsoft.com/office/word/2010/wordprocessingDrawing" xmlns:wp="http://schemas.openxmlformats.org/drawingml/2006/wordprocessingDrawing" xmlns:w10="urn:schemas-microsoft-com:office:word" xmlns:w="http://schemas.openxmlformats.org/wordprocessingml/2006/main" xmlns:w14="http://schemas.microsoft.com/office/word/2010/wordml" xmlns:w15="http://schemas.microsoft.com/office/word/2012/wordml" xmlns:w16cid="http://schemas.microsoft.com/office/word/2016/wordml/cid" xmlns:w16se="http://schemas.microsoft.com/office/word/2015/wordml/symex" xmlns:wpg="http://schemas.microsoft.com/office/word/2010/wordprocessingGroup" xmlns:wpi="http://schemas.microsoft.com/office/word/2010/wordprocessingInk" xmlns:wne="http://schemas.microsoft.com/office/word/2006/wordml" xmlns:wps="http://schemas.microsoft.com/office/word/2010/wordprocessingShape" mc:Ignorable="w14 w15 w16se w16cid wp14">
+<w:hdr xmlns:wpc="http://schemas.microsoft.com/office/word/2010/wordprocessingCanvas" xmlns:cx="http://schemas.microsoft.com/office/drawing/2014/chartex" xmlns:cx1="http://schemas.microsoft.com/office/drawing/2015/9/8/chartex" xmlns:cx2="http://schemas.microsoft.com/office/drawing/2015/10/21/chartex" xmlns:cx3="http://schemas.microsoft.com/office/drawing/2016/5/9/chartex" xmlns:cx4="http://schemas.microsoft.com/office/drawing/2016/5/10/chartex" xmlns:cx5="http://schemas.microsoft.com/office/drawing/2016/5/11/chartex" xmlns:cx6="http://schemas.microsoft.com/office/drawing/2016/5/12/chartex" xmlns:cx7="http://schemas.microsoft.com/office/drawing/2016/5/13/chartex" xmlns:cx8="http://schemas.microsoft.com/office/drawing/2016/5/14/chartex" xmlns:mc="http://schemas.openxmlformats.org/markup-compatibility/2006" xmlns:aink="http://schemas.microsoft.com/office/drawing/2016/ink" xmlns:am3d="http://schemas.microsoft.com/office/drawing/2017/model3d" xmlns:o="urn:schemas-microsoft-com:office:office" xmlns:r="http://schemas.openxmlformats.org/officeDocument/2006/relationships" xmlns:m="http://schemas.openxmlformats.org/officeDocument/2006/math" xmlns:v="urn:schemas-microsoft-com:vml" xmlns:wp14="http://schemas.microsoft.com/office/word/2010/wordprocessingDrawing" xmlns:wp="http://schemas.openxmlformats.org/drawingml/2006/wordprocessingDrawing" xmlns:w10="urn:schemas-microsoft-com:office:word" xmlns:w="http://schemas.openxmlformats.org/wordprocessingml/2006/main" xmlns:w14="http://schemas.microsoft.com/office/word/2010/wordml" xmlns:w15="http://schemas.microsoft.com/office/word/2012/wordml" xmlns:w16cex="http://schemas.microsoft.com/office/word/2018/wordml/cex" xmlns:w16cid="http://schemas.microsoft.com/office/word/2016/wordml/cid" xmlns:w16="http://schemas.microsoft.com/office/word/2018/wordml" xmlns:w16se="http://schemas.microsoft.com/office/word/2015/wordml/symex" xmlns:wpg="http://schemas.microsoft.com/office/word/2010/wordprocessingGroup" xmlns:wpi="http://schemas.microsoft.com/office/word/2010/wordprocessingInk" xmlns:wne="http://schemas.microsoft.com/office/word/2006/wordml" xmlns:wps="http://schemas.microsoft.com/office/word/2010/wordprocessingShape" mc:Ignorable="w14 w15 w16se w16cid w16 w16cex wp14">
   <w:p>
     <w:pPr>
       <w:pStyle w:val="Header"/>
@@ -15769,7 +15817,7 @@
 </file>
 
 <file path=word/numbering.xml><?xml version="1.0" encoding="utf-8"?>
-<w:numbering xmlns:wpc="http://schemas.microsoft.com/office/word/2010/wordprocessingCanvas" xmlns:cx="http://schemas.microsoft.com/office/drawing/2014/chartex" xmlns:cx1="http://schemas.microsoft.com/office/drawing/2015/9/8/chartex" xmlns:cx2="http://schemas.microsoft.com/office/drawing/2015/10/21/chartex" xmlns:cx3="http://schemas.microsoft.com/office/drawing/2016/5/9/chartex" xmlns:cx4="http://schemas.microsoft.com/office/drawing/2016/5/10/chartex" xmlns:cx5="http://schemas.microsoft.com/office/drawing/2016/5/11/chartex" xmlns:cx6="http://schemas.microsoft.com/office/drawing/2016/5/12/chartex" xmlns:cx7="http://schemas.microsoft.com/office/drawing/2016/5/13/chartex" xmlns:cx8="http://schemas.microsoft.com/office/drawing/2016/5/14/chartex" xmlns:mc="http://schemas.openxmlformats.org/markup-compatibility/2006" xmlns:aink="http://schemas.microsoft.com/office/drawing/2016/ink" xmlns:am3d="http://schemas.microsoft.com/office/drawing/2017/model3d" xmlns:o="urn:schemas-microsoft-com:office:office" xmlns:r="http://schemas.openxmlformats.org/officeDocument/2006/relationships" xmlns:m="http://schemas.openxmlformats.org/officeDocument/2006/math" xmlns:v="urn:schemas-microsoft-com:vml" xmlns:wp14="http://schemas.microsoft.com/office/word/2010/wordprocessingDrawing" xmlns:wp="http://schemas.openxmlformats.org/drawingml/2006/wordprocessingDrawing" xmlns:w10="urn:schemas-microsoft-com:office:word" xmlns:w="http://schemas.openxmlformats.org/wordprocessingml/2006/main" xmlns:w14="http://schemas.microsoft.com/office/word/2010/wordml" xmlns:w15="http://schemas.microsoft.com/office/word/2012/wordml" xmlns:w16cid="http://schemas.microsoft.com/office/word/2016/wordml/cid" xmlns:w16se="http://schemas.microsoft.com/office/word/2015/wordml/symex" xmlns:wpg="http://schemas.microsoft.com/office/word/2010/wordprocessingGroup" xmlns:wpi="http://schemas.microsoft.com/office/word/2010/wordprocessingInk" xmlns:wne="http://schemas.microsoft.com/office/word/2006/wordml" xmlns:wps="http://schemas.microsoft.com/office/word/2010/wordprocessingShape" mc:Ignorable="w14 w15 w16se w16cid wp14">
+<w:numbering xmlns:wpc="http://schemas.microsoft.com/office/word/2010/wordprocessingCanvas" xmlns:cx="http://schemas.microsoft.com/office/drawing/2014/chartex" xmlns:cx1="http://schemas.microsoft.com/office/drawing/2015/9/8/chartex" xmlns:cx2="http://schemas.microsoft.com/office/drawing/2015/10/21/chartex" xmlns:cx3="http://schemas.microsoft.com/office/drawing/2016/5/9/chartex" xmlns:cx4="http://schemas.microsoft.com/office/drawing/2016/5/10/chartex" xmlns:cx5="http://schemas.microsoft.com/office/drawing/2016/5/11/chartex" xmlns:cx6="http://schemas.microsoft.com/office/drawing/2016/5/12/chartex" xmlns:cx7="http://schemas.microsoft.com/office/drawing/2016/5/13/chartex" xmlns:cx8="http://schemas.microsoft.com/office/drawing/2016/5/14/chartex" xmlns:mc="http://schemas.openxmlformats.org/markup-compatibility/2006" xmlns:aink="http://schemas.microsoft.com/office/drawing/2016/ink" xmlns:am3d="http://schemas.microsoft.com/office/drawing/2017/model3d" xmlns:o="urn:schemas-microsoft-com:office:office" xmlns:r="http://schemas.openxmlformats.org/officeDocument/2006/relationships" xmlns:m="http://schemas.openxmlformats.org/officeDocument/2006/math" xmlns:v="urn:schemas-microsoft-com:vml" xmlns:wp14="http://schemas.microsoft.com/office/word/2010/wordprocessingDrawing" xmlns:wp="http://schemas.openxmlformats.org/drawingml/2006/wordprocessingDrawing" xmlns:w10="urn:schemas-microsoft-com:office:word" xmlns:w="http://schemas.openxmlformats.org/wordprocessingml/2006/main" xmlns:w14="http://schemas.microsoft.com/office/word/2010/wordml" xmlns:w15="http://schemas.microsoft.com/office/word/2012/wordml" xmlns:w16cex="http://schemas.microsoft.com/office/word/2018/wordml/cex" xmlns:w16cid="http://schemas.microsoft.com/office/word/2016/wordml/cid" xmlns:w16="http://schemas.microsoft.com/office/word/2018/wordml" xmlns:w16se="http://schemas.microsoft.com/office/word/2015/wordml/symex" xmlns:wpg="http://schemas.microsoft.com/office/word/2010/wordprocessingGroup" xmlns:wpi="http://schemas.microsoft.com/office/word/2010/wordprocessingInk" xmlns:wne="http://schemas.microsoft.com/office/word/2006/wordml" xmlns:wps="http://schemas.microsoft.com/office/word/2010/wordprocessingShape" mc:Ignorable="w14 w15 w16se w16cid w16 w16cex wp14">
   <w:numPicBullet w:numPicBulletId="0">
     <w:pict>
       <v:shapetype id="_x0000_t75" coordsize="21600,21600" o:spt="75" o:preferrelative="t" path="m@4@5l@4@11@9@11@9@5xe" filled="f" stroked="f">
@@ -15791,7 +15839,7 @@
         <v:path o:extrusionok="f" gradientshapeok="t" o:connecttype="rect"/>
         <o:lock v:ext="edit" aspectratio="t"/>
       </v:shapetype>
-      <v:shape id="_x0000_i1051" type="#_x0000_t75" style="width:21.6pt;height:21.6pt" o:bullet="t">
+      <v:shape id="_x0000_i1060" type="#_x0000_t75" style="width:19.9pt;height:19.9pt" o:bullet="t">
         <v:imagedata r:id="rId1" o:title="clip_image001"/>
       </v:shape>
     </w:pict>
@@ -18244,7 +18292,7 @@
 </file>
 
 <file path=word/styles.xml><?xml version="1.0" encoding="utf-8"?>
-<w:styles xmlns:mc="http://schemas.openxmlformats.org/markup-compatibility/2006" xmlns:r="http://schemas.openxmlformats.org/officeDocument/2006/relationships" xmlns:w="http://schemas.openxmlformats.org/wordprocessingml/2006/main" xmlns:w14="http://schemas.microsoft.com/office/word/2010/wordml" xmlns:w15="http://schemas.microsoft.com/office/word/2012/wordml" xmlns:w16cid="http://schemas.microsoft.com/office/word/2016/wordml/cid" xmlns:w16se="http://schemas.microsoft.com/office/word/2015/wordml/symex" mc:Ignorable="w14 w15 w16se w16cid">
+<w:styles xmlns:mc="http://schemas.openxmlformats.org/markup-compatibility/2006" xmlns:r="http://schemas.openxmlformats.org/officeDocument/2006/relationships" xmlns:w="http://schemas.openxmlformats.org/wordprocessingml/2006/main" xmlns:w14="http://schemas.microsoft.com/office/word/2010/wordml" xmlns:w15="http://schemas.microsoft.com/office/word/2012/wordml" xmlns:w16cex="http://schemas.microsoft.com/office/word/2018/wordml/cex" xmlns:w16cid="http://schemas.microsoft.com/office/word/2016/wordml/cid" xmlns:w16="http://schemas.microsoft.com/office/word/2018/wordml" xmlns:w16se="http://schemas.microsoft.com/office/word/2015/wordml/symex" mc:Ignorable="w14 w15 w16se w16cid w16 w16cex">
   <w:docDefaults>
     <w:rPrDefault>
       <w:rPr>
@@ -18260,7 +18308,7 @@
       </w:pPr>
     </w:pPrDefault>
   </w:docDefaults>
-  <w:latentStyles w:defLockedState="0" w:defUIPriority="99" w:defSemiHidden="0" w:defUnhideWhenUsed="0" w:defQFormat="0" w:count="375">
+  <w:latentStyles w:defLockedState="0" w:defUIPriority="99" w:defSemiHidden="0" w:defUnhideWhenUsed="0" w:defQFormat="0" w:count="376">
     <w:lsdException w:name="Normal" w:uiPriority="0"/>
     <w:lsdException w:name="heading 1" w:uiPriority="9"/>
     <w:lsdException w:name="heading 2" w:semiHidden="1" w:uiPriority="9" w:unhideWhenUsed="1"/>
@@ -18410,11 +18458,10 @@
     <w:lsdException w:name="Table Professional" w:semiHidden="1" w:unhideWhenUsed="1"/>
     <w:lsdException w:name="Table Subtle 1" w:semiHidden="1" w:unhideWhenUsed="1"/>
     <w:lsdException w:name="Table Subtle 2" w:semiHidden="1" w:unhideWhenUsed="1"/>
+    <w:lsdException w:name="Table Web 1" w:semiHidden="1" w:unhideWhenUsed="1"/>
     <w:lsdException w:name="Table Web 2" w:semiHidden="1" w:unhideWhenUsed="1"/>
-    <w:lsdException w:name="Table Web 3" w:semiHidden="1" w:unhideWhenUsed="1"/>
     <w:lsdException w:name="Balloon Text" w:semiHidden="1" w:unhideWhenUsed="1"/>
     <w:lsdException w:name="Table Grid" w:uiPriority="59"/>
-    <w:lsdException w:name="Table Theme" w:semiHidden="1" w:unhideWhenUsed="1"/>
     <w:lsdException w:name="Placeholder Text" w:semiHidden="1"/>
     <w:lsdException w:name="No Spacing" w:uiPriority="1"/>
     <w:lsdException w:name="Light Shading" w:uiPriority="60"/>
@@ -18634,6 +18681,7 @@
     <w:lsdException w:name="Smart Hyperlink" w:semiHidden="1" w:unhideWhenUsed="1"/>
     <w:lsdException w:name="Hashtag" w:semiHidden="1" w:unhideWhenUsed="1"/>
     <w:lsdException w:name="Unresolved Mention" w:semiHidden="1" w:unhideWhenUsed="1"/>
+    <w:lsdException w:name="Smart Link" w:semiHidden="1" w:unhideWhenUsed="1"/>
   </w:latentStyles>
   <w:style w:type="paragraph" w:default="1" w:styleId="Normal">
     <w:name w:val="Normal"/>

</xml_diff>